<commit_message>
finished pen and paper part
</commit_message>
<xml_diff>
--- a/H03/G013.docx
+++ b/H03/G013.docx
@@ -2119,13 +2119,13 @@
                   <m:sty m:val="p"/>
                 </m:rPr>
                 <w:rPr>
-                  <w:rFonts w:ascii="Cambria Math" w:hAnsi="Cambria Math" w:cs="Times New Roman" w:hint="eastAsia"/>
+                  <w:rFonts w:ascii="Cambria Math" w:hAnsi="Cambria Math" w:cs="Times New Roman"/>
                   <w:sz w:val="20"/>
                   <w:szCs w:val="20"/>
                   <w:lang w:val="en-US"/>
                   <w:rPrChange w:id="25" w:author="Tomás De Araújo Tavares" w:date="2021-11-04T11:33:00Z">
                     <w:rPr>
-                      <w:rFonts w:ascii="Cambria Math" w:hAnsi="Cambria Math" w:cs="Times New Roman" w:hint="eastAsia"/>
+                      <w:rFonts w:ascii="Cambria Math" w:hAnsi="Cambria Math" w:cs="Times New Roman"/>
                       <w:sz w:val="20"/>
                       <w:szCs w:val="20"/>
                     </w:rPr>
@@ -10208,13 +10208,6 @@
           <w:u w:val="single"/>
           <w:lang w:val="en-US"/>
         </w:rPr>
-        <w:pPrChange w:id="66" w:author="Tomás De Araújo Tavares" w:date="2021-11-04T17:26:00Z">
-          <w:pPr>
-            <w:pStyle w:val="Body"/>
-            <w:spacing w:before="120" w:after="120"/>
-            <w:ind w:firstLine="360"/>
-          </w:pPr>
-        </w:pPrChange>
       </w:pPr>
       <w:r>
         <w:rPr>
@@ -10238,19 +10231,57 @@
         <w:pStyle w:val="Body"/>
         <w:spacing w:before="120" w:after="120"/>
         <w:rPr>
-          <w:del w:id="67" w:author="Tomás De Araújo Tavares" w:date="2021-11-04T17:19:00Z"/>
+          <w:del w:id="66" w:author="Tomás De Araújo Tavares" w:date="2021-11-04T17:19:00Z"/>
           <w:rFonts w:ascii="Cambria Math" w:hAnsi="Cambria Math" w:cs="Times New Roman"/>
           <w:lang w:val="en-US"/>
-          <w:rPrChange w:id="68" w:author="Tomás De Araújo Tavares" w:date="2021-11-04T17:18:00Z">
+        </w:rPr>
+      </w:pPr>
+      <w:ins w:id="67" w:author="Tomás De Araújo Tavares" w:date="2021-11-05T09:22:00Z">
+        <w:r>
+          <w:rPr>
+            <w:rFonts w:ascii="Cambria Math" w:hAnsi="Cambria Math" w:cs="Times New Roman"/>
+            <w:lang w:val="en-US"/>
+          </w:rPr>
+          <w:t xml:space="preserve">Now we have all the data needed to </w:t>
+        </w:r>
+      </w:ins>
+      <w:ins w:id="68" w:author="Tomás De Araújo Tavares" w:date="2021-11-05T09:23:00Z">
+        <w:r>
+          <w:rPr>
+            <w:rFonts w:ascii="Cambria Math" w:hAnsi="Cambria Math" w:cs="Times New Roman"/>
+            <w:lang w:val="en-US"/>
+          </w:rPr>
+          <w:t>update the weights and</w:t>
+        </w:r>
+      </w:ins>
+      <w:ins w:id="69" w:author="Tomás De Araújo Tavares" w:date="2021-11-05T09:24:00Z">
+        <w:r>
+          <w:rPr>
+            <w:rFonts w:ascii="Cambria Math" w:hAnsi="Cambria Math" w:cs="Times New Roman"/>
+            <w:lang w:val="en-US"/>
+          </w:rPr>
+          <w:t xml:space="preserve"> biases</w:t>
+        </w:r>
+      </w:ins>
+    </w:p>
+    <w:p>
+      <w:pPr>
+        <w:pStyle w:val="Body"/>
+        <w:spacing w:before="120" w:after="120"/>
+        <w:rPr>
+          <w:ins w:id="70" w:author="Tomás De Araújo Tavares" w:date="2021-11-05T09:24:00Z"/>
+          <w:rFonts w:ascii="Cambria Math" w:hAnsi="Cambria Math" w:cs="Times New Roman"/>
+          <w:lang w:val="en-US"/>
+          <w:rPrChange w:id="71" w:author="Tomás De Araújo Tavares" w:date="2021-11-05T09:24:00Z">
             <w:rPr>
-              <w:del w:id="69" w:author="Tomás De Araújo Tavares" w:date="2021-11-04T17:19:00Z"/>
+              <w:ins w:id="72" w:author="Tomás De Araújo Tavares" w:date="2021-11-05T09:24:00Z"/>
               <w:rFonts w:ascii="Cambria Math" w:hAnsi="Cambria Math" w:cs="Times New Roman"/>
               <w:u w:val="single"/>
               <w:lang w:val="en-US"/>
             </w:rPr>
           </w:rPrChange>
         </w:rPr>
-        <w:pPrChange w:id="70" w:author="Tomás De Araújo Tavares" w:date="2021-11-04T17:18:00Z">
+        <w:pPrChange w:id="73" w:author="Tomás De Araújo Tavares" w:date="2021-11-04T17:18:00Z">
           <w:pPr>
             <w:pStyle w:val="Body"/>
             <w:spacing w:before="120" w:after="120"/>
@@ -10265,28 +10296,48 @@
         <w:spacing w:before="120" w:after="120"/>
         <w:rPr>
           <w:rFonts w:ascii="Cambria Math" w:hAnsi="Cambria Math" w:cs="Times New Roman"/>
+          <w:lang w:val="en-US"/>
+          <w:rPrChange w:id="74" w:author="Tomás De Araújo Tavares" w:date="2021-11-05T09:24:00Z">
+            <w:rPr>
+              <w:rFonts w:ascii="Cambria Math" w:hAnsi="Cambria Math" w:cs="Times New Roman"/>
+            </w:rPr>
+          </w:rPrChange>
         </w:rPr>
+        <w:pPrChange w:id="75" w:author="Tomás De Araújo Tavares" w:date="2021-11-05T09:23:00Z">
+          <w:pPr>
+            <w:pStyle w:val="Body"/>
+            <w:spacing w:before="120" w:after="120"/>
+          </w:pPr>
+        </w:pPrChange>
       </w:pPr>
-      <w:r>
-        <w:rPr>
-          <w:rFonts w:ascii="Cambria Math" w:hAnsi="Cambria Math" w:cs="Times New Roman"/>
-        </w:rPr>
-        <w:t>Agora possuímos todos os valores ne</w:t>
-      </w:r>
-      <w:r>
-        <w:rPr>
-          <w:rFonts w:ascii="Cambria Math" w:hAnsi="Cambria Math" w:cs="Times New Roman"/>
-        </w:rPr>
-        <w:t xml:space="preserve">cessários para calcular o SGD, podemos atualizar os pesos e os </w:t>
-      </w:r>
-      <w:proofErr w:type="spellStart"/>
-      <w:r>
-        <w:rPr>
-          <w:rFonts w:ascii="Cambria Math" w:hAnsi="Cambria Math" w:cs="Times New Roman"/>
-        </w:rPr>
-        <w:t>biases</w:t>
-      </w:r>
-      <w:proofErr w:type="spellEnd"/>
+      <w:del w:id="76" w:author="Tomás De Araújo Tavares" w:date="2021-11-05T09:23:00Z">
+        <w:r>
+          <w:rPr>
+            <w:rFonts w:ascii="Cambria Math" w:hAnsi="Cambria Math" w:cs="Times New Roman"/>
+            <w:lang w:val="en-US"/>
+            <w:rPrChange w:id="77" w:author="Tomás De Araújo Tavares" w:date="2021-11-05T09:24:00Z">
+              <w:rPr>
+                <w:rFonts w:ascii="Cambria Math" w:hAnsi="Cambria Math" w:cs="Times New Roman"/>
+              </w:rPr>
+            </w:rPrChange>
+          </w:rPr>
+          <w:delText xml:space="preserve">Agora possuímos todos os valores necessários para calcular o SGD, podemos atualizar os pesos e os </w:delText>
+        </w:r>
+      </w:del>
+      <w:del w:id="78" w:author="Tomás De Araújo Tavares" w:date="2021-11-05T09:24:00Z">
+        <w:r>
+          <w:rPr>
+            <w:rFonts w:ascii="Cambria Math" w:hAnsi="Cambria Math" w:cs="Times New Roman"/>
+            <w:lang w:val="en-US"/>
+            <w:rPrChange w:id="79" w:author="Tomás De Araújo Tavares" w:date="2021-11-05T09:24:00Z">
+              <w:rPr>
+                <w:rFonts w:ascii="Cambria Math" w:hAnsi="Cambria Math" w:cs="Times New Roman"/>
+              </w:rPr>
+            </w:rPrChange>
+          </w:rPr>
+          <w:delText>biases</w:delText>
+        </w:r>
+      </w:del>
     </w:p>
     <w:tbl>
       <w:tblPr>
@@ -10809,7 +10860,7 @@
                 <w:rFonts w:ascii="Cambria Math" w:hAnsi="Cambria Math" w:cs="Times New Roman"/>
               </w:rPr>
             </w:pPr>
-            <w:del w:id="71" w:author="Tomás De Araújo Tavares" w:date="2021-11-03T17:30:00Z">
+            <w:del w:id="80" w:author="Tomás De Araújo Tavares" w:date="2021-11-03T17:30:00Z">
               <w:r>
                 <w:rPr>
                   <w:rFonts w:ascii="Cambria Math" w:hAnsi="Cambria Math" w:cs="Times New Roman"/>
@@ -10964,7 +11015,7 @@
                 <w:rFonts w:ascii="Cambria Math" w:hAnsi="Cambria Math" w:cs="Times New Roman"/>
               </w:rPr>
             </w:pPr>
-            <w:ins w:id="72" w:author="Tomás De Araújo Tavares" w:date="2021-11-03T17:30:00Z">
+            <w:ins w:id="81" w:author="Tomás De Araújo Tavares" w:date="2021-11-03T17:30:00Z">
               <w:r>
                 <w:rPr>
                   <w:rFonts w:ascii="Cambria Math" w:hAnsi="Cambria Math" w:cs="Times New Roman"/>
@@ -12247,7 +12298,7 @@
         <w:tblpPr w:leftFromText="180" w:rightFromText="180" w:vertAnchor="text" w:horzAnchor="margin" w:tblpY="378"/>
         <w:tblW w:w="0" w:type="auto"/>
         <w:tblLook w:val="04A0" w:firstRow="1" w:lastRow="0" w:firstColumn="1" w:lastColumn="0" w:noHBand="0" w:noVBand="1"/>
-        <w:tblPrChange w:id="73" w:author="Tomás De Araújo Tavares" w:date="2021-11-04T17:20:00Z">
+        <w:tblPrChange w:id="82" w:author="Tomás De Araújo Tavares" w:date="2021-11-04T17:20:00Z">
           <w:tblPr>
             <w:tblStyle w:val="TableGrid"/>
             <w:tblpPr w:leftFromText="180" w:rightFromText="180" w:vertAnchor="text" w:horzAnchor="margin" w:tblpY="387"/>
@@ -12265,7 +12316,7 @@
         <w:gridCol w:w="338"/>
         <w:gridCol w:w="1011"/>
         <w:gridCol w:w="663"/>
-        <w:tblGridChange w:id="74">
+        <w:tblGridChange w:id="83">
           <w:tblGrid>
             <w:gridCol w:w="367"/>
             <w:gridCol w:w="366"/>
@@ -12287,7 +12338,7 @@
               <w:bottom w:val="single" w:sz="4" w:space="0" w:color="000000" w:themeColor="text1"/>
             </w:tcBorders>
             <w:shd w:val="clear" w:color="auto" w:fill="CCECFF" w:themeFill="accent1" w:themeFillTint="33"/>
-            <w:tcPrChange w:id="75" w:author="Tomás De Araújo Tavares" w:date="2021-11-04T17:20:00Z">
+            <w:tcPrChange w:id="84" w:author="Tomás De Araújo Tavares" w:date="2021-11-04T17:20:00Z">
               <w:tcPr>
                 <w:tcW w:w="0" w:type="auto"/>
                 <w:gridSpan w:val="3"/>
@@ -12406,7 +12457,7 @@
               <w:bottom w:val="single" w:sz="4" w:space="0" w:color="000000" w:themeColor="text1"/>
             </w:tcBorders>
             <w:shd w:val="clear" w:color="auto" w:fill="CCECFF" w:themeFill="accent1" w:themeFillTint="33"/>
-            <w:tcPrChange w:id="76" w:author="Tomás De Araújo Tavares" w:date="2021-11-04T17:20:00Z">
+            <w:tcPrChange w:id="85" w:author="Tomás De Araújo Tavares" w:date="2021-11-04T17:20:00Z">
               <w:tcPr>
                 <w:tcW w:w="0" w:type="auto"/>
                 <w:gridSpan w:val="3"/>
@@ -12485,7 +12536,7 @@
               <w:bottom w:val="single" w:sz="4" w:space="0" w:color="000000" w:themeColor="text1"/>
             </w:tcBorders>
             <w:shd w:val="clear" w:color="auto" w:fill="CCECFF" w:themeFill="accent1" w:themeFillTint="33"/>
-            <w:tcPrChange w:id="77" w:author="Tomás De Araújo Tavares" w:date="2021-11-04T17:20:00Z">
+            <w:tcPrChange w:id="86" w:author="Tomás De Araújo Tavares" w:date="2021-11-04T17:20:00Z">
               <w:tcPr>
                 <w:tcW w:w="0" w:type="auto"/>
                 <w:tcBorders>
@@ -12602,7 +12653,7 @@
               <w:bottom w:val="single" w:sz="4" w:space="0" w:color="000000" w:themeColor="text1"/>
             </w:tcBorders>
             <w:shd w:val="clear" w:color="auto" w:fill="CCECFF" w:themeFill="accent1" w:themeFillTint="33"/>
-            <w:tcPrChange w:id="78" w:author="Tomás De Araújo Tavares" w:date="2021-11-04T17:20:00Z">
+            <w:tcPrChange w:id="87" w:author="Tomás De Araújo Tavares" w:date="2021-11-04T17:20:00Z">
               <w:tcPr>
                 <w:tcW w:w="0" w:type="auto"/>
                 <w:tcBorders>
@@ -12682,7 +12733,7 @@
               <w:bottom w:val="nil"/>
               <w:right w:val="nil"/>
             </w:tcBorders>
-            <w:tcPrChange w:id="79" w:author="Tomás De Araújo Tavares" w:date="2021-11-04T17:20:00Z">
+            <w:tcPrChange w:id="88" w:author="Tomás De Araújo Tavares" w:date="2021-11-04T17:20:00Z">
               <w:tcPr>
                 <w:tcW w:w="0" w:type="auto"/>
                 <w:tcBorders>
@@ -12716,7 +12767,7 @@
               <w:bottom w:val="nil"/>
               <w:right w:val="nil"/>
             </w:tcBorders>
-            <w:tcPrChange w:id="80" w:author="Tomás De Araújo Tavares" w:date="2021-11-04T17:20:00Z">
+            <w:tcPrChange w:id="89" w:author="Tomás De Araújo Tavares" w:date="2021-11-04T17:20:00Z">
               <w:tcPr>
                 <w:tcW w:w="0" w:type="auto"/>
                 <w:tcBorders>
@@ -12750,7 +12801,7 @@
               <w:left w:val="nil"/>
               <w:bottom w:val="nil"/>
             </w:tcBorders>
-            <w:tcPrChange w:id="81" w:author="Tomás De Araújo Tavares" w:date="2021-11-04T17:20:00Z">
+            <w:tcPrChange w:id="90" w:author="Tomás De Araújo Tavares" w:date="2021-11-04T17:20:00Z">
               <w:tcPr>
                 <w:tcW w:w="0" w:type="auto"/>
                 <w:tcBorders>
@@ -12783,7 +12834,7 @@
               <w:bottom w:val="nil"/>
               <w:right w:val="nil"/>
             </w:tcBorders>
-            <w:tcPrChange w:id="82" w:author="Tomás De Araújo Tavares" w:date="2021-11-04T17:20:00Z">
+            <w:tcPrChange w:id="91" w:author="Tomás De Araújo Tavares" w:date="2021-11-04T17:20:00Z">
               <w:tcPr>
                 <w:tcW w:w="0" w:type="auto"/>
                 <w:tcBorders>
@@ -12817,7 +12868,7 @@
               <w:bottom w:val="nil"/>
               <w:right w:val="nil"/>
             </w:tcBorders>
-            <w:tcPrChange w:id="83" w:author="Tomás De Araújo Tavares" w:date="2021-11-04T17:20:00Z">
+            <w:tcPrChange w:id="92" w:author="Tomás De Araújo Tavares" w:date="2021-11-04T17:20:00Z">
               <w:tcPr>
                 <w:tcW w:w="0" w:type="auto"/>
                 <w:tcBorders>
@@ -12851,7 +12902,7 @@
               <w:left w:val="nil"/>
               <w:bottom w:val="nil"/>
             </w:tcBorders>
-            <w:tcPrChange w:id="84" w:author="Tomás De Araújo Tavares" w:date="2021-11-04T17:20:00Z">
+            <w:tcPrChange w:id="93" w:author="Tomás De Araújo Tavares" w:date="2021-11-04T17:20:00Z">
               <w:tcPr>
                 <w:tcW w:w="0" w:type="auto"/>
                 <w:tcBorders>
@@ -12883,7 +12934,7 @@
             <w:tcBorders>
               <w:bottom w:val="nil"/>
             </w:tcBorders>
-            <w:tcPrChange w:id="85" w:author="Tomás De Araújo Tavares" w:date="2021-11-04T17:20:00Z">
+            <w:tcPrChange w:id="94" w:author="Tomás De Araújo Tavares" w:date="2021-11-04T17:20:00Z">
               <w:tcPr>
                 <w:tcW w:w="0" w:type="auto"/>
                 <w:tcBorders>
@@ -12914,7 +12965,7 @@
             <w:tcBorders>
               <w:bottom w:val="nil"/>
             </w:tcBorders>
-            <w:tcPrChange w:id="86" w:author="Tomás De Araújo Tavares" w:date="2021-11-04T17:20:00Z">
+            <w:tcPrChange w:id="95" w:author="Tomás De Araújo Tavares" w:date="2021-11-04T17:20:00Z">
               <w:tcPr>
                 <w:tcW w:w="0" w:type="auto"/>
                 <w:tcBorders>
@@ -12948,7 +12999,7 @@
               <w:top w:val="nil"/>
               <w:right w:val="nil"/>
             </w:tcBorders>
-            <w:tcPrChange w:id="87" w:author="Tomás De Araújo Tavares" w:date="2021-11-04T17:20:00Z">
+            <w:tcPrChange w:id="96" w:author="Tomás De Araújo Tavares" w:date="2021-11-04T17:20:00Z">
               <w:tcPr>
                 <w:tcW w:w="0" w:type="auto"/>
                 <w:tcBorders>
@@ -12982,7 +13033,7 @@
               <w:left w:val="nil"/>
               <w:right w:val="nil"/>
             </w:tcBorders>
-            <w:tcPrChange w:id="88" w:author="Tomás De Araújo Tavares" w:date="2021-11-04T17:20:00Z">
+            <w:tcPrChange w:id="97" w:author="Tomás De Araújo Tavares" w:date="2021-11-04T17:20:00Z">
               <w:tcPr>
                 <w:tcW w:w="0" w:type="auto"/>
                 <w:tcBorders>
@@ -13016,7 +13067,7 @@
               <w:top w:val="nil"/>
               <w:left w:val="nil"/>
             </w:tcBorders>
-            <w:tcPrChange w:id="89" w:author="Tomás De Araújo Tavares" w:date="2021-11-04T17:20:00Z">
+            <w:tcPrChange w:id="98" w:author="Tomás De Araújo Tavares" w:date="2021-11-04T17:20:00Z">
               <w:tcPr>
                 <w:tcW w:w="0" w:type="auto"/>
                 <w:tcBorders>
@@ -13049,7 +13100,7 @@
               <w:top w:val="nil"/>
               <w:right w:val="nil"/>
             </w:tcBorders>
-            <w:tcPrChange w:id="90" w:author="Tomás De Araújo Tavares" w:date="2021-11-04T17:20:00Z">
+            <w:tcPrChange w:id="99" w:author="Tomás De Araújo Tavares" w:date="2021-11-04T17:20:00Z">
               <w:tcPr>
                 <w:tcW w:w="0" w:type="auto"/>
                 <w:tcBorders>
@@ -13083,7 +13134,7 @@
               <w:left w:val="nil"/>
               <w:right w:val="nil"/>
             </w:tcBorders>
-            <w:tcPrChange w:id="91" w:author="Tomás De Araújo Tavares" w:date="2021-11-04T17:20:00Z">
+            <w:tcPrChange w:id="100" w:author="Tomás De Araújo Tavares" w:date="2021-11-04T17:20:00Z">
               <w:tcPr>
                 <w:tcW w:w="0" w:type="auto"/>
                 <w:tcBorders>
@@ -13117,7 +13168,7 @@
               <w:top w:val="nil"/>
               <w:left w:val="nil"/>
             </w:tcBorders>
-            <w:tcPrChange w:id="92" w:author="Tomás De Araújo Tavares" w:date="2021-11-04T17:20:00Z">
+            <w:tcPrChange w:id="101" w:author="Tomás De Araújo Tavares" w:date="2021-11-04T17:20:00Z">
               <w:tcPr>
                 <w:tcW w:w="0" w:type="auto"/>
                 <w:tcBorders>
@@ -13149,7 +13200,7 @@
             <w:tcBorders>
               <w:top w:val="nil"/>
             </w:tcBorders>
-            <w:tcPrChange w:id="93" w:author="Tomás De Araújo Tavares" w:date="2021-11-04T17:20:00Z">
+            <w:tcPrChange w:id="102" w:author="Tomás De Araújo Tavares" w:date="2021-11-04T17:20:00Z">
               <w:tcPr>
                 <w:tcW w:w="0" w:type="auto"/>
                 <w:tcBorders>
@@ -13180,7 +13231,7 @@
             <w:tcBorders>
               <w:top w:val="nil"/>
             </w:tcBorders>
-            <w:tcPrChange w:id="94" w:author="Tomás De Araújo Tavares" w:date="2021-11-04T17:20:00Z">
+            <w:tcPrChange w:id="103" w:author="Tomás De Araújo Tavares" w:date="2021-11-04T17:20:00Z">
               <w:tcPr>
                 <w:tcW w:w="0" w:type="auto"/>
                 <w:tcBorders>
@@ -13254,128 +13305,196 @@
         <w:spacing w:before="120" w:after="120"/>
         <w:rPr>
           <w:rFonts w:ascii="Cambria Math" w:hAnsi="Cambria Math" w:cs="Times New Roman"/>
+          <w:rPrChange w:id="104" w:author="Tomás De Araújo Tavares" w:date="2021-11-05T09:32:00Z">
+            <w:rPr>
+              <w:rFonts w:ascii="Cambria Math" w:hAnsi="Cambria Math" w:cs="Times New Roman"/>
+            </w:rPr>
+          </w:rPrChange>
         </w:rPr>
+        <w:pPrChange w:id="105" w:author="Tomás De Araújo Tavares" w:date="2021-11-05T09:26:00Z">
+          <w:pPr>
+            <w:pStyle w:val="Body"/>
+            <w:numPr>
+              <w:numId w:val="13"/>
+            </w:numPr>
+            <w:spacing w:before="120" w:after="120"/>
+            <w:ind w:left="360" w:hanging="360"/>
+          </w:pPr>
+        </w:pPrChange>
       </w:pPr>
-      <w:r>
-        <w:rPr>
-          <w:rFonts w:ascii="Cambria Math" w:hAnsi="Cambria Math" w:cs="Times New Roman"/>
-        </w:rPr>
-        <w:t>O problema é semelhante ao anterior</w:t>
-      </w:r>
-      <w:r>
-        <w:rPr>
-          <w:rFonts w:ascii="Cambria Math" w:hAnsi="Cambria Math" w:cs="Times New Roman"/>
-        </w:rPr>
-        <w:t>, apenas temos uma nova função de ativação na camada de output (</w:t>
-      </w:r>
-      <w:proofErr w:type="spellStart"/>
-      <w:r>
-        <w:rPr>
-          <w:rFonts w:ascii="Cambria Math" w:hAnsi="Cambria Math" w:cs="Times New Roman"/>
-        </w:rPr>
-        <w:t>softmax</w:t>
-      </w:r>
-      <w:proofErr w:type="spellEnd"/>
-      <w:r>
-        <w:rPr>
-          <w:rFonts w:ascii="Cambria Math" w:hAnsi="Cambria Math" w:cs="Times New Roman"/>
-        </w:rPr>
-        <w:t xml:space="preserve">) e </w:t>
-      </w:r>
-      <w:r>
-        <w:rPr>
-          <w:rFonts w:ascii="Cambria Math" w:hAnsi="Cambria Math" w:cs="Times New Roman"/>
-        </w:rPr>
-        <w:t xml:space="preserve">a </w:t>
-      </w:r>
-      <w:proofErr w:type="spellStart"/>
-      <w:r>
-        <w:rPr>
-          <w:rFonts w:ascii="Cambria Math" w:hAnsi="Cambria Math" w:cs="Times New Roman"/>
-        </w:rPr>
-        <w:t>loss</w:t>
-      </w:r>
-      <w:proofErr w:type="spellEnd"/>
-      <w:r>
-        <w:rPr>
-          <w:rFonts w:ascii="Cambria Math" w:hAnsi="Cambria Math" w:cs="Times New Roman"/>
-        </w:rPr>
-        <w:t xml:space="preserve"> </w:t>
-      </w:r>
-      <w:proofErr w:type="spellStart"/>
-      <w:r>
-        <w:rPr>
-          <w:rFonts w:ascii="Cambria Math" w:hAnsi="Cambria Math" w:cs="Times New Roman"/>
-        </w:rPr>
-        <w:t>function</w:t>
-      </w:r>
-      <w:proofErr w:type="spellEnd"/>
-      <w:r>
-        <w:rPr>
-          <w:rFonts w:ascii="Cambria Math" w:hAnsi="Cambria Math" w:cs="Times New Roman"/>
-        </w:rPr>
-        <w:t xml:space="preserve"> </w:t>
-      </w:r>
-      <w:r>
-        <w:rPr>
-          <w:rFonts w:ascii="Cambria Math" w:hAnsi="Cambria Math" w:cs="Times New Roman"/>
-        </w:rPr>
-        <w:t>(cross-</w:t>
-      </w:r>
-      <w:proofErr w:type="spellStart"/>
-      <w:r>
-        <w:rPr>
-          <w:rFonts w:ascii="Cambria Math" w:hAnsi="Cambria Math" w:cs="Times New Roman"/>
-        </w:rPr>
-        <w:t>entropy</w:t>
-      </w:r>
-      <w:proofErr w:type="spellEnd"/>
-      <w:r>
-        <w:rPr>
-          <w:rFonts w:ascii="Cambria Math" w:hAnsi="Cambria Math" w:cs="Times New Roman"/>
-        </w:rPr>
-        <w:t xml:space="preserve">), desta forma os </w:t>
-      </w:r>
-      <w:r>
-        <w:rPr>
-          <w:rFonts w:ascii="Cambria Math" w:hAnsi="Cambria Math" w:cs="Times New Roman"/>
-        </w:rPr>
-        <w:t xml:space="preserve">valores do </w:t>
-      </w:r>
-      <w:proofErr w:type="spellStart"/>
-      <w:r>
-        <w:rPr>
-          <w:rFonts w:ascii="Cambria Math" w:hAnsi="Cambria Math" w:cs="Times New Roman"/>
-        </w:rPr>
-        <w:t>execicio</w:t>
-      </w:r>
-      <w:proofErr w:type="spellEnd"/>
-      <w:r>
-        <w:rPr>
-          <w:rFonts w:ascii="Cambria Math" w:hAnsi="Cambria Math" w:cs="Times New Roman"/>
-        </w:rPr>
-        <w:t xml:space="preserve"> anterior vão ser </w:t>
-      </w:r>
-      <w:proofErr w:type="spellStart"/>
-      <w:r>
-        <w:rPr>
-          <w:rFonts w:ascii="Cambria Math" w:hAnsi="Cambria Math" w:cs="Times New Roman"/>
-        </w:rPr>
-        <w:t>semenlhantes</w:t>
-      </w:r>
-      <w:proofErr w:type="spellEnd"/>
-      <w:r>
-        <w:rPr>
-          <w:rFonts w:ascii="Cambria Math" w:hAnsi="Cambria Math" w:cs="Times New Roman"/>
-        </w:rPr>
-        <w:t xml:space="preserve"> pois as os dados são semelhantes, apenas vai ser alterado</w:t>
-      </w:r>
-      <w:r>
-        <w:rPr>
-          <w:rFonts w:ascii="Cambria Math" w:hAnsi="Cambria Math" w:cs="Times New Roman"/>
-        </w:rPr>
-        <w:t>:</w:t>
-      </w:r>
+      <w:ins w:id="106" w:author="Tomás De Araújo Tavares" w:date="2021-11-05T09:25:00Z">
+        <w:r>
+          <w:rPr>
+            <w:rFonts w:ascii="Cambria Math" w:hAnsi="Cambria Math" w:cs="Times New Roman"/>
+            <w:lang w:val="en-US"/>
+            <w:rPrChange w:id="107" w:author="Tomás De Araújo Tavares" w:date="2021-11-05T09:32:00Z">
+              <w:rPr>
+                <w:rFonts w:ascii="Cambria Math" w:hAnsi="Cambria Math" w:cs="Times New Roman"/>
+              </w:rPr>
+            </w:rPrChange>
+          </w:rPr>
+          <w:t xml:space="preserve">This </w:t>
+        </w:r>
+      </w:ins>
+      <w:ins w:id="108" w:author="Tomás De Araújo Tavares" w:date="2021-11-05T09:26:00Z">
+        <w:r>
+          <w:rPr>
+            <w:rFonts w:ascii="Cambria Math" w:hAnsi="Cambria Math" w:cs="Times New Roman"/>
+            <w:lang w:val="en-US"/>
+            <w:rPrChange w:id="109" w:author="Tomás De Araújo Tavares" w:date="2021-11-05T09:32:00Z">
+              <w:rPr>
+                <w:rFonts w:ascii="Cambria Math" w:hAnsi="Cambria Math" w:cs="Times New Roman"/>
+                <w:lang w:val="en-US"/>
+              </w:rPr>
+            </w:rPrChange>
+          </w:rPr>
+          <w:t>exercise</w:t>
+        </w:r>
+      </w:ins>
+      <w:ins w:id="110" w:author="Tomás De Araújo Tavares" w:date="2021-11-05T09:25:00Z">
+        <w:r>
+          <w:rPr>
+            <w:rFonts w:ascii="Cambria Math" w:hAnsi="Cambria Math" w:cs="Times New Roman"/>
+            <w:lang w:val="en-US"/>
+            <w:rPrChange w:id="111" w:author="Tomás De Araújo Tavares" w:date="2021-11-05T09:32:00Z">
+              <w:rPr>
+                <w:rFonts w:ascii="Cambria Math" w:hAnsi="Cambria Math" w:cs="Times New Roman"/>
+              </w:rPr>
+            </w:rPrChange>
+          </w:rPr>
+          <w:t xml:space="preserve"> is similar </w:t>
+        </w:r>
+      </w:ins>
+      <w:ins w:id="112" w:author="Tomás De Araújo Tavares" w:date="2021-11-05T09:26:00Z">
+        <w:r>
+          <w:rPr>
+            <w:rFonts w:ascii="Cambria Math" w:hAnsi="Cambria Math" w:cs="Times New Roman"/>
+            <w:lang w:val="en-US"/>
+            <w:rPrChange w:id="113" w:author="Tomás De Araújo Tavares" w:date="2021-11-05T09:32:00Z">
+              <w:rPr>
+                <w:rFonts w:ascii="Cambria Math" w:hAnsi="Cambria Math" w:cs="Times New Roman"/>
+              </w:rPr>
+            </w:rPrChange>
+          </w:rPr>
+          <w:t xml:space="preserve">to the previous one, so the </w:t>
+        </w:r>
+        <w:r>
+          <w:rPr>
+            <w:rFonts w:ascii="Cambria Math" w:hAnsi="Cambria Math" w:cs="Times New Roman"/>
+            <w:lang w:val="en-US"/>
+            <w:rPrChange w:id="114" w:author="Tomás De Araújo Tavares" w:date="2021-11-05T09:32:00Z">
+              <w:rPr>
+                <w:rFonts w:ascii="Cambria Math" w:hAnsi="Cambria Math" w:cs="Times New Roman"/>
+                <w:lang w:val="en-US"/>
+              </w:rPr>
+            </w:rPrChange>
+          </w:rPr>
+          <w:t xml:space="preserve">data calculated </w:t>
+        </w:r>
+      </w:ins>
+      <w:ins w:id="115" w:author="Tomás De Araújo Tavares" w:date="2021-11-05T09:27:00Z">
+        <w:r>
+          <w:rPr>
+            <w:rFonts w:ascii="Cambria Math" w:hAnsi="Cambria Math" w:cs="Times New Roman"/>
+            <w:lang w:val="en-US"/>
+            <w:rPrChange w:id="116" w:author="Tomás De Araújo Tavares" w:date="2021-11-05T09:32:00Z">
+              <w:rPr>
+                <w:rFonts w:ascii="Cambria Math" w:hAnsi="Cambria Math" w:cs="Times New Roman"/>
+                <w:lang w:val="en-US"/>
+              </w:rPr>
+            </w:rPrChange>
+          </w:rPr>
+          <w:t xml:space="preserve">can be reused. </w:t>
+        </w:r>
+      </w:ins>
+      <w:ins w:id="117" w:author="Tomás De Araújo Tavares" w:date="2021-11-05T09:32:00Z">
+        <w:r>
+          <w:rPr>
+            <w:rFonts w:ascii="Cambria Math" w:hAnsi="Cambria Math" w:cs="Times New Roman"/>
+            <w:lang w:val="en-US"/>
+          </w:rPr>
+          <w:t>The only results that were changed were:</w:t>
+        </w:r>
+      </w:ins>
+      <w:del w:id="118" w:author="Tomás De Araújo Tavares" w:date="2021-11-05T09:32:00Z">
+        <w:r>
+          <w:rPr>
+            <w:rFonts w:ascii="Cambria Math" w:hAnsi="Cambria Math" w:cs="Times New Roman"/>
+            <w:rPrChange w:id="119" w:author="Tomás De Araújo Tavares" w:date="2021-11-05T09:32:00Z">
+              <w:rPr>
+                <w:rFonts w:ascii="Cambria Math" w:hAnsi="Cambria Math" w:cs="Times New Roman"/>
+              </w:rPr>
+            </w:rPrChange>
+          </w:rPr>
+          <w:delText>O problema é semelhante ao anterior</w:delText>
+        </w:r>
+        <w:r>
+          <w:rPr>
+            <w:rFonts w:ascii="Cambria Math" w:hAnsi="Cambria Math" w:cs="Times New Roman"/>
+            <w:rPrChange w:id="120" w:author="Tomás De Araújo Tavares" w:date="2021-11-05T09:32:00Z">
+              <w:rPr>
+                <w:rFonts w:ascii="Cambria Math" w:hAnsi="Cambria Math" w:cs="Times New Roman"/>
+              </w:rPr>
+            </w:rPrChange>
+          </w:rPr>
+          <w:delText xml:space="preserve">, apenas temos uma nova função de ativação na camada de output (softmax) e </w:delText>
+        </w:r>
+        <w:r>
+          <w:rPr>
+            <w:rFonts w:ascii="Cambria Math" w:hAnsi="Cambria Math" w:cs="Times New Roman"/>
+            <w:rPrChange w:id="121" w:author="Tomás De Araújo Tavares" w:date="2021-11-05T09:32:00Z">
+              <w:rPr>
+                <w:rFonts w:ascii="Cambria Math" w:hAnsi="Cambria Math" w:cs="Times New Roman"/>
+              </w:rPr>
+            </w:rPrChange>
+          </w:rPr>
+          <w:delText xml:space="preserve">a loss function </w:delText>
+        </w:r>
+        <w:r>
+          <w:rPr>
+            <w:rFonts w:ascii="Cambria Math" w:hAnsi="Cambria Math" w:cs="Times New Roman"/>
+            <w:rPrChange w:id="122" w:author="Tomás De Araújo Tavares" w:date="2021-11-05T09:32:00Z">
+              <w:rPr>
+                <w:rFonts w:ascii="Cambria Math" w:hAnsi="Cambria Math" w:cs="Times New Roman"/>
+              </w:rPr>
+            </w:rPrChange>
+          </w:rPr>
+          <w:delText xml:space="preserve">(cross-entropy), desta forma os </w:delText>
+        </w:r>
+        <w:r>
+          <w:rPr>
+            <w:rFonts w:ascii="Cambria Math" w:hAnsi="Cambria Math" w:cs="Times New Roman"/>
+            <w:rPrChange w:id="123" w:author="Tomás De Araújo Tavares" w:date="2021-11-05T09:32:00Z">
+              <w:rPr>
+                <w:rFonts w:ascii="Cambria Math" w:hAnsi="Cambria Math" w:cs="Times New Roman"/>
+              </w:rPr>
+            </w:rPrChange>
+          </w:rPr>
+          <w:delText xml:space="preserve">valores do </w:delText>
+        </w:r>
+        <w:r>
+          <w:rPr>
+            <w:rFonts w:ascii="Cambria Math" w:hAnsi="Cambria Math" w:cs="Times New Roman"/>
+            <w:rPrChange w:id="124" w:author="Tomás De Araújo Tavares" w:date="2021-11-05T09:32:00Z">
+              <w:rPr>
+                <w:rFonts w:ascii="Cambria Math" w:hAnsi="Cambria Math" w:cs="Times New Roman"/>
+              </w:rPr>
+            </w:rPrChange>
+          </w:rPr>
+          <w:delText>execicio anterior vão ser semenlhantes pois as os dados são semelhantes, apenas vai ser alterado</w:delText>
+        </w:r>
+        <w:r>
+          <w:rPr>
+            <w:rFonts w:ascii="Cambria Math" w:hAnsi="Cambria Math" w:cs="Times New Roman"/>
+            <w:rPrChange w:id="125" w:author="Tomás De Araújo Tavares" w:date="2021-11-05T09:32:00Z">
+              <w:rPr>
+                <w:rFonts w:ascii="Cambria Math" w:hAnsi="Cambria Math" w:cs="Times New Roman"/>
+              </w:rPr>
+            </w:rPrChange>
+          </w:rPr>
+          <w:delText>:</w:delText>
+        </w:r>
+      </w:del>
     </w:p>
     <w:p>
       <w:pPr>
@@ -13426,11 +13545,11 @@
         <w:spacing w:before="120" w:after="120"/>
         <w:ind w:left="720"/>
         <w:rPr>
-          <w:ins w:id="95" w:author="Tomás De Araújo Tavares" w:date="2021-11-03T17:02:00Z"/>
+          <w:ins w:id="126" w:author="Tomás De Araújo Tavares" w:date="2021-11-03T17:02:00Z"/>
           <w:rFonts w:ascii="Cambria Math" w:hAnsi="Cambria Math" w:cs="Times New Roman"/>
-          <w:rPrChange w:id="96" w:author="Tomás De Araújo Tavares" w:date="2021-11-03T17:02:00Z">
+          <w:rPrChange w:id="127" w:author="Tomás De Araújo Tavares" w:date="2021-11-03T17:02:00Z">
             <w:rPr>
-              <w:ins w:id="97" w:author="Tomás De Araújo Tavares" w:date="2021-11-03T17:02:00Z"/>
+              <w:ins w:id="128" w:author="Tomás De Araújo Tavares" w:date="2021-11-03T17:02:00Z"/>
               <w:rFonts w:ascii="Cambria Math" w:hAnsi="Cambria Math" w:cs="Times New Roman"/>
               <w:i/>
             </w:rPr>
@@ -13452,7 +13571,7 @@
               <m:r>
                 <w:rPr>
                   <w:rFonts w:ascii="Cambria Math" w:hAnsi="Cambria Math" w:cs="Times New Roman"/>
-                  <w:rPrChange w:id="98" w:author="Tomás De Araújo Tavares" w:date="2021-11-03T16:58:00Z">
+                  <w:rPrChange w:id="129" w:author="Tomás De Araújo Tavares" w:date="2021-11-03T16:58:00Z">
                     <w:rPr>
                       <w:rFonts w:ascii="Cambria Math" w:hAnsi="Cambria Math" w:cs="Times New Roman"/>
                       <w:u w:val="single"/>
@@ -13478,7 +13597,7 @@
                   <m:r>
                     <w:rPr>
                       <w:rFonts w:ascii="Cambria Math" w:hAnsi="Cambria Math" w:cs="Times New Roman"/>
-                      <w:rPrChange w:id="99" w:author="Tomás De Araújo Tavares" w:date="2021-11-03T16:58:00Z">
+                      <w:rPrChange w:id="130" w:author="Tomás De Araújo Tavares" w:date="2021-11-03T16:58:00Z">
                         <w:rPr>
                           <w:rFonts w:ascii="Cambria Math" w:hAnsi="Cambria Math" w:cs="Times New Roman"/>
                           <w:u w:val="single"/>
@@ -13494,7 +13613,7 @@
           <m:r>
             <w:rPr>
               <w:rFonts w:ascii="Cambria Math" w:hAnsi="Cambria Math" w:cs="Times New Roman"/>
-              <w:rPrChange w:id="100" w:author="Tomás De Araújo Tavares" w:date="2021-11-03T16:58:00Z">
+              <w:rPrChange w:id="131" w:author="Tomás De Araújo Tavares" w:date="2021-11-03T16:58:00Z">
                 <w:rPr>
                   <w:rFonts w:ascii="Cambria Math" w:hAnsi="Cambria Math" w:cs="Times New Roman"/>
                   <w:u w:val="single"/>
@@ -13526,7 +13645,7 @@
                   <m:r>
                     <w:rPr>
                       <w:rFonts w:ascii="Cambria Math" w:hAnsi="Cambria Math" w:cs="Times New Roman"/>
-                      <w:rPrChange w:id="101" w:author="Tomás De Araújo Tavares" w:date="2021-11-03T16:58:00Z">
+                      <w:rPrChange w:id="132" w:author="Tomás De Araújo Tavares" w:date="2021-11-03T16:58:00Z">
                         <w:rPr>
                           <w:rFonts w:ascii="Cambria Math" w:hAnsi="Cambria Math" w:cs="Times New Roman"/>
                           <w:u w:val="single"/>
@@ -13552,7 +13671,7 @@
                       <m:r>
                         <w:rPr>
                           <w:rFonts w:ascii="Cambria Math" w:hAnsi="Cambria Math" w:cs="Times New Roman"/>
-                          <w:rPrChange w:id="102" w:author="Tomás De Araújo Tavares" w:date="2021-11-03T16:58:00Z">
+                          <w:rPrChange w:id="133" w:author="Tomás De Araújo Tavares" w:date="2021-11-03T16:58:00Z">
                             <w:rPr>
                               <w:rFonts w:ascii="Cambria Math" w:hAnsi="Cambria Math" w:cs="Times New Roman"/>
                               <w:u w:val="single"/>
@@ -13568,7 +13687,7 @@
             </m:e>
           </m:d>
           <m:r>
-            <w:ins w:id="103" w:author="Tomás De Araújo Tavares" w:date="2021-11-03T16:58:00Z">
+            <w:ins w:id="134" w:author="Tomás De Araújo Tavares" w:date="2021-11-03T16:58:00Z">
               <w:rPr>
                 <w:rFonts w:ascii="Cambria Math" w:hAnsi="Cambria Math" w:cs="Times New Roman"/>
               </w:rPr>
@@ -13578,7 +13697,7 @@
           <m:sSup>
             <m:sSupPr>
               <m:ctrlPr>
-                <w:ins w:id="104" w:author="Tomás De Araújo Tavares" w:date="2021-11-03T16:59:00Z">
+                <w:ins w:id="135" w:author="Tomás De Araújo Tavares" w:date="2021-11-03T16:59:00Z">
                   <w:rPr>
                     <w:rFonts w:ascii="Cambria Math" w:hAnsi="Cambria Math" w:cs="Times New Roman"/>
                     <w:i/>
@@ -13592,7 +13711,7 @@
                   <m:begChr m:val="["/>
                   <m:endChr m:val="]"/>
                   <m:ctrlPr>
-                    <w:ins w:id="105" w:author="Tomás De Araújo Tavares" w:date="2021-11-03T16:59:00Z">
+                    <w:ins w:id="136" w:author="Tomás De Araújo Tavares" w:date="2021-11-03T16:59:00Z">
                       <w:rPr>
                         <w:rFonts w:ascii="Cambria Math" w:hAnsi="Cambria Math" w:cs="Times New Roman"/>
                         <w:i/>
@@ -13631,7 +13750,7 @@
                             <m:sSup>
                               <m:sSupPr>
                                 <m:ctrlPr>
-                                  <w:ins w:id="106" w:author="Tomás De Araújo Tavares" w:date="2021-11-03T17:02:00Z">
+                                  <w:ins w:id="137" w:author="Tomás De Araújo Tavares" w:date="2021-11-03T17:02:00Z">
                                     <w:rPr>
                                       <w:rFonts w:ascii="Cambria Math" w:hAnsi="Cambria Math" w:cs="Times New Roman"/>
                                       <w:i/>
@@ -13641,7 +13760,7 @@
                               </m:sSupPr>
                               <m:e>
                                 <m:r>
-                                  <w:ins w:id="107" w:author="Tomás De Araújo Tavares" w:date="2021-11-03T17:02:00Z">
+                                  <w:ins w:id="138" w:author="Tomás De Araújo Tavares" w:date="2021-11-03T17:02:00Z">
                                     <w:rPr>
                                       <w:rFonts w:ascii="Cambria Math" w:hAnsi="Cambria Math" w:cs="Times New Roman"/>
                                     </w:rPr>
@@ -13653,7 +13772,7 @@
                                 <m:sSubSup>
                                   <m:sSubSupPr>
                                     <m:ctrlPr>
-                                      <w:ins w:id="108" w:author="Tomás De Araújo Tavares" w:date="2021-11-03T17:02:00Z">
+                                      <w:ins w:id="139" w:author="Tomás De Araújo Tavares" w:date="2021-11-03T17:02:00Z">
                                         <w:rPr>
                                           <w:rFonts w:ascii="Cambria Math" w:hAnsi="Cambria Math" w:cs="Times New Roman"/>
                                           <w:i/>
@@ -13663,7 +13782,7 @@
                                   </m:sSubSupPr>
                                   <m:e>
                                     <m:r>
-                                      <w:ins w:id="109" w:author="Tomás De Araújo Tavares" w:date="2021-11-03T17:02:00Z">
+                                      <w:ins w:id="140" w:author="Tomás De Araújo Tavares" w:date="2021-11-03T17:02:00Z">
                                         <w:rPr>
                                           <w:rFonts w:ascii="Cambria Math" w:hAnsi="Cambria Math" w:cs="Times New Roman"/>
                                         </w:rPr>
@@ -13673,7 +13792,7 @@
                                   </m:e>
                                   <m:sub>
                                     <m:r>
-                                      <w:ins w:id="110" w:author="Tomás De Araújo Tavares" w:date="2021-11-03T17:02:00Z">
+                                      <w:ins w:id="141" w:author="Tomás De Araújo Tavares" w:date="2021-11-03T17:02:00Z">
                                         <w:rPr>
                                           <w:rFonts w:ascii="Cambria Math" w:hAnsi="Cambria Math" w:cs="Times New Roman"/>
                                         </w:rPr>
@@ -13687,7 +13806,7 @@
                                         <m:begChr m:val="["/>
                                         <m:endChr m:val="]"/>
                                         <m:ctrlPr>
-                                          <w:ins w:id="111" w:author="Tomás De Araújo Tavares" w:date="2021-11-03T17:02:00Z">
+                                          <w:ins w:id="142" w:author="Tomás De Araújo Tavares" w:date="2021-11-03T17:02:00Z">
                                             <w:rPr>
                                               <w:rFonts w:ascii="Cambria Math" w:hAnsi="Cambria Math" w:cs="Times New Roman"/>
                                               <w:i/>
@@ -13697,7 +13816,7 @@
                                       </m:dPr>
                                       <m:e>
                                         <m:r>
-                                          <w:ins w:id="112" w:author="Tomás De Araújo Tavares" w:date="2021-11-03T17:02:00Z">
+                                          <w:ins w:id="143" w:author="Tomás De Araújo Tavares" w:date="2021-11-03T17:02:00Z">
                                             <w:rPr>
                                               <w:rFonts w:ascii="Cambria Math" w:hAnsi="Cambria Math" w:cs="Times New Roman"/>
                                             </w:rPr>
@@ -13729,7 +13848,7 @@
                               </m:naryPr>
                               <m:sub>
                                 <m:r>
-                                  <w:ins w:id="113" w:author="Tomás De Araújo Tavares" w:date="2021-11-03T17:01:00Z">
+                                  <w:ins w:id="144" w:author="Tomás De Araújo Tavares" w:date="2021-11-03T17:01:00Z">
                                     <w:rPr>
                                       <w:rFonts w:ascii="Cambria Math" w:hAnsi="Cambria Math" w:cs="Times New Roman"/>
                                     </w:rPr>
@@ -13745,7 +13864,7 @@
                               </m:sub>
                               <m:sup>
                                 <m:r>
-                                  <w:ins w:id="114" w:author="Tomás De Araújo Tavares" w:date="2021-11-03T17:02:00Z">
+                                  <w:ins w:id="145" w:author="Tomás De Araújo Tavares" w:date="2021-11-03T17:02:00Z">
                                     <w:rPr>
                                       <w:rFonts w:ascii="Cambria Math" w:hAnsi="Cambria Math" w:cs="Times New Roman"/>
                                     </w:rPr>
@@ -13763,7 +13882,7 @@
                                 <m:d>
                                   <m:dPr>
                                     <m:ctrlPr>
-                                      <w:ins w:id="115" w:author="Tomás De Araújo Tavares" w:date="2021-11-03T17:02:00Z">
+                                      <w:ins w:id="146" w:author="Tomás De Araújo Tavares" w:date="2021-11-03T17:02:00Z">
                                         <w:rPr>
                                           <w:rFonts w:ascii="Cambria Math" w:hAnsi="Cambria Math" w:cs="Times New Roman"/>
                                           <w:i/>
@@ -13775,7 +13894,7 @@
                                     <m:sSup>
                                       <m:sSupPr>
                                         <m:ctrlPr>
-                                          <w:ins w:id="116" w:author="Tomás De Araújo Tavares" w:date="2021-11-03T17:02:00Z">
+                                          <w:ins w:id="147" w:author="Tomás De Araújo Tavares" w:date="2021-11-03T17:02:00Z">
                                             <w:rPr>
                                               <w:rFonts w:ascii="Cambria Math" w:hAnsi="Cambria Math" w:cs="Times New Roman"/>
                                               <w:i/>
@@ -13785,7 +13904,7 @@
                                       </m:sSupPr>
                                       <m:e>
                                         <m:r>
-                                          <w:ins w:id="117" w:author="Tomás De Araújo Tavares" w:date="2021-11-03T17:02:00Z">
+                                          <w:ins w:id="148" w:author="Tomás De Araújo Tavares" w:date="2021-11-03T17:02:00Z">
                                             <w:rPr>
                                               <w:rFonts w:ascii="Cambria Math" w:hAnsi="Cambria Math" w:cs="Times New Roman"/>
                                             </w:rPr>
@@ -13797,7 +13916,7 @@
                                         <m:sSubSup>
                                           <m:sSubSupPr>
                                             <m:ctrlPr>
-                                              <w:ins w:id="118" w:author="Tomás De Araújo Tavares" w:date="2021-11-03T17:02:00Z">
+                                              <w:ins w:id="149" w:author="Tomás De Araújo Tavares" w:date="2021-11-03T17:02:00Z">
                                                 <w:rPr>
                                                   <w:rFonts w:ascii="Cambria Math" w:hAnsi="Cambria Math" w:cs="Times New Roman"/>
                                                   <w:i/>
@@ -13807,7 +13926,7 @@
                                           </m:sSubSupPr>
                                           <m:e>
                                             <m:r>
-                                              <w:ins w:id="119" w:author="Tomás De Araújo Tavares" w:date="2021-11-03T17:02:00Z">
+                                              <w:ins w:id="150" w:author="Tomás De Araújo Tavares" w:date="2021-11-03T17:02:00Z">
                                                 <w:rPr>
                                                   <w:rFonts w:ascii="Cambria Math" w:hAnsi="Cambria Math" w:cs="Times New Roman"/>
                                                 </w:rPr>
@@ -13817,7 +13936,7 @@
                                           </m:e>
                                           <m:sub>
                                             <m:r>
-                                              <w:ins w:id="120" w:author="Tomás De Araújo Tavares" w:date="2021-11-03T17:02:00Z">
+                                              <w:ins w:id="151" w:author="Tomás De Araújo Tavares" w:date="2021-11-03T17:02:00Z">
                                                 <w:rPr>
                                                   <w:rFonts w:ascii="Cambria Math" w:hAnsi="Cambria Math" w:cs="Times New Roman"/>
                                                 </w:rPr>
@@ -13831,7 +13950,7 @@
                                                 <m:begChr m:val="["/>
                                                 <m:endChr m:val="]"/>
                                                 <m:ctrlPr>
-                                                  <w:ins w:id="121" w:author="Tomás De Araújo Tavares" w:date="2021-11-03T17:02:00Z">
+                                                  <w:ins w:id="152" w:author="Tomás De Araújo Tavares" w:date="2021-11-03T17:02:00Z">
                                                     <w:rPr>
                                                       <w:rFonts w:ascii="Cambria Math" w:hAnsi="Cambria Math" w:cs="Times New Roman"/>
                                                       <w:i/>
@@ -13841,7 +13960,7 @@
                                               </m:dPr>
                                               <m:e>
                                                 <m:r>
-                                                  <w:ins w:id="122" w:author="Tomás De Araújo Tavares" w:date="2021-11-03T17:02:00Z">
+                                                  <w:ins w:id="153" w:author="Tomás De Araújo Tavares" w:date="2021-11-03T17:02:00Z">
                                                     <w:rPr>
                                                       <w:rFonts w:ascii="Cambria Math" w:hAnsi="Cambria Math" w:cs="Times New Roman"/>
                                                     </w:rPr>
@@ -13883,7 +14002,7 @@
                         <m:f>
                           <m:fPr>
                             <m:ctrlPr>
-                              <w:ins w:id="123" w:author="Tomás De Araújo Tavares" w:date="2021-11-03T17:02:00Z">
+                              <w:ins w:id="154" w:author="Tomás De Araújo Tavares" w:date="2021-11-03T17:02:00Z">
                                 <w:rPr>
                                   <w:rFonts w:ascii="Cambria Math" w:hAnsi="Cambria Math" w:cs="Times New Roman"/>
                                 </w:rPr>
@@ -13894,7 +14013,7 @@
                             <m:sSup>
                               <m:sSupPr>
                                 <m:ctrlPr>
-                                  <w:ins w:id="124" w:author="Tomás De Araújo Tavares" w:date="2021-11-03T17:02:00Z">
+                                  <w:ins w:id="155" w:author="Tomás De Araújo Tavares" w:date="2021-11-03T17:02:00Z">
                                     <w:rPr>
                                       <w:rFonts w:ascii="Cambria Math" w:hAnsi="Cambria Math" w:cs="Times New Roman"/>
                                       <w:i/>
@@ -13904,7 +14023,7 @@
                               </m:sSupPr>
                               <m:e>
                                 <m:r>
-                                  <w:ins w:id="125" w:author="Tomás De Araújo Tavares" w:date="2021-11-03T17:02:00Z">
+                                  <w:ins w:id="156" w:author="Tomás De Araújo Tavares" w:date="2021-11-03T17:02:00Z">
                                     <w:rPr>
                                       <w:rFonts w:ascii="Cambria Math" w:hAnsi="Cambria Math" w:cs="Times New Roman"/>
                                     </w:rPr>
@@ -13916,7 +14035,7 @@
                                 <m:sSubSup>
                                   <m:sSubSupPr>
                                     <m:ctrlPr>
-                                      <w:ins w:id="126" w:author="Tomás De Araújo Tavares" w:date="2021-11-03T17:02:00Z">
+                                      <w:ins w:id="157" w:author="Tomás De Araújo Tavares" w:date="2021-11-03T17:02:00Z">
                                         <w:rPr>
                                           <w:rFonts w:ascii="Cambria Math" w:hAnsi="Cambria Math" w:cs="Times New Roman"/>
                                           <w:i/>
@@ -13926,7 +14045,7 @@
                                   </m:sSubSupPr>
                                   <m:e>
                                     <m:r>
-                                      <w:ins w:id="127" w:author="Tomás De Araújo Tavares" w:date="2021-11-03T17:02:00Z">
+                                      <w:ins w:id="158" w:author="Tomás De Araújo Tavares" w:date="2021-11-03T17:02:00Z">
                                         <w:rPr>
                                           <w:rFonts w:ascii="Cambria Math" w:hAnsi="Cambria Math" w:cs="Times New Roman"/>
                                         </w:rPr>
@@ -13936,7 +14055,7 @@
                                   </m:e>
                                   <m:sub>
                                     <m:r>
-                                      <w:ins w:id="128" w:author="Tomás De Araújo Tavares" w:date="2021-11-03T17:02:00Z">
+                                      <w:ins w:id="159" w:author="Tomás De Araújo Tavares" w:date="2021-11-03T17:02:00Z">
                                         <w:rPr>
                                           <w:rFonts w:ascii="Cambria Math" w:hAnsi="Cambria Math" w:cs="Times New Roman"/>
                                         </w:rPr>
@@ -13950,7 +14069,7 @@
                                         <m:begChr m:val="["/>
                                         <m:endChr m:val="]"/>
                                         <m:ctrlPr>
-                                          <w:ins w:id="129" w:author="Tomás De Araújo Tavares" w:date="2021-11-03T17:02:00Z">
+                                          <w:ins w:id="160" w:author="Tomás De Araújo Tavares" w:date="2021-11-03T17:02:00Z">
                                             <w:rPr>
                                               <w:rFonts w:ascii="Cambria Math" w:hAnsi="Cambria Math" w:cs="Times New Roman"/>
                                               <w:i/>
@@ -13960,7 +14079,7 @@
                                       </m:dPr>
                                       <m:e>
                                         <m:r>
-                                          <w:ins w:id="130" w:author="Tomás De Araújo Tavares" w:date="2021-11-03T17:02:00Z">
+                                          <w:ins w:id="161" w:author="Tomás De Araújo Tavares" w:date="2021-11-03T17:02:00Z">
                                             <w:rPr>
                                               <w:rFonts w:ascii="Cambria Math" w:hAnsi="Cambria Math" w:cs="Times New Roman"/>
                                             </w:rPr>
@@ -13974,7 +14093,7 @@
                               </m:sup>
                             </m:sSup>
                             <m:ctrlPr>
-                              <w:ins w:id="131" w:author="Tomás De Araújo Tavares" w:date="2021-11-03T17:02:00Z">
+                              <w:ins w:id="162" w:author="Tomás De Araújo Tavares" w:date="2021-11-03T17:02:00Z">
                                 <w:rPr>
                                   <w:rFonts w:ascii="Cambria Math" w:hAnsi="Cambria Math" w:cs="Times New Roman"/>
                                   <w:i/>
@@ -13987,7 +14106,7 @@
                               <m:naryPr>
                                 <m:chr m:val="∑"/>
                                 <m:ctrlPr>
-                                  <w:ins w:id="132" w:author="Tomás De Araújo Tavares" w:date="2021-11-03T17:02:00Z">
+                                  <w:ins w:id="163" w:author="Tomás De Araújo Tavares" w:date="2021-11-03T17:02:00Z">
                                     <w:rPr>
                                       <w:rFonts w:ascii="Cambria Math" w:hAnsi="Cambria Math" w:cs="Times New Roman"/>
                                     </w:rPr>
@@ -13996,7 +14115,7 @@
                               </m:naryPr>
                               <m:sub>
                                 <m:r>
-                                  <w:ins w:id="133" w:author="Tomás De Araújo Tavares" w:date="2021-11-03T17:02:00Z">
+                                  <w:ins w:id="164" w:author="Tomás De Araújo Tavares" w:date="2021-11-03T17:02:00Z">
                                     <w:rPr>
                                       <w:rFonts w:ascii="Cambria Math" w:hAnsi="Cambria Math" w:cs="Times New Roman"/>
                                     </w:rPr>
@@ -14004,7 +14123,7 @@
                                   </w:ins>
                                 </m:r>
                                 <m:ctrlPr>
-                                  <w:ins w:id="134" w:author="Tomás De Araújo Tavares" w:date="2021-11-03T17:02:00Z">
+                                  <w:ins w:id="165" w:author="Tomás De Araújo Tavares" w:date="2021-11-03T17:02:00Z">
                                     <w:rPr>
                                       <w:rFonts w:ascii="Cambria Math" w:hAnsi="Cambria Math" w:cs="Times New Roman"/>
                                       <w:i/>
@@ -14014,7 +14133,7 @@
                               </m:sub>
                               <m:sup>
                                 <m:r>
-                                  <w:ins w:id="135" w:author="Tomás De Araújo Tavares" w:date="2021-11-03T17:02:00Z">
+                                  <w:ins w:id="166" w:author="Tomás De Araújo Tavares" w:date="2021-11-03T17:02:00Z">
                                     <w:rPr>
                                       <w:rFonts w:ascii="Cambria Math" w:hAnsi="Cambria Math" w:cs="Times New Roman"/>
                                     </w:rPr>
@@ -14022,7 +14141,7 @@
                                   </w:ins>
                                 </m:r>
                                 <m:ctrlPr>
-                                  <w:ins w:id="136" w:author="Tomás De Araújo Tavares" w:date="2021-11-03T17:02:00Z">
+                                  <w:ins w:id="167" w:author="Tomás De Araújo Tavares" w:date="2021-11-03T17:02:00Z">
                                     <w:rPr>
                                       <w:rFonts w:ascii="Cambria Math" w:hAnsi="Cambria Math" w:cs="Times New Roman"/>
                                       <w:i/>
@@ -14034,7 +14153,7 @@
                                 <m:d>
                                   <m:dPr>
                                     <m:ctrlPr>
-                                      <w:ins w:id="137" w:author="Tomás De Araújo Tavares" w:date="2021-11-03T17:02:00Z">
+                                      <w:ins w:id="168" w:author="Tomás De Araújo Tavares" w:date="2021-11-03T17:02:00Z">
                                         <w:rPr>
                                           <w:rFonts w:ascii="Cambria Math" w:hAnsi="Cambria Math" w:cs="Times New Roman"/>
                                           <w:i/>
@@ -14046,7 +14165,7 @@
                                     <m:sSup>
                                       <m:sSupPr>
                                         <m:ctrlPr>
-                                          <w:ins w:id="138" w:author="Tomás De Araújo Tavares" w:date="2021-11-03T17:02:00Z">
+                                          <w:ins w:id="169" w:author="Tomás De Araújo Tavares" w:date="2021-11-03T17:02:00Z">
                                             <w:rPr>
                                               <w:rFonts w:ascii="Cambria Math" w:hAnsi="Cambria Math" w:cs="Times New Roman"/>
                                               <w:i/>
@@ -14056,7 +14175,7 @@
                                       </m:sSupPr>
                                       <m:e>
                                         <m:r>
-                                          <w:ins w:id="139" w:author="Tomás De Araújo Tavares" w:date="2021-11-03T17:02:00Z">
+                                          <w:ins w:id="170" w:author="Tomás De Araújo Tavares" w:date="2021-11-03T17:02:00Z">
                                             <w:rPr>
                                               <w:rFonts w:ascii="Cambria Math" w:hAnsi="Cambria Math" w:cs="Times New Roman"/>
                                             </w:rPr>
@@ -14068,7 +14187,7 @@
                                         <m:sSubSup>
                                           <m:sSubSupPr>
                                             <m:ctrlPr>
-                                              <w:ins w:id="140" w:author="Tomás De Araújo Tavares" w:date="2021-11-03T17:02:00Z">
+                                              <w:ins w:id="171" w:author="Tomás De Araújo Tavares" w:date="2021-11-03T17:02:00Z">
                                                 <w:rPr>
                                                   <w:rFonts w:ascii="Cambria Math" w:hAnsi="Cambria Math" w:cs="Times New Roman"/>
                                                   <w:i/>
@@ -14078,7 +14197,7 @@
                                           </m:sSubSupPr>
                                           <m:e>
                                             <m:r>
-                                              <w:ins w:id="141" w:author="Tomás De Araújo Tavares" w:date="2021-11-03T17:02:00Z">
+                                              <w:ins w:id="172" w:author="Tomás De Araújo Tavares" w:date="2021-11-03T17:02:00Z">
                                                 <w:rPr>
                                                   <w:rFonts w:ascii="Cambria Math" w:hAnsi="Cambria Math" w:cs="Times New Roman"/>
                                                 </w:rPr>
@@ -14088,7 +14207,7 @@
                                           </m:e>
                                           <m:sub>
                                             <m:r>
-                                              <w:ins w:id="142" w:author="Tomás De Araújo Tavares" w:date="2021-11-03T17:02:00Z">
+                                              <w:ins w:id="173" w:author="Tomás De Araújo Tavares" w:date="2021-11-03T17:02:00Z">
                                                 <w:rPr>
                                                   <w:rFonts w:ascii="Cambria Math" w:hAnsi="Cambria Math" w:cs="Times New Roman"/>
                                                 </w:rPr>
@@ -14102,7 +14221,7 @@
                                                 <m:begChr m:val="["/>
                                                 <m:endChr m:val="]"/>
                                                 <m:ctrlPr>
-                                                  <w:ins w:id="143" w:author="Tomás De Araújo Tavares" w:date="2021-11-03T17:02:00Z">
+                                                  <w:ins w:id="174" w:author="Tomás De Araújo Tavares" w:date="2021-11-03T17:02:00Z">
                                                     <w:rPr>
                                                       <w:rFonts w:ascii="Cambria Math" w:hAnsi="Cambria Math" w:cs="Times New Roman"/>
                                                       <w:i/>
@@ -14112,7 +14231,7 @@
                                               </m:dPr>
                                               <m:e>
                                                 <m:r>
-                                                  <w:ins w:id="144" w:author="Tomás De Araújo Tavares" w:date="2021-11-03T17:02:00Z">
+                                                  <w:ins w:id="175" w:author="Tomás De Araújo Tavares" w:date="2021-11-03T17:02:00Z">
                                                     <w:rPr>
                                                       <w:rFonts w:ascii="Cambria Math" w:hAnsi="Cambria Math" w:cs="Times New Roman"/>
                                                     </w:rPr>
@@ -14128,7 +14247,7 @@
                                   </m:e>
                                 </m:d>
                                 <m:ctrlPr>
-                                  <w:ins w:id="145" w:author="Tomás De Araújo Tavares" w:date="2021-11-03T17:02:00Z">
+                                  <w:ins w:id="176" w:author="Tomás De Araújo Tavares" w:date="2021-11-03T17:02:00Z">
                                     <w:rPr>
                                       <w:rFonts w:ascii="Cambria Math" w:hAnsi="Cambria Math" w:cs="Times New Roman"/>
                                       <w:i/>
@@ -14138,7 +14257,7 @@
                               </m:e>
                             </m:nary>
                             <m:ctrlPr>
-                              <w:ins w:id="146" w:author="Tomás De Araújo Tavares" w:date="2021-11-03T17:02:00Z">
+                              <w:ins w:id="177" w:author="Tomás De Araújo Tavares" w:date="2021-11-03T17:02:00Z">
                                 <w:rPr>
                                   <w:rFonts w:ascii="Cambria Math" w:hAnsi="Cambria Math" w:cs="Times New Roman"/>
                                   <w:i/>
@@ -14161,7 +14280,7 @@
             </m:e>
             <m:sup>
               <m:r>
-                <w:ins w:id="147" w:author="Tomás De Araújo Tavares" w:date="2021-11-03T16:59:00Z">
+                <w:ins w:id="178" w:author="Tomás De Araújo Tavares" w:date="2021-11-03T16:59:00Z">
                   <w:rPr>
                     <w:rFonts w:ascii="Cambria Math" w:hAnsi="Cambria Math" w:cs="Times New Roman"/>
                   </w:rPr>
@@ -14171,7 +14290,7 @@
             </m:sup>
           </m:sSup>
           <m:r>
-            <w:ins w:id="148" w:author="Tomás De Araújo Tavares" w:date="2021-11-03T16:59:00Z">
+            <w:ins w:id="179" w:author="Tomás De Araújo Tavares" w:date="2021-11-03T16:59:00Z">
               <w:rPr>
                 <w:rFonts w:ascii="Cambria Math" w:hAnsi="Cambria Math" w:cs="Times New Roman"/>
               </w:rPr>
@@ -14181,7 +14300,7 @@
           <m:sSup>
             <m:sSupPr>
               <m:ctrlPr>
-                <w:ins w:id="149" w:author="Tomás De Araújo Tavares" w:date="2021-11-03T16:59:00Z">
+                <w:ins w:id="180" w:author="Tomás De Araújo Tavares" w:date="2021-11-03T16:59:00Z">
                   <w:rPr>
                     <w:rFonts w:ascii="Cambria Math" w:hAnsi="Cambria Math" w:cs="Times New Roman"/>
                     <w:i/>
@@ -14195,7 +14314,7 @@
                   <m:begChr m:val="["/>
                   <m:endChr m:val="]"/>
                   <m:ctrlPr>
-                    <w:ins w:id="150" w:author="Tomás De Araújo Tavares" w:date="2021-11-03T16:59:00Z">
+                    <w:ins w:id="181" w:author="Tomás De Araújo Tavares" w:date="2021-11-03T16:59:00Z">
                       <w:rPr>
                         <w:rFonts w:ascii="Cambria Math" w:hAnsi="Cambria Math" w:cs="Times New Roman"/>
                         <w:i/>
@@ -14223,7 +14342,7 @@
                     <m:mr>
                       <m:e>
                         <m:r>
-                          <w:ins w:id="151" w:author="Tomás De Araújo Tavares" w:date="2021-11-03T16:59:00Z">
+                          <w:ins w:id="182" w:author="Tomás De Araújo Tavares" w:date="2021-11-03T16:59:00Z">
                             <w:rPr>
                               <w:rFonts w:ascii="Cambria Math" w:hAnsi="Cambria Math" w:cs="Times New Roman"/>
                             </w:rPr>
@@ -14239,7 +14358,7 @@
                       </m:e>
                       <m:e>
                         <m:r>
-                          <w:ins w:id="152" w:author="Tomás De Araújo Tavares" w:date="2021-11-03T16:59:00Z">
+                          <w:ins w:id="183" w:author="Tomás De Araújo Tavares" w:date="2021-11-03T16:59:00Z">
                             <w:rPr>
                               <w:rFonts w:ascii="Cambria Math" w:hAnsi="Cambria Math" w:cs="Times New Roman"/>
                             </w:rPr>
@@ -14247,7 +14366,7 @@
                           </w:ins>
                         </m:r>
                         <m:r>
-                          <w:ins w:id="153" w:author="Tomás De Araújo Tavares" w:date="2021-11-03T17:00:00Z">
+                          <w:ins w:id="184" w:author="Tomás De Araújo Tavares" w:date="2021-11-03T17:00:00Z">
                             <w:rPr>
                               <w:rFonts w:ascii="Cambria Math" w:hAnsi="Cambria Math" w:cs="Times New Roman"/>
                             </w:rPr>
@@ -14268,7 +14387,7 @@
             </m:e>
             <m:sup>
               <m:r>
-                <w:ins w:id="154" w:author="Tomás De Araújo Tavares" w:date="2021-11-03T16:59:00Z">
+                <w:ins w:id="185" w:author="Tomás De Araújo Tavares" w:date="2021-11-03T16:59:00Z">
                   <w:rPr>
                     <w:rFonts w:ascii="Cambria Math" w:hAnsi="Cambria Math" w:cs="Times New Roman"/>
                   </w:rPr>
@@ -14286,26 +14405,26 @@
         <w:spacing w:before="120" w:after="120"/>
         <w:ind w:left="720"/>
         <w:rPr>
-          <w:ins w:id="155" w:author="Tomás De Araújo Tavares" w:date="2021-11-03T17:01:00Z"/>
+          <w:ins w:id="186" w:author="Tomás De Araújo Tavares" w:date="2021-11-03T17:01:00Z"/>
           <w:rFonts w:ascii="Cambria Math" w:hAnsi="Cambria Math" w:cs="Times New Roman"/>
           <w:u w:val="single"/>
           <w:lang w:val="en-US"/>
-          <w:rPrChange w:id="156" w:author="Tomás De Araújo Tavares" w:date="2021-11-03T17:05:00Z">
+          <w:rPrChange w:id="187" w:author="Tomás De Araújo Tavares" w:date="2021-11-03T17:05:00Z">
             <w:rPr>
-              <w:ins w:id="157" w:author="Tomás De Araújo Tavares" w:date="2021-11-03T17:01:00Z"/>
+              <w:ins w:id="188" w:author="Tomás De Araújo Tavares" w:date="2021-11-03T17:01:00Z"/>
               <w:rFonts w:ascii="Cambria Math" w:hAnsi="Cambria Math" w:cs="Times New Roman"/>
               <w:i/>
             </w:rPr>
           </w:rPrChange>
         </w:rPr>
       </w:pPr>
-      <w:ins w:id="158" w:author="Tomás De Araújo Tavares" w:date="2021-11-03T17:02:00Z">
+      <w:ins w:id="189" w:author="Tomás De Araújo Tavares" w:date="2021-11-03T17:02:00Z">
         <w:r>
           <w:rPr>
             <w:rFonts w:ascii="Cambria Math" w:hAnsi="Cambria Math" w:cs="Times New Roman"/>
             <w:u w:val="single"/>
             <w:lang w:val="en-US"/>
-            <w:rPrChange w:id="159" w:author="Tomás De Araújo Tavares" w:date="2021-11-03T17:05:00Z">
+            <w:rPrChange w:id="190" w:author="Tomás De Araújo Tavares" w:date="2021-11-03T17:05:00Z">
               <w:rPr>
                 <w:rFonts w:ascii="Cambria Math" w:hAnsi="Cambria Math" w:cs="Times New Roman"/>
               </w:rPr>
@@ -14319,7 +14438,7 @@
             <w:rFonts w:ascii="Cambria Math" w:hAnsi="Cambria Math" w:cs="Times New Roman"/>
             <w:u w:val="single"/>
             <w:lang w:val="en-US"/>
-            <w:rPrChange w:id="160" w:author="Tomás De Araújo Tavares" w:date="2021-11-03T17:05:00Z">
+            <w:rPrChange w:id="191" w:author="Tomás De Araújo Tavares" w:date="2021-11-03T17:05:00Z">
               <w:rPr>
                 <w:rFonts w:ascii="Cambria Math" w:hAnsi="Cambria Math" w:cs="Times New Roman"/>
               </w:rPr>
@@ -14328,13 +14447,13 @@
           <w:t>Prop</w:t>
         </w:r>
       </w:ins>
-      <w:ins w:id="161" w:author="Tomás De Araújo Tavares" w:date="2021-11-03T17:03:00Z">
+      <w:ins w:id="192" w:author="Tomás De Araújo Tavares" w:date="2021-11-03T17:03:00Z">
         <w:r>
           <w:rPr>
             <w:rFonts w:ascii="Cambria Math" w:hAnsi="Cambria Math" w:cs="Times New Roman"/>
             <w:u w:val="single"/>
             <w:lang w:val="en-US"/>
-            <w:rPrChange w:id="162" w:author="Tomás De Araújo Tavares" w:date="2021-11-03T17:05:00Z">
+            <w:rPrChange w:id="193" w:author="Tomás De Araújo Tavares" w:date="2021-11-03T17:05:00Z">
               <w:rPr>
                 <w:rFonts w:ascii="Cambria Math" w:hAnsi="Cambria Math" w:cs="Times New Roman"/>
               </w:rPr>
@@ -14348,7 +14467,7 @@
             <w:rFonts w:ascii="Cambria Math" w:hAnsi="Cambria Math" w:cs="Times New Roman"/>
             <w:u w:val="single"/>
             <w:lang w:val="en-US"/>
-            <w:rPrChange w:id="163" w:author="Tomás De Araújo Tavares" w:date="2021-11-03T17:05:00Z">
+            <w:rPrChange w:id="194" w:author="Tomás De Araújo Tavares" w:date="2021-11-03T17:05:00Z">
               <w:rPr>
                 <w:rFonts w:ascii="Cambria Math" w:hAnsi="Cambria Math" w:cs="Times New Roman"/>
               </w:rPr>
@@ -14364,13 +14483,13 @@
         <w:spacing w:before="120" w:after="120"/>
         <w:ind w:left="720"/>
         <w:rPr>
-          <w:ins w:id="164" w:author="Tomás De Araújo Tavares" w:date="2021-11-03T17:17:00Z"/>
+          <w:ins w:id="195" w:author="Tomás De Araújo Tavares" w:date="2021-11-03T17:17:00Z"/>
           <w:rFonts w:ascii="Cambria Math" w:hAnsi="Cambria Math" w:cs="Times New Roman"/>
           <w:sz w:val="20"/>
           <w:szCs w:val="20"/>
-          <w:rPrChange w:id="165" w:author="Tomás De Araújo Tavares" w:date="2021-11-03T17:17:00Z">
+          <w:rPrChange w:id="196" w:author="Tomás De Araújo Tavares" w:date="2021-11-03T17:17:00Z">
             <w:rPr>
-              <w:ins w:id="166" w:author="Tomás De Araújo Tavares" w:date="2021-11-03T17:17:00Z"/>
+              <w:ins w:id="197" w:author="Tomás De Araújo Tavares" w:date="2021-11-03T17:17:00Z"/>
               <w:rFonts w:ascii="Cambria Math" w:hAnsi="Cambria Math" w:cs="Times New Roman"/>
               <w:i/>
               <w:sz w:val="20"/>
@@ -14400,7 +14519,7 @@
                 <m:t>∂</m:t>
               </m:r>
               <m:r>
-                <w:ins w:id="167" w:author="Tomás De Araújo Tavares" w:date="2021-11-03T17:04:00Z">
+                <w:ins w:id="198" w:author="Tomás De Araújo Tavares" w:date="2021-11-03T17:04:00Z">
                   <w:rPr>
                     <w:rFonts w:ascii="Cambria Math" w:hAnsi="Cambria Math" w:cs="Times New Roman"/>
                   </w:rPr>
@@ -14427,7 +14546,7 @@
               <m:sSubSup>
                 <m:sSubSupPr>
                   <m:ctrlPr>
-                    <w:ins w:id="168" w:author="Tomás De Araújo Tavares" w:date="2021-11-03T17:04:00Z">
+                    <w:ins w:id="199" w:author="Tomás De Araújo Tavares" w:date="2021-11-03T17:04:00Z">
                       <w:rPr>
                         <w:rFonts w:ascii="Cambria Math" w:hAnsi="Cambria Math" w:cs="Times New Roman"/>
                         <w:i/>
@@ -14437,7 +14556,7 @@
                 </m:sSubSupPr>
                 <m:e>
                   <m:r>
-                    <w:ins w:id="169" w:author="Tomás De Araújo Tavares" w:date="2021-11-03T17:04:00Z">
+                    <w:ins w:id="200" w:author="Tomás De Araújo Tavares" w:date="2021-11-03T17:04:00Z">
                       <w:rPr>
                         <w:rFonts w:ascii="Cambria Math" w:hAnsi="Cambria Math" w:cs="Times New Roman"/>
                       </w:rPr>
@@ -14447,7 +14566,7 @@
                 </m:e>
                 <m:sub>
                   <m:r>
-                    <w:ins w:id="170" w:author="Tomás De Araújo Tavares" w:date="2021-11-03T17:04:00Z">
+                    <w:ins w:id="201" w:author="Tomás De Araújo Tavares" w:date="2021-11-03T17:04:00Z">
                       <w:rPr>
                         <w:rFonts w:ascii="Cambria Math" w:hAnsi="Cambria Math" w:cs="Times New Roman"/>
                       </w:rPr>
@@ -14461,7 +14580,7 @@
                       <m:begChr m:val="["/>
                       <m:endChr m:val="]"/>
                       <m:ctrlPr>
-                        <w:ins w:id="171" w:author="Tomás De Araújo Tavares" w:date="2021-11-03T17:04:00Z">
+                        <w:ins w:id="202" w:author="Tomás De Araújo Tavares" w:date="2021-11-03T17:04:00Z">
                           <w:rPr>
                             <w:rFonts w:ascii="Cambria Math" w:hAnsi="Cambria Math" w:cs="Times New Roman"/>
                             <w:i/>
@@ -14471,11 +14590,11 @@
                     </m:dPr>
                     <m:e>
                       <m:r>
-                        <w:ins w:id="172" w:author="Tomás De Araújo Tavares" w:date="2021-11-03T17:04:00Z">
+                        <w:ins w:id="203" w:author="Tomás De Araújo Tavares" w:date="2021-11-03T17:04:00Z">
                           <w:rPr>
                             <w:rFonts w:ascii="Cambria Math" w:hAnsi="Cambria Math" w:cs="Times New Roman"/>
                             <w:lang w:val="en-US"/>
-                            <w:rPrChange w:id="173" w:author="Tomás De Araújo Tavares" w:date="2021-11-03T17:05:00Z">
+                            <w:rPrChange w:id="204" w:author="Tomás De Araújo Tavares" w:date="2021-11-03T17:05:00Z">
                               <w:rPr>
                                 <w:rFonts w:ascii="Cambria Math" w:hAnsi="Cambria Math" w:cs="Times New Roman"/>
                               </w:rPr>
@@ -14497,11 +14616,11 @@
             </m:den>
           </m:f>
           <m:r>
-            <w:ins w:id="174" w:author="Tomás De Araújo Tavares" w:date="2021-11-03T17:04:00Z">
+            <w:ins w:id="205" w:author="Tomás De Araújo Tavares" w:date="2021-11-03T17:04:00Z">
               <w:rPr>
                 <w:rFonts w:ascii="Cambria Math" w:hAnsi="Cambria Math" w:cs="Times New Roman"/>
                 <w:lang w:val="en-US"/>
-                <w:rPrChange w:id="175" w:author="Tomás De Araújo Tavares" w:date="2021-11-03T17:05:00Z">
+                <w:rPrChange w:id="206" w:author="Tomás De Araújo Tavares" w:date="2021-11-03T17:05:00Z">
                   <w:rPr>
                     <w:rFonts w:ascii="Cambria Math" w:hAnsi="Cambria Math" w:cs="Times New Roman"/>
                   </w:rPr>
@@ -14511,11 +14630,11 @@
             </w:ins>
           </m:r>
           <m:r>
-            <w:ins w:id="176" w:author="Tomás De Araújo Tavares" w:date="2021-11-03T17:05:00Z">
+            <w:ins w:id="207" w:author="Tomás De Araújo Tavares" w:date="2021-11-03T17:05:00Z">
               <w:rPr>
                 <w:rFonts w:ascii="Cambria Math" w:hAnsi="Cambria Math" w:cs="Times New Roman"/>
                 <w:lang w:val="en-US"/>
-                <w:rPrChange w:id="177" w:author="Tomás De Araújo Tavares" w:date="2021-11-03T17:05:00Z">
+                <w:rPrChange w:id="208" w:author="Tomás De Araújo Tavares" w:date="2021-11-03T17:05:00Z">
                   <w:rPr>
                     <w:rFonts w:ascii="Cambria Math" w:hAnsi="Cambria Math" w:cs="Times New Roman"/>
                   </w:rPr>
@@ -14536,7 +14655,7 @@
               <m:sSub>
                 <m:sSubPr>
                   <m:ctrlPr>
-                    <w:ins w:id="178" w:author="Tomás De Araújo Tavares" w:date="2021-11-03T17:05:00Z">
+                    <w:ins w:id="209" w:author="Tomás De Araújo Tavares" w:date="2021-11-03T17:05:00Z">
                       <w:rPr>
                         <w:rFonts w:ascii="Cambria Math" w:hAnsi="Cambria Math" w:cs="Times New Roman"/>
                         <w:i/>
@@ -14546,7 +14665,7 @@
                 </m:sSubPr>
                 <m:e>
                   <m:r>
-                    <w:ins w:id="179" w:author="Tomás De Araújo Tavares" w:date="2021-11-03T17:04:00Z">
+                    <w:ins w:id="210" w:author="Tomás De Araújo Tavares" w:date="2021-11-03T17:04:00Z">
                       <w:rPr>
                         <w:rFonts w:ascii="Cambria Math" w:hAnsi="Cambria Math" w:cs="Times New Roman"/>
                       </w:rPr>
@@ -14556,7 +14675,7 @@
                 </m:e>
                 <m:sub>
                   <m:r>
-                    <w:ins w:id="180" w:author="Tomás De Araújo Tavares" w:date="2021-11-03T17:05:00Z">
+                    <w:ins w:id="211" w:author="Tomás De Araújo Tavares" w:date="2021-11-03T17:05:00Z">
                       <w:rPr>
                         <w:rFonts w:ascii="Cambria Math" w:hAnsi="Cambria Math" w:cs="Times New Roman"/>
                       </w:rPr>
@@ -14576,7 +14695,7 @@
               <m:sSubSup>
                 <m:sSubSupPr>
                   <m:ctrlPr>
-                    <w:ins w:id="181" w:author="Tomás De Araújo Tavares" w:date="2021-11-03T17:05:00Z">
+                    <w:ins w:id="212" w:author="Tomás De Araújo Tavares" w:date="2021-11-03T17:05:00Z">
                       <w:rPr>
                         <w:rFonts w:ascii="Cambria Math" w:hAnsi="Cambria Math" w:cs="Times New Roman"/>
                         <w:i/>
@@ -14586,7 +14705,7 @@
                 </m:sSubSupPr>
                 <m:e>
                   <m:r>
-                    <w:ins w:id="182" w:author="Tomás De Araújo Tavares" w:date="2021-11-03T17:05:00Z">
+                    <w:ins w:id="213" w:author="Tomás De Araújo Tavares" w:date="2021-11-03T17:05:00Z">
                       <w:rPr>
                         <w:rFonts w:ascii="Cambria Math" w:hAnsi="Cambria Math" w:cs="Times New Roman"/>
                       </w:rPr>
@@ -14596,7 +14715,7 @@
                 </m:e>
                 <m:sub>
                   <m:r>
-                    <w:ins w:id="183" w:author="Tomás De Araújo Tavares" w:date="2021-11-03T17:05:00Z">
+                    <w:ins w:id="214" w:author="Tomás De Araújo Tavares" w:date="2021-11-03T17:05:00Z">
                       <w:rPr>
                         <w:rFonts w:ascii="Cambria Math" w:hAnsi="Cambria Math" w:cs="Times New Roman"/>
                       </w:rPr>
@@ -14610,7 +14729,7 @@
                       <m:begChr m:val="["/>
                       <m:endChr m:val="]"/>
                       <m:ctrlPr>
-                        <w:ins w:id="184" w:author="Tomás De Araújo Tavares" w:date="2021-11-03T17:05:00Z">
+                        <w:ins w:id="215" w:author="Tomás De Araújo Tavares" w:date="2021-11-03T17:05:00Z">
                           <w:rPr>
                             <w:rFonts w:ascii="Cambria Math" w:hAnsi="Cambria Math" w:cs="Times New Roman"/>
                             <w:i/>
@@ -14620,11 +14739,11 @@
                     </m:dPr>
                     <m:e>
                       <m:r>
-                        <w:ins w:id="185" w:author="Tomás De Araújo Tavares" w:date="2021-11-03T17:05:00Z">
+                        <w:ins w:id="216" w:author="Tomás De Araújo Tavares" w:date="2021-11-03T17:05:00Z">
                           <w:rPr>
                             <w:rFonts w:ascii="Cambria Math" w:hAnsi="Cambria Math" w:cs="Times New Roman"/>
                             <w:lang w:val="en-US"/>
-                            <w:rPrChange w:id="186" w:author="Tomás De Araújo Tavares" w:date="2021-11-03T17:05:00Z">
+                            <w:rPrChange w:id="217" w:author="Tomás De Araújo Tavares" w:date="2021-11-03T17:05:00Z">
                               <w:rPr>
                                 <w:rFonts w:ascii="Cambria Math" w:hAnsi="Cambria Math" w:cs="Times New Roman"/>
                               </w:rPr>
@@ -14646,7 +14765,7 @@
             </m:den>
           </m:f>
           <m:r>
-            <w:ins w:id="187" w:author="Tomás De Araújo Tavares" w:date="2021-11-03T17:05:00Z">
+            <w:ins w:id="218" w:author="Tomás De Araújo Tavares" w:date="2021-11-03T17:05:00Z">
               <w:rPr>
                 <w:rFonts w:ascii="Cambria Math" w:hAnsi="Cambria Math" w:cs="Times New Roman"/>
               </w:rPr>
@@ -14656,7 +14775,7 @@
           <m:f>
             <m:fPr>
               <m:ctrlPr>
-                <w:ins w:id="188" w:author="Tomás De Araújo Tavares" w:date="2021-11-03T17:05:00Z">
+                <w:ins w:id="219" w:author="Tomás De Araújo Tavares" w:date="2021-11-03T17:05:00Z">
                   <w:rPr>
                     <w:rFonts w:ascii="Cambria Math" w:hAnsi="Cambria Math" w:cs="Times New Roman"/>
                   </w:rPr>
@@ -14665,7 +14784,7 @@
             </m:fPr>
             <m:num>
               <m:r>
-                <w:ins w:id="189" w:author="Tomás De Araújo Tavares" w:date="2021-11-03T17:05:00Z">
+                <w:ins w:id="220" w:author="Tomás De Araújo Tavares" w:date="2021-11-03T17:05:00Z">
                   <w:rPr>
                     <w:rFonts w:ascii="Cambria Math" w:hAnsi="Cambria Math" w:cs="Times New Roman"/>
                   </w:rPr>
@@ -14675,7 +14794,7 @@
               <m:sSubSup>
                 <m:sSubSupPr>
                   <m:ctrlPr>
-                    <w:ins w:id="190" w:author="Tomás De Araújo Tavares" w:date="2021-11-03T17:06:00Z">
+                    <w:ins w:id="221" w:author="Tomás De Araújo Tavares" w:date="2021-11-03T17:06:00Z">
                       <w:rPr>
                         <w:rFonts w:ascii="Cambria Math" w:hAnsi="Cambria Math" w:cs="Times New Roman"/>
                         <w:i/>
@@ -14685,7 +14804,7 @@
                 </m:sSubSupPr>
                 <m:e>
                   <m:r>
-                    <w:ins w:id="191" w:author="Tomás De Araújo Tavares" w:date="2021-11-03T17:06:00Z">
+                    <w:ins w:id="222" w:author="Tomás De Araújo Tavares" w:date="2021-11-03T17:06:00Z">
                       <w:rPr>
                         <w:rFonts w:ascii="Cambria Math" w:hAnsi="Cambria Math" w:cs="Times New Roman"/>
                       </w:rPr>
@@ -14695,7 +14814,7 @@
                 </m:e>
                 <m:sub>
                   <m:r>
-                    <w:ins w:id="192" w:author="Tomás De Araújo Tavares" w:date="2021-11-03T17:06:00Z">
+                    <w:ins w:id="223" w:author="Tomás De Araújo Tavares" w:date="2021-11-03T17:06:00Z">
                       <w:rPr>
                         <w:rFonts w:ascii="Cambria Math" w:hAnsi="Cambria Math" w:cs="Times New Roman"/>
                       </w:rPr>
@@ -14709,7 +14828,7 @@
                       <m:begChr m:val="["/>
                       <m:endChr m:val="]"/>
                       <m:ctrlPr>
-                        <w:ins w:id="193" w:author="Tomás De Araújo Tavares" w:date="2021-11-03T17:06:00Z">
+                        <w:ins w:id="224" w:author="Tomás De Araújo Tavares" w:date="2021-11-03T17:06:00Z">
                           <w:rPr>
                             <w:rFonts w:ascii="Cambria Math" w:hAnsi="Cambria Math" w:cs="Times New Roman"/>
                             <w:i/>
@@ -14719,7 +14838,7 @@
                     </m:dPr>
                     <m:e>
                       <m:r>
-                        <w:ins w:id="194" w:author="Tomás De Araújo Tavares" w:date="2021-11-03T17:06:00Z">
+                        <w:ins w:id="225" w:author="Tomás De Araújo Tavares" w:date="2021-11-03T17:06:00Z">
                           <w:rPr>
                             <w:rFonts w:ascii="Cambria Math" w:hAnsi="Cambria Math" w:cs="Times New Roman"/>
                           </w:rPr>
@@ -14731,7 +14850,7 @@
                 </m:sup>
               </m:sSubSup>
               <m:ctrlPr>
-                <w:ins w:id="195" w:author="Tomás De Araújo Tavares" w:date="2021-11-03T17:05:00Z">
+                <w:ins w:id="226" w:author="Tomás De Araújo Tavares" w:date="2021-11-03T17:05:00Z">
                   <w:rPr>
                     <w:rFonts w:ascii="Cambria Math" w:hAnsi="Cambria Math" w:cs="Times New Roman"/>
                     <w:i/>
@@ -14741,7 +14860,7 @@
             </m:num>
             <m:den>
               <m:r>
-                <w:ins w:id="196" w:author="Tomás De Araújo Tavares" w:date="2021-11-03T17:05:00Z">
+                <w:ins w:id="227" w:author="Tomás De Araújo Tavares" w:date="2021-11-03T17:05:00Z">
                   <w:rPr>
                     <w:rFonts w:ascii="Cambria Math" w:hAnsi="Cambria Math" w:cs="Times New Roman"/>
                   </w:rPr>
@@ -14751,7 +14870,7 @@
               <m:sSubSup>
                 <m:sSubSupPr>
                   <m:ctrlPr>
-                    <w:ins w:id="197" w:author="Tomás De Araújo Tavares" w:date="2021-11-03T17:05:00Z">
+                    <w:ins w:id="228" w:author="Tomás De Araújo Tavares" w:date="2021-11-03T17:05:00Z">
                       <w:rPr>
                         <w:rFonts w:ascii="Cambria Math" w:hAnsi="Cambria Math" w:cs="Times New Roman"/>
                         <w:i/>
@@ -14761,7 +14880,7 @@
                 </m:sSubSupPr>
                 <m:e>
                   <m:r>
-                    <w:ins w:id="198" w:author="Tomás De Araújo Tavares" w:date="2021-11-03T17:06:00Z">
+                    <w:ins w:id="229" w:author="Tomás De Araújo Tavares" w:date="2021-11-03T17:06:00Z">
                       <w:rPr>
                         <w:rFonts w:ascii="Cambria Math" w:hAnsi="Cambria Math" w:cs="Times New Roman"/>
                       </w:rPr>
@@ -14771,7 +14890,7 @@
                 </m:e>
                 <m:sub>
                   <m:r>
-                    <w:ins w:id="199" w:author="Tomás De Araújo Tavares" w:date="2021-11-03T17:05:00Z">
+                    <w:ins w:id="230" w:author="Tomás De Araújo Tavares" w:date="2021-11-03T17:05:00Z">
                       <w:rPr>
                         <w:rFonts w:ascii="Cambria Math" w:hAnsi="Cambria Math" w:cs="Times New Roman"/>
                       </w:rPr>
@@ -14785,7 +14904,7 @@
                       <m:begChr m:val="["/>
                       <m:endChr m:val="]"/>
                       <m:ctrlPr>
-                        <w:ins w:id="200" w:author="Tomás De Araújo Tavares" w:date="2021-11-03T17:05:00Z">
+                        <w:ins w:id="231" w:author="Tomás De Araújo Tavares" w:date="2021-11-03T17:05:00Z">
                           <w:rPr>
                             <w:rFonts w:ascii="Cambria Math" w:hAnsi="Cambria Math" w:cs="Times New Roman"/>
                             <w:i/>
@@ -14795,11 +14914,11 @@
                     </m:dPr>
                     <m:e>
                       <m:r>
-                        <w:ins w:id="201" w:author="Tomás De Araújo Tavares" w:date="2021-11-03T17:05:00Z">
+                        <w:ins w:id="232" w:author="Tomás De Araújo Tavares" w:date="2021-11-03T17:05:00Z">
                           <w:rPr>
                             <w:rFonts w:ascii="Cambria Math" w:hAnsi="Cambria Math" w:cs="Times New Roman"/>
                             <w:lang w:val="en-US"/>
-                            <w:rPrChange w:id="202" w:author="Tomás De Araújo Tavares" w:date="2021-11-03T17:05:00Z">
+                            <w:rPrChange w:id="233" w:author="Tomás De Araújo Tavares" w:date="2021-11-03T17:05:00Z">
                               <w:rPr>
                                 <w:rFonts w:ascii="Cambria Math" w:hAnsi="Cambria Math" w:cs="Times New Roman"/>
                               </w:rPr>
@@ -14813,7 +14932,7 @@
                 </m:sup>
               </m:sSubSup>
               <m:ctrlPr>
-                <w:ins w:id="203" w:author="Tomás De Araújo Tavares" w:date="2021-11-03T17:05:00Z">
+                <w:ins w:id="234" w:author="Tomás De Araújo Tavares" w:date="2021-11-03T17:05:00Z">
                   <w:rPr>
                     <w:rFonts w:ascii="Cambria Math" w:hAnsi="Cambria Math" w:cs="Times New Roman"/>
                     <w:i/>
@@ -14823,7 +14942,7 @@
             </m:den>
           </m:f>
           <m:r>
-            <w:ins w:id="204" w:author="Tomás De Araújo Tavares" w:date="2021-11-03T17:06:00Z">
+            <w:ins w:id="235" w:author="Tomás De Araújo Tavares" w:date="2021-11-03T17:06:00Z">
               <w:rPr>
                 <w:rFonts w:ascii="Cambria Math" w:hAnsi="Cambria Math" w:cs="Times New Roman"/>
               </w:rPr>
@@ -14831,7 +14950,7 @@
             </w:ins>
           </m:r>
           <m:r>
-            <w:ins w:id="205" w:author="Tomás De Araújo Tavares" w:date="2021-11-03T17:06:00Z">
+            <w:ins w:id="236" w:author="Tomás De Araújo Tavares" w:date="2021-11-03T17:06:00Z">
               <w:rPr>
                 <w:rFonts w:ascii="Cambria Math" w:hAnsi="Cambria Math" w:cs="Times New Roman"/>
                 <w:sz w:val="20"/>
@@ -14845,7 +14964,7 @@
               <m:begChr m:val="{"/>
               <m:endChr m:val=""/>
               <m:ctrlPr>
-                <w:ins w:id="206" w:author="Tomás De Araújo Tavares" w:date="2021-11-03T17:06:00Z">
+                <w:ins w:id="237" w:author="Tomás De Araújo Tavares" w:date="2021-11-03T17:06:00Z">
                   <w:rPr>
                     <w:rFonts w:ascii="Cambria Math" w:hAnsi="Cambria Math" w:cs="Times New Roman"/>
                     <w:i/>
@@ -14859,7 +14978,7 @@
               <m:eqArr>
                 <m:eqArrPr>
                   <m:ctrlPr>
-                    <w:ins w:id="207" w:author="Tomás De Araújo Tavares" w:date="2021-11-03T17:06:00Z">
+                    <w:ins w:id="238" w:author="Tomás De Araújo Tavares" w:date="2021-11-03T17:06:00Z">
                       <w:rPr>
                         <w:rFonts w:ascii="Cambria Math" w:hAnsi="Cambria Math" w:cs="Times New Roman"/>
                         <w:i/>
@@ -14871,7 +14990,7 @@
                 </m:eqArrPr>
                 <m:e>
                   <m:r>
-                    <w:ins w:id="208" w:author="Tomás De Araújo Tavares" w:date="2021-11-03T17:08:00Z">
+                    <w:ins w:id="239" w:author="Tomás De Araújo Tavares" w:date="2021-11-03T17:08:00Z">
                       <w:rPr>
                         <w:rFonts w:ascii="Cambria Math" w:hAnsi="Cambria Math" w:cs="Times New Roman"/>
                       </w:rPr>
@@ -14881,7 +15000,7 @@
                   <m:sSubSup>
                     <m:sSubSupPr>
                       <m:ctrlPr>
-                        <w:ins w:id="209" w:author="Tomás De Araújo Tavares" w:date="2021-11-03T17:17:00Z">
+                        <w:ins w:id="240" w:author="Tomás De Araújo Tavares" w:date="2021-11-03T17:17:00Z">
                           <w:rPr>
                             <w:rFonts w:ascii="Cambria Math" w:hAnsi="Cambria Math" w:cs="Times New Roman"/>
                             <w:i/>
@@ -14891,7 +15010,7 @@
                     </m:sSubSupPr>
                     <m:e>
                       <m:r>
-                        <w:ins w:id="210" w:author="Tomás De Araújo Tavares" w:date="2021-11-03T17:17:00Z">
+                        <w:ins w:id="241" w:author="Tomás De Araújo Tavares" w:date="2021-11-03T17:17:00Z">
                           <w:rPr>
                             <w:rFonts w:ascii="Cambria Math" w:hAnsi="Cambria Math" w:cs="Times New Roman"/>
                           </w:rPr>
@@ -14901,7 +15020,7 @@
                     </m:e>
                     <m:sub>
                       <m:r>
-                        <w:ins w:id="211" w:author="Tomás De Araújo Tavares" w:date="2021-11-03T17:17:00Z">
+                        <w:ins w:id="242" w:author="Tomás De Araújo Tavares" w:date="2021-11-03T17:17:00Z">
                           <w:rPr>
                             <w:rFonts w:ascii="Cambria Math" w:hAnsi="Cambria Math" w:cs="Times New Roman"/>
                           </w:rPr>
@@ -14915,7 +15034,7 @@
                           <m:begChr m:val="["/>
                           <m:endChr m:val="]"/>
                           <m:ctrlPr>
-                            <w:ins w:id="212" w:author="Tomás De Araújo Tavares" w:date="2021-11-03T17:17:00Z">
+                            <w:ins w:id="243" w:author="Tomás De Araújo Tavares" w:date="2021-11-03T17:17:00Z">
                               <w:rPr>
                                 <w:rFonts w:ascii="Cambria Math" w:hAnsi="Cambria Math" w:cs="Times New Roman"/>
                                 <w:i/>
@@ -14925,7 +15044,7 @@
                         </m:dPr>
                         <m:e>
                           <m:r>
-                            <w:ins w:id="213" w:author="Tomás De Araújo Tavares" w:date="2021-11-03T17:17:00Z">
+                            <w:ins w:id="244" w:author="Tomás De Araújo Tavares" w:date="2021-11-03T17:17:00Z">
                               <w:rPr>
                                 <w:rFonts w:ascii="Cambria Math" w:hAnsi="Cambria Math" w:cs="Times New Roman"/>
                                 <w:lang w:val="en-US"/>
@@ -14940,7 +15059,7 @@
                   <m:sSubSup>
                     <m:sSubSupPr>
                       <m:ctrlPr>
-                        <w:ins w:id="214" w:author="Tomás De Araújo Tavares" w:date="2021-11-03T17:07:00Z">
+                        <w:ins w:id="245" w:author="Tomás De Araújo Tavares" w:date="2021-11-03T17:07:00Z">
                           <w:rPr>
                             <w:rFonts w:ascii="Cambria Math" w:hAnsi="Cambria Math" w:cs="Times New Roman"/>
                             <w:i/>
@@ -14950,7 +15069,7 @@
                     </m:sSubSupPr>
                     <m:e>
                       <m:r>
-                        <w:ins w:id="215" w:author="Tomás De Araújo Tavares" w:date="2021-11-03T17:07:00Z">
+                        <w:ins w:id="246" w:author="Tomás De Araújo Tavares" w:date="2021-11-03T17:07:00Z">
                           <w:rPr>
                             <w:rFonts w:ascii="Cambria Math" w:hAnsi="Cambria Math" w:cs="Times New Roman"/>
                           </w:rPr>
@@ -14960,7 +15079,7 @@
                     </m:e>
                     <m:sub>
                       <m:r>
-                        <w:ins w:id="216" w:author="Tomás De Araújo Tavares" w:date="2021-11-03T17:07:00Z">
+                        <w:ins w:id="247" w:author="Tomás De Araújo Tavares" w:date="2021-11-03T17:07:00Z">
                           <w:rPr>
                             <w:rFonts w:ascii="Cambria Math" w:hAnsi="Cambria Math" w:cs="Times New Roman"/>
                           </w:rPr>
@@ -14974,7 +15093,7 @@
                           <m:begChr m:val="["/>
                           <m:endChr m:val="]"/>
                           <m:ctrlPr>
-                            <w:ins w:id="217" w:author="Tomás De Araújo Tavares" w:date="2021-11-03T17:07:00Z">
+                            <w:ins w:id="248" w:author="Tomás De Araújo Tavares" w:date="2021-11-03T17:07:00Z">
                               <w:rPr>
                                 <w:rFonts w:ascii="Cambria Math" w:hAnsi="Cambria Math" w:cs="Times New Roman"/>
                                 <w:i/>
@@ -14984,7 +15103,7 @@
                         </m:dPr>
                         <m:e>
                           <m:r>
-                            <w:ins w:id="218" w:author="Tomás De Araújo Tavares" w:date="2021-11-03T17:07:00Z">
+                            <w:ins w:id="249" w:author="Tomás De Araújo Tavares" w:date="2021-11-03T17:07:00Z">
                               <w:rPr>
                                 <w:rFonts w:ascii="Cambria Math" w:hAnsi="Cambria Math" w:cs="Times New Roman"/>
                                 <w:lang w:val="en-US"/>
@@ -14997,7 +15116,7 @@
                     </m:sup>
                   </m:sSubSup>
                   <m:r>
-                    <w:ins w:id="219" w:author="Tomás De Araújo Tavares" w:date="2021-11-03T17:06:00Z">
+                    <w:ins w:id="250" w:author="Tomás De Araújo Tavares" w:date="2021-11-03T17:06:00Z">
                       <w:rPr>
                         <w:rFonts w:ascii="Cambria Math" w:hAnsi="Cambria Math" w:cs="Times New Roman"/>
                         <w:sz w:val="20"/>
@@ -15011,7 +15130,7 @@
                   <m:sSubSup>
                     <m:sSubSupPr>
                       <m:ctrlPr>
-                        <w:ins w:id="220" w:author="Tomás De Araújo Tavares" w:date="2021-11-03T17:07:00Z">
+                        <w:ins w:id="251" w:author="Tomás De Araújo Tavares" w:date="2021-11-03T17:07:00Z">
                           <w:rPr>
                             <w:rFonts w:ascii="Cambria Math" w:hAnsi="Cambria Math" w:cs="Times New Roman"/>
                             <w:i/>
@@ -15021,7 +15140,7 @@
                     </m:sSubSupPr>
                     <m:e>
                       <m:r>
-                        <w:ins w:id="221" w:author="Tomás De Araújo Tavares" w:date="2021-11-03T17:07:00Z">
+                        <w:ins w:id="252" w:author="Tomás De Araújo Tavares" w:date="2021-11-03T17:07:00Z">
                           <w:rPr>
                             <w:rFonts w:ascii="Cambria Math" w:hAnsi="Cambria Math" w:cs="Times New Roman"/>
                           </w:rPr>
@@ -15031,7 +15150,7 @@
                     </m:e>
                     <m:sub>
                       <m:r>
-                        <w:ins w:id="222" w:author="Tomás De Araújo Tavares" w:date="2021-11-03T17:07:00Z">
+                        <w:ins w:id="253" w:author="Tomás De Araújo Tavares" w:date="2021-11-03T17:07:00Z">
                           <w:rPr>
                             <w:rFonts w:ascii="Cambria Math" w:hAnsi="Cambria Math" w:cs="Times New Roman"/>
                           </w:rPr>
@@ -15045,7 +15164,7 @@
                           <m:begChr m:val="["/>
                           <m:endChr m:val="]"/>
                           <m:ctrlPr>
-                            <w:ins w:id="223" w:author="Tomás De Araújo Tavares" w:date="2021-11-03T17:07:00Z">
+                            <w:ins w:id="254" w:author="Tomás De Araújo Tavares" w:date="2021-11-03T17:07:00Z">
                               <w:rPr>
                                 <w:rFonts w:ascii="Cambria Math" w:hAnsi="Cambria Math" w:cs="Times New Roman"/>
                                 <w:i/>
@@ -15055,7 +15174,7 @@
                         </m:dPr>
                         <m:e>
                           <m:r>
-                            <w:ins w:id="224" w:author="Tomás De Araújo Tavares" w:date="2021-11-03T17:07:00Z">
+                            <w:ins w:id="255" w:author="Tomás De Araújo Tavares" w:date="2021-11-03T17:07:00Z">
                               <w:rPr>
                                 <w:rFonts w:ascii="Cambria Math" w:hAnsi="Cambria Math" w:cs="Times New Roman"/>
                                 <w:lang w:val="en-US"/>
@@ -15070,7 +15189,7 @@
                   <m:d>
                     <m:dPr>
                       <m:ctrlPr>
-                        <w:ins w:id="225" w:author="Tomás De Araújo Tavares" w:date="2021-11-03T17:07:00Z">
+                        <w:ins w:id="256" w:author="Tomás De Araújo Tavares" w:date="2021-11-03T17:07:00Z">
                           <w:rPr>
                             <w:rFonts w:ascii="Cambria Math" w:hAnsi="Cambria Math" w:cs="Times New Roman"/>
                             <w:i/>
@@ -15082,7 +15201,7 @@
                     </m:dPr>
                     <m:e>
                       <m:r>
-                        <w:ins w:id="226" w:author="Tomás De Araújo Tavares" w:date="2021-11-03T17:07:00Z">
+                        <w:ins w:id="257" w:author="Tomás De Araújo Tavares" w:date="2021-11-03T17:07:00Z">
                           <w:rPr>
                             <w:rFonts w:ascii="Cambria Math" w:hAnsi="Cambria Math" w:cs="Times New Roman"/>
                             <w:sz w:val="20"/>
@@ -15094,7 +15213,7 @@
                       <m:sSubSup>
                         <m:sSubSupPr>
                           <m:ctrlPr>
-                            <w:ins w:id="227" w:author="Tomás De Araújo Tavares" w:date="2021-11-03T17:07:00Z">
+                            <w:ins w:id="258" w:author="Tomás De Araújo Tavares" w:date="2021-11-03T17:07:00Z">
                               <w:rPr>
                                 <w:rFonts w:ascii="Cambria Math" w:hAnsi="Cambria Math" w:cs="Times New Roman"/>
                                 <w:i/>
@@ -15104,7 +15223,7 @@
                         </m:sSubSupPr>
                         <m:e>
                           <m:r>
-                            <w:ins w:id="228" w:author="Tomás De Araújo Tavares" w:date="2021-11-03T17:07:00Z">
+                            <w:ins w:id="259" w:author="Tomás De Araújo Tavares" w:date="2021-11-03T17:07:00Z">
                               <w:rPr>
                                 <w:rFonts w:ascii="Cambria Math" w:hAnsi="Cambria Math" w:cs="Times New Roman"/>
                               </w:rPr>
@@ -15114,7 +15233,7 @@
                         </m:e>
                         <m:sub>
                           <m:r>
-                            <w:ins w:id="229" w:author="Tomás De Araújo Tavares" w:date="2021-11-03T17:07:00Z">
+                            <w:ins w:id="260" w:author="Tomás De Araújo Tavares" w:date="2021-11-03T17:07:00Z">
                               <w:rPr>
                                 <w:rFonts w:ascii="Cambria Math" w:hAnsi="Cambria Math" w:cs="Times New Roman"/>
                               </w:rPr>
@@ -15128,7 +15247,7 @@
                               <m:begChr m:val="["/>
                               <m:endChr m:val="]"/>
                               <m:ctrlPr>
-                                <w:ins w:id="230" w:author="Tomás De Araújo Tavares" w:date="2021-11-03T17:07:00Z">
+                                <w:ins w:id="261" w:author="Tomás De Araújo Tavares" w:date="2021-11-03T17:07:00Z">
                                   <w:rPr>
                                     <w:rFonts w:ascii="Cambria Math" w:hAnsi="Cambria Math" w:cs="Times New Roman"/>
                                     <w:i/>
@@ -15138,7 +15257,7 @@
                             </m:dPr>
                             <m:e>
                               <m:r>
-                                <w:ins w:id="231" w:author="Tomás De Araújo Tavares" w:date="2021-11-03T17:07:00Z">
+                                <w:ins w:id="262" w:author="Tomás De Araújo Tavares" w:date="2021-11-03T17:07:00Z">
                                   <w:rPr>
                                     <w:rFonts w:ascii="Cambria Math" w:hAnsi="Cambria Math" w:cs="Times New Roman"/>
                                     <w:lang w:val="en-US"/>
@@ -15153,7 +15272,7 @@
                     </m:e>
                   </m:d>
                   <m:r>
-                    <w:ins w:id="232" w:author="Tomás De Araújo Tavares" w:date="2021-11-03T17:06:00Z">
+                    <w:ins w:id="263" w:author="Tomás De Araújo Tavares" w:date="2021-11-03T17:06:00Z">
                       <w:rPr>
                         <w:rFonts w:ascii="Cambria Math" w:hAnsi="Cambria Math" w:cs="Times New Roman"/>
                         <w:sz w:val="20"/>
@@ -15163,7 +15282,7 @@
                     </w:ins>
                   </m:r>
                   <m:r>
-                    <w:ins w:id="233" w:author="Tomás De Araújo Tavares" w:date="2021-11-03T17:08:00Z">
+                    <w:ins w:id="264" w:author="Tomás De Araújo Tavares" w:date="2021-11-03T17:08:00Z">
                       <w:rPr>
                         <w:rFonts w:ascii="Cambria Math" w:hAnsi="Cambria Math" w:cs="Times New Roman"/>
                         <w:sz w:val="20"/>
@@ -15173,7 +15292,7 @@
                     </w:ins>
                   </m:r>
                   <m:r>
-                    <w:ins w:id="234" w:author="Tomás De Araújo Tavares" w:date="2021-11-03T17:06:00Z">
+                    <w:ins w:id="265" w:author="Tomás De Araújo Tavares" w:date="2021-11-03T17:06:00Z">
                       <w:rPr>
                         <w:rFonts w:ascii="Cambria Math" w:hAnsi="Cambria Math" w:cs="Times New Roman"/>
                         <w:sz w:val="20"/>
@@ -15195,30 +15314,61 @@
         <w:spacing w:before="120" w:after="120"/>
         <w:ind w:left="720"/>
         <w:rPr>
-          <w:ins w:id="235" w:author="Tomás De Araújo Tavares" w:date="2021-11-03T17:17:00Z"/>
+          <w:ins w:id="266" w:author="Tomás De Araújo Tavares" w:date="2021-11-03T17:17:00Z"/>
           <w:rFonts w:ascii="Cambria Math" w:hAnsi="Cambria Math" w:cs="Times New Roman"/>
+          <w:lang w:val="en-US"/>
+          <w:rPrChange w:id="267" w:author="Tomás De Araújo Tavares" w:date="2021-11-05T09:33:00Z">
+            <w:rPr>
+              <w:ins w:id="268" w:author="Tomás De Araújo Tavares" w:date="2021-11-03T17:17:00Z"/>
+              <w:rFonts w:ascii="Cambria Math" w:hAnsi="Cambria Math" w:cs="Times New Roman"/>
+            </w:rPr>
+          </w:rPrChange>
         </w:rPr>
       </w:pPr>
-      <w:ins w:id="236" w:author="Tomás De Araújo Tavares" w:date="2021-11-03T17:17:00Z">
+      <w:ins w:id="269" w:author="Tomás De Araújo Tavares" w:date="2021-11-05T09:33:00Z">
         <w:r>
           <w:rPr>
             <w:rFonts w:ascii="Cambria Math" w:hAnsi="Cambria Math" w:cs="Times New Roman"/>
-            <w:rPrChange w:id="237" w:author="Tomás De Araújo Tavares" w:date="2021-11-03T17:17:00Z">
-              <w:rPr>
-                <w:rFonts w:ascii="Cambria Math" w:hAnsi="Cambria Math" w:cs="Times New Roman"/>
-                <w:lang w:val="en-US"/>
+            <w:lang w:val="en-US"/>
+            <w:rPrChange w:id="270" w:author="Tomás De Araújo Tavares" w:date="2021-11-05T09:33:00Z">
+              <w:rPr>
+                <w:rFonts w:ascii="Cambria Math" w:hAnsi="Cambria Math" w:cs="Times New Roman"/>
               </w:rPr>
             </w:rPrChange>
           </w:rPr>
-          <w:t>Com estas novas derivadas obtemos</w:t>
+          <w:t xml:space="preserve">By </w:t>
         </w:r>
-      </w:ins>
-      <w:ins w:id="238" w:author="Tomás De Araújo Tavares" w:date="2021-11-04T17:21:00Z">
         <w:r>
           <w:rPr>
             <w:rFonts w:ascii="Cambria Math" w:hAnsi="Cambria Math" w:cs="Times New Roman"/>
+            <w:lang w:val="en-US"/>
+            <w:rPrChange w:id="271" w:author="Tomás De Araújo Tavares" w:date="2021-11-05T09:33:00Z">
+              <w:rPr>
+                <w:rFonts w:ascii="Cambria Math" w:hAnsi="Cambria Math" w:cs="Times New Roman"/>
+                <w:lang w:val="en-US"/>
+              </w:rPr>
+            </w:rPrChange>
           </w:rPr>
-          <w:t xml:space="preserve"> </w:t>
+          <w:t>applying</w:t>
+        </w:r>
+        <w:r>
+          <w:rPr>
+            <w:rFonts w:ascii="Cambria Math" w:hAnsi="Cambria Math" w:cs="Times New Roman"/>
+            <w:lang w:val="en-US"/>
+            <w:rPrChange w:id="272" w:author="Tomás De Araújo Tavares" w:date="2021-11-05T09:33:00Z">
+              <w:rPr>
+                <w:rFonts w:ascii="Cambria Math" w:hAnsi="Cambria Math" w:cs="Times New Roman"/>
+              </w:rPr>
+            </w:rPrChange>
+          </w:rPr>
+          <w:t xml:space="preserve"> this formulas we g</w:t>
+        </w:r>
+        <w:r>
+          <w:rPr>
+            <w:rFonts w:ascii="Cambria Math" w:hAnsi="Cambria Math" w:cs="Times New Roman"/>
+            <w:lang w:val="en-US"/>
+          </w:rPr>
+          <w:t>ot:</w:t>
         </w:r>
       </w:ins>
     </w:p>
@@ -15228,7 +15378,7 @@
         <w:tblW w:w="0" w:type="auto"/>
         <w:jc w:val="center"/>
         <w:tblLook w:val="04A0" w:firstRow="1" w:lastRow="0" w:firstColumn="1" w:lastColumn="0" w:noHBand="0" w:noVBand="1"/>
-        <w:tblPrChange w:id="239" w:author="Tomás De Araújo Tavares" w:date="2021-11-04T17:21:00Z">
+        <w:tblPrChange w:id="273" w:author="Tomás De Araújo Tavares" w:date="2021-11-04T17:21:00Z">
           <w:tblPr>
             <w:tblStyle w:val="TableGrid"/>
             <w:tblW w:w="0" w:type="auto"/>
@@ -15242,7 +15392,7 @@
         <w:gridCol w:w="700"/>
         <w:gridCol w:w="700"/>
         <w:gridCol w:w="578"/>
-        <w:tblGridChange w:id="240">
+        <w:tblGridChange w:id="274">
           <w:tblGrid>
             <w:gridCol w:w="2349"/>
             <w:gridCol w:w="2349"/>
@@ -15254,7 +15404,7 @@
       <w:tr>
         <w:trPr>
           <w:jc w:val="center"/>
-          <w:ins w:id="241" w:author="Tomás De Araújo Tavares" w:date="2021-11-03T17:19:00Z"/>
+          <w:ins w:id="275" w:author="Tomás De Araújo Tavares" w:date="2021-11-03T17:19:00Z"/>
         </w:trPr>
         <w:tc>
           <w:tcPr>
@@ -15263,7 +15413,7 @@
               <w:bottom w:val="single" w:sz="4" w:space="0" w:color="000000" w:themeColor="text1"/>
             </w:tcBorders>
             <w:shd w:val="clear" w:color="auto" w:fill="CCECFF" w:themeFill="accent1" w:themeFillTint="33"/>
-            <w:tcPrChange w:id="242" w:author="Tomás De Araújo Tavares" w:date="2021-11-04T17:21:00Z">
+            <w:tcPrChange w:id="276" w:author="Tomás De Araújo Tavares" w:date="2021-11-04T17:21:00Z">
               <w:tcPr>
                 <w:tcW w:w="2349" w:type="dxa"/>
               </w:tcPr>
@@ -15273,10 +15423,10 @@
             <w:pPr>
               <w:pStyle w:val="Body"/>
               <w:rPr>
-                <w:ins w:id="243" w:author="Tomás De Araújo Tavares" w:date="2021-11-03T17:19:00Z"/>
-                <w:rFonts w:ascii="Cambria Math" w:hAnsi="Cambria Math" w:cs="Times New Roman"/>
-              </w:rPr>
-              <w:pPrChange w:id="244" w:author="Tomás De Araújo Tavares" w:date="2021-11-03T17:22:00Z">
+                <w:ins w:id="277" w:author="Tomás De Araújo Tavares" w:date="2021-11-03T17:19:00Z"/>
+                <w:rFonts w:ascii="Cambria Math" w:hAnsi="Cambria Math" w:cs="Times New Roman"/>
+              </w:rPr>
+              <w:pPrChange w:id="278" w:author="Tomás De Araújo Tavares" w:date="2021-11-03T17:22:00Z">
                 <w:pPr>
                   <w:pStyle w:val="Body"/>
                   <w:spacing w:before="120" w:after="120"/>
@@ -15286,7 +15436,7 @@
             <m:oMathPara>
               <m:oMath>
                 <m:r>
-                  <w:ins w:id="245" w:author="Tomás De Araújo Tavares" w:date="2021-11-03T17:20:00Z">
+                  <w:ins w:id="279" w:author="Tomás De Araújo Tavares" w:date="2021-11-03T17:20:00Z">
                     <w:rPr>
                       <w:rFonts w:ascii="Cambria Math" w:hAnsi="Cambria Math" w:cs="Times New Roman"/>
                       <w:sz w:val="20"/>
@@ -15296,7 +15446,7 @@
                   </w:ins>
                 </m:r>
                 <m:r>
-                  <w:ins w:id="246" w:author="Tomás De Araújo Tavares" w:date="2021-11-03T17:20:00Z">
+                  <w:ins w:id="280" w:author="Tomás De Araújo Tavares" w:date="2021-11-03T17:20:00Z">
                     <m:rPr>
                       <m:lit/>
                     </m:rPr>
@@ -15309,7 +15459,7 @@
                   </w:ins>
                 </m:r>
                 <m:r>
-                  <w:ins w:id="247" w:author="Tomás De Araújo Tavares" w:date="2021-11-03T17:20:00Z">
+                  <w:ins w:id="281" w:author="Tomás De Araújo Tavares" w:date="2021-11-03T17:20:00Z">
                     <w:rPr>
                       <w:rFonts w:ascii="Cambria Math" w:hAnsi="Cambria Math" w:cs="Times New Roman"/>
                       <w:sz w:val="20"/>
@@ -15321,7 +15471,7 @@
                 <m:sSup>
                   <m:sSupPr>
                     <m:ctrlPr>
-                      <w:ins w:id="248" w:author="Tomás De Araújo Tavares" w:date="2021-11-03T17:20:00Z">
+                      <w:ins w:id="282" w:author="Tomás De Araújo Tavares" w:date="2021-11-03T17:20:00Z">
                         <w:rPr>
                           <w:rFonts w:ascii="Cambria Math" w:hAnsi="Cambria Math" w:cs="Times New Roman"/>
                           <w:sz w:val="20"/>
@@ -15332,7 +15482,7 @@
                   </m:sSupPr>
                   <m:e>
                     <m:r>
-                      <w:ins w:id="249" w:author="Tomás De Araújo Tavares" w:date="2021-11-03T17:20:00Z">
+                      <w:ins w:id="283" w:author="Tomás De Araújo Tavares" w:date="2021-11-03T17:20:00Z">
                         <w:rPr>
                           <w:rFonts w:ascii="Cambria Math" w:hAnsi="Cambria Math" w:cs="Times New Roman"/>
                           <w:sz w:val="20"/>
@@ -15348,7 +15498,7 @@
                         <m:begChr m:val="["/>
                         <m:endChr m:val="]"/>
                         <m:ctrlPr>
-                          <w:ins w:id="250" w:author="Tomás De Araújo Tavares" w:date="2021-11-03T17:20:00Z">
+                          <w:ins w:id="284" w:author="Tomás De Araújo Tavares" w:date="2021-11-03T17:20:00Z">
                             <w:rPr>
                               <w:rFonts w:ascii="Cambria Math" w:hAnsi="Cambria Math" w:cs="Times New Roman"/>
                               <w:sz w:val="20"/>
@@ -15359,7 +15509,7 @@
                       </m:dPr>
                       <m:e>
                         <m:r>
-                          <w:ins w:id="251" w:author="Tomás De Araújo Tavares" w:date="2021-11-03T17:20:00Z">
+                          <w:ins w:id="285" w:author="Tomás De Araújo Tavares" w:date="2021-11-03T17:20:00Z">
                             <m:rPr>
                               <m:sty m:val="p"/>
                             </m:rPr>
@@ -15387,7 +15537,7 @@
               <w:bottom w:val="single" w:sz="4" w:space="0" w:color="000000" w:themeColor="text1"/>
             </w:tcBorders>
             <w:shd w:val="clear" w:color="auto" w:fill="CCECFF" w:themeFill="accent1" w:themeFillTint="33"/>
-            <w:tcPrChange w:id="252" w:author="Tomás De Araújo Tavares" w:date="2021-11-04T17:21:00Z">
+            <w:tcPrChange w:id="286" w:author="Tomás De Araújo Tavares" w:date="2021-11-04T17:21:00Z">
               <w:tcPr>
                 <w:tcW w:w="4698" w:type="dxa"/>
                 <w:gridSpan w:val="2"/>
@@ -15398,10 +15548,10 @@
             <w:pPr>
               <w:pStyle w:val="Body"/>
               <w:rPr>
-                <w:ins w:id="253" w:author="Tomás De Araújo Tavares" w:date="2021-11-03T17:19:00Z"/>
-                <w:rFonts w:ascii="Cambria Math" w:hAnsi="Cambria Math" w:cs="Times New Roman"/>
-              </w:rPr>
-              <w:pPrChange w:id="254" w:author="Tomás De Araújo Tavares" w:date="2021-11-03T17:22:00Z">
+                <w:ins w:id="287" w:author="Tomás De Araújo Tavares" w:date="2021-11-03T17:19:00Z"/>
+                <w:rFonts w:ascii="Cambria Math" w:hAnsi="Cambria Math" w:cs="Times New Roman"/>
+              </w:rPr>
+              <w:pPrChange w:id="288" w:author="Tomás De Araújo Tavares" w:date="2021-11-03T17:22:00Z">
                 <w:pPr>
                   <w:pStyle w:val="Body"/>
                   <w:spacing w:before="120" w:after="120"/>
@@ -15411,7 +15561,7 @@
             <m:oMathPara>
               <m:oMath>
                 <m:r>
-                  <w:ins w:id="255" w:author="Tomás De Araújo Tavares" w:date="2021-11-03T17:20:00Z">
+                  <w:ins w:id="289" w:author="Tomás De Araújo Tavares" w:date="2021-11-03T17:20:00Z">
                     <w:rPr>
                       <w:rFonts w:ascii="Cambria Math" w:hAnsi="Cambria Math" w:cs="Times New Roman"/>
                       <w:sz w:val="20"/>
@@ -15423,7 +15573,7 @@
                 <m:sSup>
                   <m:sSupPr>
                     <m:ctrlPr>
-                      <w:ins w:id="256" w:author="Tomás De Araújo Tavares" w:date="2021-11-03T17:20:00Z">
+                      <w:ins w:id="290" w:author="Tomás De Araújo Tavares" w:date="2021-11-03T17:20:00Z">
                         <w:rPr>
                           <w:rFonts w:ascii="Cambria Math" w:hAnsi="Cambria Math" w:cs="Times New Roman"/>
                           <w:sz w:val="20"/>
@@ -15434,7 +15584,7 @@
                   </m:sSupPr>
                   <m:e>
                     <m:r>
-                      <w:ins w:id="257" w:author="Tomás De Araújo Tavares" w:date="2021-11-03T17:20:00Z">
+                      <w:ins w:id="291" w:author="Tomás De Araújo Tavares" w:date="2021-11-03T17:20:00Z">
                         <w:rPr>
                           <w:rFonts w:ascii="Cambria Math" w:hAnsi="Cambria Math" w:cs="Times New Roman"/>
                           <w:sz w:val="20"/>
@@ -15450,7 +15600,7 @@
                         <m:begChr m:val="["/>
                         <m:endChr m:val="]"/>
                         <m:ctrlPr>
-                          <w:ins w:id="258" w:author="Tomás De Araújo Tavares" w:date="2021-11-03T17:20:00Z">
+                          <w:ins w:id="292" w:author="Tomás De Araújo Tavares" w:date="2021-11-03T17:20:00Z">
                             <w:rPr>
                               <w:rFonts w:ascii="Cambria Math" w:hAnsi="Cambria Math" w:cs="Times New Roman"/>
                               <w:sz w:val="20"/>
@@ -15461,7 +15611,7 @@
                       </m:dPr>
                       <m:e>
                         <m:r>
-                          <w:ins w:id="259" w:author="Tomás De Araújo Tavares" w:date="2021-11-03T17:20:00Z">
+                          <w:ins w:id="293" w:author="Tomás De Araújo Tavares" w:date="2021-11-03T17:20:00Z">
                             <m:rPr>
                               <m:sty m:val="p"/>
                             </m:rPr>
@@ -15478,7 +15628,7 @@
                   </m:sup>
                 </m:sSup>
                 <m:r>
-                  <w:ins w:id="260" w:author="Tomás De Araújo Tavares" w:date="2021-11-03T17:20:00Z">
+                  <w:ins w:id="294" w:author="Tomás De Araújo Tavares" w:date="2021-11-03T17:20:00Z">
                     <m:rPr>
                       <m:lit/>
                     </m:rPr>
@@ -15491,7 +15641,7 @@
                   </w:ins>
                 </m:r>
                 <m:r>
-                  <w:ins w:id="261" w:author="Tomás De Araújo Tavares" w:date="2021-11-03T17:20:00Z">
+                  <w:ins w:id="295" w:author="Tomás De Araújo Tavares" w:date="2021-11-03T17:20:00Z">
                     <w:rPr>
                       <w:rFonts w:ascii="Cambria Math" w:hAnsi="Cambria Math" w:cs="Times New Roman"/>
                       <w:sz w:val="20"/>
@@ -15503,7 +15653,7 @@
                 <m:sSup>
                   <m:sSupPr>
                     <m:ctrlPr>
-                      <w:ins w:id="262" w:author="Tomás De Araújo Tavares" w:date="2021-11-03T17:20:00Z">
+                      <w:ins w:id="296" w:author="Tomás De Araújo Tavares" w:date="2021-11-03T17:20:00Z">
                         <w:rPr>
                           <w:rFonts w:ascii="Cambria Math" w:hAnsi="Cambria Math" w:cs="Times New Roman"/>
                           <w:i/>
@@ -15515,7 +15665,7 @@
                   </m:sSupPr>
                   <m:e>
                     <m:r>
-                      <w:ins w:id="263" w:author="Tomás De Araújo Tavares" w:date="2021-11-03T17:20:00Z">
+                      <w:ins w:id="297" w:author="Tomás De Araújo Tavares" w:date="2021-11-03T17:20:00Z">
                         <w:rPr>
                           <w:rFonts w:ascii="Cambria Math" w:hAnsi="Cambria Math" w:cs="Times New Roman"/>
                           <w:sz w:val="20"/>
@@ -15531,7 +15681,7 @@
                         <m:begChr m:val="["/>
                         <m:endChr m:val="]"/>
                         <m:ctrlPr>
-                          <w:ins w:id="264" w:author="Tomás De Araújo Tavares" w:date="2021-11-03T17:20:00Z">
+                          <w:ins w:id="298" w:author="Tomás De Araújo Tavares" w:date="2021-11-03T17:20:00Z">
                             <w:rPr>
                               <w:rFonts w:ascii="Cambria Math" w:hAnsi="Cambria Math" w:cs="Times New Roman"/>
                               <w:i/>
@@ -15543,7 +15693,7 @@
                       </m:dPr>
                       <m:e>
                         <m:r>
-                          <w:ins w:id="265" w:author="Tomás De Araújo Tavares" w:date="2021-11-03T17:20:00Z">
+                          <w:ins w:id="299" w:author="Tomás De Araújo Tavares" w:date="2021-11-03T17:20:00Z">
                             <w:rPr>
                               <w:rFonts w:ascii="Cambria Math" w:hAnsi="Cambria Math" w:cs="Times New Roman"/>
                               <w:sz w:val="20"/>
@@ -15567,7 +15717,7 @@
               <w:bottom w:val="single" w:sz="4" w:space="0" w:color="000000" w:themeColor="text1"/>
             </w:tcBorders>
             <w:shd w:val="clear" w:color="auto" w:fill="CCECFF" w:themeFill="accent1" w:themeFillTint="33"/>
-            <w:tcPrChange w:id="266" w:author="Tomás De Araújo Tavares" w:date="2021-11-04T17:21:00Z">
+            <w:tcPrChange w:id="300" w:author="Tomás De Araújo Tavares" w:date="2021-11-04T17:21:00Z">
               <w:tcPr>
                 <w:tcW w:w="2349" w:type="dxa"/>
               </w:tcPr>
@@ -15577,10 +15727,10 @@
             <w:pPr>
               <w:pStyle w:val="Body"/>
               <w:rPr>
-                <w:ins w:id="267" w:author="Tomás De Araújo Tavares" w:date="2021-11-03T17:19:00Z"/>
-                <w:rFonts w:ascii="Cambria Math" w:hAnsi="Cambria Math" w:cs="Times New Roman"/>
-              </w:rPr>
-              <w:pPrChange w:id="268" w:author="Tomás De Araújo Tavares" w:date="2021-11-03T17:22:00Z">
+                <w:ins w:id="301" w:author="Tomás De Araújo Tavares" w:date="2021-11-03T17:19:00Z"/>
+                <w:rFonts w:ascii="Cambria Math" w:hAnsi="Cambria Math" w:cs="Times New Roman"/>
+              </w:rPr>
+              <w:pPrChange w:id="302" w:author="Tomás De Araújo Tavares" w:date="2021-11-03T17:22:00Z">
                 <w:pPr>
                   <w:pStyle w:val="Body"/>
                   <w:spacing w:before="120" w:after="120"/>
@@ -15592,7 +15742,7 @@
                 <m:sSup>
                   <m:sSupPr>
                     <m:ctrlPr>
-                      <w:ins w:id="269" w:author="Tomás De Araújo Tavares" w:date="2021-11-03T17:21:00Z">
+                      <w:ins w:id="303" w:author="Tomás De Araújo Tavares" w:date="2021-11-03T17:21:00Z">
                         <w:rPr>
                           <w:rFonts w:ascii="Cambria Math" w:hAnsi="Cambria Math" w:cs="Times New Roman"/>
                           <w:sz w:val="20"/>
@@ -15603,7 +15753,7 @@
                   </m:sSupPr>
                   <m:e>
                     <m:r>
-                      <w:ins w:id="270" w:author="Tomás De Araújo Tavares" w:date="2021-11-03T17:21:00Z">
+                      <w:ins w:id="304" w:author="Tomás De Araújo Tavares" w:date="2021-11-03T17:21:00Z">
                         <w:rPr>
                           <w:rFonts w:ascii="Cambria Math" w:hAnsi="Cambria Math" w:cs="Times New Roman"/>
                           <w:sz w:val="20"/>
@@ -15619,7 +15769,7 @@
                         <m:begChr m:val="["/>
                         <m:endChr m:val="]"/>
                         <m:ctrlPr>
-                          <w:ins w:id="271" w:author="Tomás De Araújo Tavares" w:date="2021-11-03T17:21:00Z">
+                          <w:ins w:id="305" w:author="Tomás De Araújo Tavares" w:date="2021-11-03T17:21:00Z">
                             <w:rPr>
                               <w:rFonts w:ascii="Cambria Math" w:hAnsi="Cambria Math" w:cs="Times New Roman"/>
                               <w:sz w:val="20"/>
@@ -15630,7 +15780,7 @@
                       </m:dPr>
                       <m:e>
                         <m:r>
-                          <w:ins w:id="272" w:author="Tomás De Araújo Tavares" w:date="2021-11-03T17:21:00Z">
+                          <w:ins w:id="306" w:author="Tomás De Araújo Tavares" w:date="2021-11-03T17:21:00Z">
                             <m:rPr>
                               <m:sty m:val="p"/>
                             </m:rPr>
@@ -15654,7 +15804,7 @@
       <w:tr>
         <w:trPr>
           <w:jc w:val="center"/>
-          <w:ins w:id="273" w:author="Tomás De Araújo Tavares" w:date="2021-11-03T17:19:00Z"/>
+          <w:ins w:id="307" w:author="Tomás De Araújo Tavares" w:date="2021-11-03T17:19:00Z"/>
         </w:trPr>
         <w:tc>
           <w:tcPr>
@@ -15662,7 +15812,7 @@
             <w:tcBorders>
               <w:bottom w:val="nil"/>
             </w:tcBorders>
-            <w:tcPrChange w:id="274" w:author="Tomás De Araújo Tavares" w:date="2021-11-04T17:21:00Z">
+            <w:tcPrChange w:id="308" w:author="Tomás De Araújo Tavares" w:date="2021-11-04T17:21:00Z">
               <w:tcPr>
                 <w:tcW w:w="2349" w:type="dxa"/>
               </w:tcPr>
@@ -15673,17 +15823,17 @@
               <w:pStyle w:val="Body"/>
               <w:jc w:val="center"/>
               <w:rPr>
-                <w:ins w:id="275" w:author="Tomás De Araújo Tavares" w:date="2021-11-03T17:19:00Z"/>
-                <w:rFonts w:ascii="Cambria Math" w:hAnsi="Cambria Math" w:cs="Times New Roman"/>
-              </w:rPr>
-              <w:pPrChange w:id="276" w:author="Tomás De Araújo Tavares" w:date="2021-11-03T17:22:00Z">
+                <w:ins w:id="309" w:author="Tomás De Araújo Tavares" w:date="2021-11-03T17:19:00Z"/>
+                <w:rFonts w:ascii="Cambria Math" w:hAnsi="Cambria Math" w:cs="Times New Roman"/>
+              </w:rPr>
+              <w:pPrChange w:id="310" w:author="Tomás De Araújo Tavares" w:date="2021-11-03T17:22:00Z">
                 <w:pPr>
                   <w:pStyle w:val="Body"/>
                   <w:spacing w:before="120" w:after="120"/>
                 </w:pPr>
               </w:pPrChange>
             </w:pPr>
-            <w:ins w:id="277" w:author="Tomás De Araújo Tavares" w:date="2021-11-03T17:21:00Z">
+            <w:ins w:id="311" w:author="Tomás De Araújo Tavares" w:date="2021-11-03T17:21:00Z">
               <w:r>
                 <w:rPr>
                   <w:rFonts w:ascii="Cambria Math" w:hAnsi="Cambria Math" w:cs="Times New Roman"/>
@@ -15700,7 +15850,7 @@
               <w:bottom w:val="nil"/>
               <w:right w:val="nil"/>
             </w:tcBorders>
-            <w:tcPrChange w:id="278" w:author="Tomás De Araújo Tavares" w:date="2021-11-04T17:21:00Z">
+            <w:tcPrChange w:id="312" w:author="Tomás De Araújo Tavares" w:date="2021-11-04T17:21:00Z">
               <w:tcPr>
                 <w:tcW w:w="2349" w:type="dxa"/>
               </w:tcPr>
@@ -15711,17 +15861,17 @@
               <w:pStyle w:val="Body"/>
               <w:jc w:val="center"/>
               <w:rPr>
-                <w:ins w:id="279" w:author="Tomás De Araújo Tavares" w:date="2021-11-03T17:19:00Z"/>
-                <w:rFonts w:ascii="Cambria Math" w:hAnsi="Cambria Math" w:cs="Times New Roman"/>
-              </w:rPr>
-              <w:pPrChange w:id="280" w:author="Tomás De Araújo Tavares" w:date="2021-11-03T17:22:00Z">
+                <w:ins w:id="313" w:author="Tomás De Araújo Tavares" w:date="2021-11-03T17:19:00Z"/>
+                <w:rFonts w:ascii="Cambria Math" w:hAnsi="Cambria Math" w:cs="Times New Roman"/>
+              </w:rPr>
+              <w:pPrChange w:id="314" w:author="Tomás De Araújo Tavares" w:date="2021-11-03T17:22:00Z">
                 <w:pPr>
                   <w:pStyle w:val="Body"/>
                   <w:spacing w:before="120" w:after="120"/>
                 </w:pPr>
               </w:pPrChange>
             </w:pPr>
-            <w:ins w:id="281" w:author="Tomás De Araújo Tavares" w:date="2021-11-03T17:21:00Z">
+            <w:ins w:id="315" w:author="Tomás De Araújo Tavares" w:date="2021-11-03T17:21:00Z">
               <w:r>
                 <w:rPr>
                   <w:rFonts w:ascii="Cambria Math" w:hAnsi="Cambria Math" w:cs="Times New Roman"/>
@@ -15738,7 +15888,7 @@
               <w:left w:val="nil"/>
               <w:bottom w:val="nil"/>
             </w:tcBorders>
-            <w:tcPrChange w:id="282" w:author="Tomás De Araújo Tavares" w:date="2021-11-04T17:21:00Z">
+            <w:tcPrChange w:id="316" w:author="Tomás De Araújo Tavares" w:date="2021-11-04T17:21:00Z">
               <w:tcPr>
                 <w:tcW w:w="2349" w:type="dxa"/>
               </w:tcPr>
@@ -15749,17 +15899,17 @@
               <w:pStyle w:val="Body"/>
               <w:jc w:val="center"/>
               <w:rPr>
-                <w:ins w:id="283" w:author="Tomás De Araújo Tavares" w:date="2021-11-03T17:19:00Z"/>
-                <w:rFonts w:ascii="Cambria Math" w:hAnsi="Cambria Math" w:cs="Times New Roman"/>
-              </w:rPr>
-              <w:pPrChange w:id="284" w:author="Tomás De Araújo Tavares" w:date="2021-11-03T17:22:00Z">
+                <w:ins w:id="317" w:author="Tomás De Araújo Tavares" w:date="2021-11-03T17:19:00Z"/>
+                <w:rFonts w:ascii="Cambria Math" w:hAnsi="Cambria Math" w:cs="Times New Roman"/>
+              </w:rPr>
+              <w:pPrChange w:id="318" w:author="Tomás De Araújo Tavares" w:date="2021-11-03T17:22:00Z">
                 <w:pPr>
                   <w:pStyle w:val="Body"/>
                   <w:spacing w:before="120" w:after="120"/>
                 </w:pPr>
               </w:pPrChange>
             </w:pPr>
-            <w:ins w:id="285" w:author="Tomás De Araújo Tavares" w:date="2021-11-03T17:21:00Z">
+            <w:ins w:id="319" w:author="Tomás De Araújo Tavares" w:date="2021-11-03T17:21:00Z">
               <w:r>
                 <w:rPr>
                   <w:rFonts w:ascii="Cambria Math" w:hAnsi="Cambria Math" w:cs="Times New Roman"/>
@@ -15775,7 +15925,7 @@
             <w:tcBorders>
               <w:bottom w:val="nil"/>
             </w:tcBorders>
-            <w:tcPrChange w:id="286" w:author="Tomás De Araújo Tavares" w:date="2021-11-04T17:21:00Z">
+            <w:tcPrChange w:id="320" w:author="Tomás De Araújo Tavares" w:date="2021-11-04T17:21:00Z">
               <w:tcPr>
                 <w:tcW w:w="2349" w:type="dxa"/>
               </w:tcPr>
@@ -15786,17 +15936,17 @@
               <w:pStyle w:val="Body"/>
               <w:jc w:val="center"/>
               <w:rPr>
-                <w:ins w:id="287" w:author="Tomás De Araújo Tavares" w:date="2021-11-03T17:19:00Z"/>
-                <w:rFonts w:ascii="Cambria Math" w:hAnsi="Cambria Math" w:cs="Times New Roman"/>
-              </w:rPr>
-              <w:pPrChange w:id="288" w:author="Tomás De Araújo Tavares" w:date="2021-11-03T17:22:00Z">
+                <w:ins w:id="321" w:author="Tomás De Araújo Tavares" w:date="2021-11-03T17:19:00Z"/>
+                <w:rFonts w:ascii="Cambria Math" w:hAnsi="Cambria Math" w:cs="Times New Roman"/>
+              </w:rPr>
+              <w:pPrChange w:id="322" w:author="Tomás De Araújo Tavares" w:date="2021-11-03T17:22:00Z">
                 <w:pPr>
                   <w:pStyle w:val="Body"/>
                   <w:spacing w:before="120" w:after="120"/>
                 </w:pPr>
               </w:pPrChange>
             </w:pPr>
-            <w:ins w:id="289" w:author="Tomás De Araújo Tavares" w:date="2021-11-03T17:21:00Z">
+            <w:ins w:id="323" w:author="Tomás De Araújo Tavares" w:date="2021-11-03T17:21:00Z">
               <w:r>
                 <w:rPr>
                   <w:rFonts w:ascii="Cambria Math" w:hAnsi="Cambria Math" w:cs="Times New Roman"/>
@@ -15810,7 +15960,7 @@
       <w:tr>
         <w:trPr>
           <w:jc w:val="center"/>
-          <w:ins w:id="290" w:author="Tomás De Araújo Tavares" w:date="2021-11-03T17:19:00Z"/>
+          <w:ins w:id="324" w:author="Tomás De Araújo Tavares" w:date="2021-11-03T17:19:00Z"/>
         </w:trPr>
         <w:tc>
           <w:tcPr>
@@ -15818,7 +15968,7 @@
             <w:tcBorders>
               <w:top w:val="nil"/>
             </w:tcBorders>
-            <w:tcPrChange w:id="291" w:author="Tomás De Araújo Tavares" w:date="2021-11-04T17:21:00Z">
+            <w:tcPrChange w:id="325" w:author="Tomás De Araújo Tavares" w:date="2021-11-04T17:21:00Z">
               <w:tcPr>
                 <w:tcW w:w="2349" w:type="dxa"/>
               </w:tcPr>
@@ -15829,17 +15979,17 @@
               <w:pStyle w:val="Body"/>
               <w:jc w:val="center"/>
               <w:rPr>
-                <w:ins w:id="292" w:author="Tomás De Araújo Tavares" w:date="2021-11-03T17:19:00Z"/>
-                <w:rFonts w:ascii="Cambria Math" w:hAnsi="Cambria Math" w:cs="Times New Roman"/>
-              </w:rPr>
-              <w:pPrChange w:id="293" w:author="Tomás De Araújo Tavares" w:date="2021-11-03T17:22:00Z">
+                <w:ins w:id="326" w:author="Tomás De Araújo Tavares" w:date="2021-11-03T17:19:00Z"/>
+                <w:rFonts w:ascii="Cambria Math" w:hAnsi="Cambria Math" w:cs="Times New Roman"/>
+              </w:rPr>
+              <w:pPrChange w:id="327" w:author="Tomás De Araújo Tavares" w:date="2021-11-03T17:22:00Z">
                 <w:pPr>
                   <w:pStyle w:val="Body"/>
                   <w:spacing w:before="120" w:after="120"/>
                 </w:pPr>
               </w:pPrChange>
             </w:pPr>
-            <w:ins w:id="294" w:author="Tomás De Araújo Tavares" w:date="2021-11-03T17:21:00Z">
+            <w:ins w:id="328" w:author="Tomás De Araújo Tavares" w:date="2021-11-03T17:21:00Z">
               <w:r>
                 <w:rPr>
                   <w:rFonts w:ascii="Cambria Math" w:hAnsi="Cambria Math" w:cs="Times New Roman"/>
@@ -15856,7 +16006,7 @@
               <w:top w:val="nil"/>
               <w:right w:val="nil"/>
             </w:tcBorders>
-            <w:tcPrChange w:id="295" w:author="Tomás De Araújo Tavares" w:date="2021-11-04T17:21:00Z">
+            <w:tcPrChange w:id="329" w:author="Tomás De Araújo Tavares" w:date="2021-11-04T17:21:00Z">
               <w:tcPr>
                 <w:tcW w:w="2349" w:type="dxa"/>
               </w:tcPr>
@@ -15867,17 +16017,17 @@
               <w:pStyle w:val="Body"/>
               <w:jc w:val="center"/>
               <w:rPr>
-                <w:ins w:id="296" w:author="Tomás De Araújo Tavares" w:date="2021-11-03T17:19:00Z"/>
-                <w:rFonts w:ascii="Cambria Math" w:hAnsi="Cambria Math" w:cs="Times New Roman"/>
-              </w:rPr>
-              <w:pPrChange w:id="297" w:author="Tomás De Araújo Tavares" w:date="2021-11-03T17:22:00Z">
+                <w:ins w:id="330" w:author="Tomás De Araújo Tavares" w:date="2021-11-03T17:19:00Z"/>
+                <w:rFonts w:ascii="Cambria Math" w:hAnsi="Cambria Math" w:cs="Times New Roman"/>
+              </w:rPr>
+              <w:pPrChange w:id="331" w:author="Tomás De Araújo Tavares" w:date="2021-11-03T17:22:00Z">
                 <w:pPr>
                   <w:pStyle w:val="Body"/>
                   <w:spacing w:before="120" w:after="120"/>
                 </w:pPr>
               </w:pPrChange>
             </w:pPr>
-            <w:ins w:id="298" w:author="Tomás De Araújo Tavares" w:date="2021-11-03T17:21:00Z">
+            <w:ins w:id="332" w:author="Tomás De Araújo Tavares" w:date="2021-11-03T17:21:00Z">
               <w:r>
                 <w:rPr>
                   <w:rFonts w:ascii="Cambria Math" w:hAnsi="Cambria Math" w:cs="Times New Roman"/>
@@ -15894,7 +16044,7 @@
               <w:top w:val="nil"/>
               <w:left w:val="nil"/>
             </w:tcBorders>
-            <w:tcPrChange w:id="299" w:author="Tomás De Araújo Tavares" w:date="2021-11-04T17:21:00Z">
+            <w:tcPrChange w:id="333" w:author="Tomás De Araújo Tavares" w:date="2021-11-04T17:21:00Z">
               <w:tcPr>
                 <w:tcW w:w="2349" w:type="dxa"/>
               </w:tcPr>
@@ -15905,17 +16055,17 @@
               <w:pStyle w:val="Body"/>
               <w:jc w:val="center"/>
               <w:rPr>
-                <w:ins w:id="300" w:author="Tomás De Araújo Tavares" w:date="2021-11-03T17:19:00Z"/>
-                <w:rFonts w:ascii="Cambria Math" w:hAnsi="Cambria Math" w:cs="Times New Roman"/>
-              </w:rPr>
-              <w:pPrChange w:id="301" w:author="Tomás De Araújo Tavares" w:date="2021-11-03T17:22:00Z">
+                <w:ins w:id="334" w:author="Tomás De Araújo Tavares" w:date="2021-11-03T17:19:00Z"/>
+                <w:rFonts w:ascii="Cambria Math" w:hAnsi="Cambria Math" w:cs="Times New Roman"/>
+              </w:rPr>
+              <w:pPrChange w:id="335" w:author="Tomás De Araújo Tavares" w:date="2021-11-03T17:22:00Z">
                 <w:pPr>
                   <w:pStyle w:val="Body"/>
                   <w:spacing w:before="120" w:after="120"/>
                 </w:pPr>
               </w:pPrChange>
             </w:pPr>
-            <w:ins w:id="302" w:author="Tomás De Araújo Tavares" w:date="2021-11-03T17:21:00Z">
+            <w:ins w:id="336" w:author="Tomás De Araújo Tavares" w:date="2021-11-03T17:21:00Z">
               <w:r>
                 <w:rPr>
                   <w:rFonts w:ascii="Cambria Math" w:hAnsi="Cambria Math" w:cs="Times New Roman"/>
@@ -15931,7 +16081,7 @@
             <w:tcBorders>
               <w:top w:val="nil"/>
             </w:tcBorders>
-            <w:tcPrChange w:id="303" w:author="Tomás De Araújo Tavares" w:date="2021-11-04T17:21:00Z">
+            <w:tcPrChange w:id="337" w:author="Tomás De Araújo Tavares" w:date="2021-11-04T17:21:00Z">
               <w:tcPr>
                 <w:tcW w:w="2349" w:type="dxa"/>
               </w:tcPr>
@@ -15942,17 +16092,17 @@
               <w:pStyle w:val="Body"/>
               <w:jc w:val="center"/>
               <w:rPr>
-                <w:ins w:id="304" w:author="Tomás De Araújo Tavares" w:date="2021-11-03T17:19:00Z"/>
-                <w:rFonts w:ascii="Cambria Math" w:hAnsi="Cambria Math" w:cs="Times New Roman"/>
-              </w:rPr>
-              <w:pPrChange w:id="305" w:author="Tomás De Araújo Tavares" w:date="2021-11-03T17:22:00Z">
+                <w:ins w:id="338" w:author="Tomás De Araújo Tavares" w:date="2021-11-03T17:19:00Z"/>
+                <w:rFonts w:ascii="Cambria Math" w:hAnsi="Cambria Math" w:cs="Times New Roman"/>
+              </w:rPr>
+              <w:pPrChange w:id="339" w:author="Tomás De Araújo Tavares" w:date="2021-11-03T17:22:00Z">
                 <w:pPr>
                   <w:pStyle w:val="Body"/>
                   <w:spacing w:before="120" w:after="120"/>
                 </w:pPr>
               </w:pPrChange>
             </w:pPr>
-            <w:ins w:id="306" w:author="Tomás De Araújo Tavares" w:date="2021-11-03T17:21:00Z">
+            <w:ins w:id="340" w:author="Tomás De Araújo Tavares" w:date="2021-11-03T17:21:00Z">
               <w:r>
                 <w:rPr>
                   <w:rFonts w:ascii="Cambria Math" w:hAnsi="Cambria Math" w:cs="Times New Roman"/>
@@ -15970,24 +16120,24 @@
         <w:spacing w:before="120" w:after="120"/>
         <w:ind w:left="720"/>
         <w:rPr>
-          <w:ins w:id="307" w:author="Tomás De Araújo Tavares" w:date="2021-11-03T17:22:00Z"/>
+          <w:ins w:id="341" w:author="Tomás De Araújo Tavares" w:date="2021-11-03T17:22:00Z"/>
           <w:rFonts w:ascii="Cambria Math" w:hAnsi="Cambria Math" w:cs="Times New Roman"/>
           <w:u w:val="single"/>
-          <w:rPrChange w:id="308" w:author="Tomás De Araújo Tavares" w:date="2021-11-03T17:24:00Z">
+          <w:rPrChange w:id="342" w:author="Tomás De Araújo Tavares" w:date="2021-11-03T17:24:00Z">
             <w:rPr>
-              <w:ins w:id="309" w:author="Tomás De Araújo Tavares" w:date="2021-11-03T17:22:00Z"/>
+              <w:ins w:id="343" w:author="Tomás De Araújo Tavares" w:date="2021-11-03T17:22:00Z"/>
               <w:rFonts w:ascii="Cambria Math" w:hAnsi="Cambria Math" w:cs="Times New Roman"/>
             </w:rPr>
           </w:rPrChange>
         </w:rPr>
       </w:pPr>
       <w:proofErr w:type="spellStart"/>
-      <w:ins w:id="310" w:author="Tomás De Araújo Tavares" w:date="2021-11-03T17:24:00Z">
+      <w:ins w:id="344" w:author="Tomás De Araújo Tavares" w:date="2021-11-03T17:24:00Z">
         <w:r>
           <w:rPr>
             <w:rFonts w:ascii="Cambria Math" w:hAnsi="Cambria Math" w:cs="Times New Roman"/>
             <w:u w:val="single"/>
-            <w:rPrChange w:id="311" w:author="Tomás De Araújo Tavares" w:date="2021-11-03T17:24:00Z">
+            <w:rPrChange w:id="345" w:author="Tomás De Araújo Tavares" w:date="2021-11-03T17:24:00Z">
               <w:rPr>
                 <w:rFonts w:ascii="Cambria Math" w:hAnsi="Cambria Math" w:cs="Times New Roman"/>
               </w:rPr>
@@ -16023,7 +16173,7 @@
       <w:tr>
         <w:trPr>
           <w:jc w:val="center"/>
-          <w:ins w:id="312" w:author="Tomás De Araújo Tavares" w:date="2021-11-03T17:29:00Z"/>
+          <w:ins w:id="346" w:author="Tomás De Araújo Tavares" w:date="2021-11-03T17:29:00Z"/>
         </w:trPr>
         <w:tc>
           <w:tcPr>
@@ -16038,14 +16188,14 @@
             <w:pPr>
               <w:pStyle w:val="Body"/>
               <w:rPr>
-                <w:ins w:id="313" w:author="Tomás De Araújo Tavares" w:date="2021-11-03T17:29:00Z"/>
+                <w:ins w:id="347" w:author="Tomás De Araújo Tavares" w:date="2021-11-03T17:29:00Z"/>
                 <w:rFonts w:ascii="Cambria Math" w:hAnsi="Cambria Math" w:cs="Times New Roman"/>
               </w:rPr>
             </w:pPr>
             <m:oMathPara>
               <m:oMath>
                 <m:r>
-                  <w:ins w:id="314" w:author="Tomás De Araújo Tavares" w:date="2021-11-03T17:29:00Z">
+                  <w:ins w:id="348" w:author="Tomás De Araújo Tavares" w:date="2021-11-03T17:29:00Z">
                     <w:rPr>
                       <w:rFonts w:ascii="Cambria Math" w:hAnsi="Cambria Math" w:cs="Times New Roman"/>
                       <w:sz w:val="20"/>
@@ -16055,7 +16205,7 @@
                   </w:ins>
                 </m:r>
                 <m:r>
-                  <w:ins w:id="315" w:author="Tomás De Araújo Tavares" w:date="2021-11-03T17:29:00Z">
+                  <w:ins w:id="349" w:author="Tomás De Araújo Tavares" w:date="2021-11-03T17:29:00Z">
                     <m:rPr>
                       <m:lit/>
                     </m:rPr>
@@ -16068,7 +16218,7 @@
                   </w:ins>
                 </m:r>
                 <m:r>
-                  <w:ins w:id="316" w:author="Tomás De Araújo Tavares" w:date="2021-11-03T17:29:00Z">
+                  <w:ins w:id="350" w:author="Tomás De Araújo Tavares" w:date="2021-11-03T17:29:00Z">
                     <w:rPr>
                       <w:rFonts w:ascii="Cambria Math" w:hAnsi="Cambria Math" w:cs="Times New Roman"/>
                       <w:sz w:val="20"/>
@@ -16080,7 +16230,7 @@
                 <m:sSup>
                   <m:sSupPr>
                     <m:ctrlPr>
-                      <w:ins w:id="317" w:author="Tomás De Araújo Tavares" w:date="2021-11-03T17:29:00Z">
+                      <w:ins w:id="351" w:author="Tomás De Araújo Tavares" w:date="2021-11-03T17:29:00Z">
                         <w:rPr>
                           <w:rFonts w:ascii="Cambria Math" w:hAnsi="Cambria Math" w:cs="Times New Roman"/>
                           <w:sz w:val="20"/>
@@ -16091,7 +16241,7 @@
                   </m:sSupPr>
                   <m:e>
                     <m:r>
-                      <w:ins w:id="318" w:author="Tomás De Araújo Tavares" w:date="2021-11-03T17:29:00Z">
+                      <w:ins w:id="352" w:author="Tomás De Araújo Tavares" w:date="2021-11-03T17:29:00Z">
                         <w:rPr>
                           <w:rFonts w:ascii="Cambria Math" w:hAnsi="Cambria Math" w:cs="Times New Roman"/>
                           <w:sz w:val="20"/>
@@ -16107,7 +16257,7 @@
                         <m:begChr m:val="["/>
                         <m:endChr m:val="]"/>
                         <m:ctrlPr>
-                          <w:ins w:id="319" w:author="Tomás De Araújo Tavares" w:date="2021-11-03T17:29:00Z">
+                          <w:ins w:id="353" w:author="Tomás De Araújo Tavares" w:date="2021-11-03T17:29:00Z">
                             <w:rPr>
                               <w:rFonts w:ascii="Cambria Math" w:hAnsi="Cambria Math" w:cs="Times New Roman"/>
                               <w:sz w:val="20"/>
@@ -16118,7 +16268,7 @@
                       </m:dPr>
                       <m:e>
                         <m:r>
-                          <w:ins w:id="320" w:author="Tomás De Araújo Tavares" w:date="2021-11-03T17:29:00Z">
+                          <w:ins w:id="354" w:author="Tomás De Araújo Tavares" w:date="2021-11-03T17:29:00Z">
                             <m:rPr>
                               <m:sty m:val="p"/>
                             </m:rPr>
@@ -16151,7 +16301,7 @@
             <w:pPr>
               <w:pStyle w:val="Body"/>
               <w:rPr>
-                <w:ins w:id="321" w:author="Tomás De Araújo Tavares" w:date="2021-11-03T17:29:00Z"/>
+                <w:ins w:id="355" w:author="Tomás De Araújo Tavares" w:date="2021-11-03T17:29:00Z"/>
                 <w:rFonts w:ascii="Cambria Math" w:eastAsiaTheme="minorEastAsia" w:hAnsi="Cambria Math" w:cs="Times New Roman"/>
               </w:rPr>
             </w:pPr>
@@ -16160,7 +16310,7 @@
                 <m:sSubSup>
                   <m:sSubSupPr>
                     <m:ctrlPr>
-                      <w:ins w:id="322" w:author="Tomás De Araújo Tavares" w:date="2021-11-03T17:29:00Z">
+                      <w:ins w:id="356" w:author="Tomás De Araújo Tavares" w:date="2021-11-03T17:29:00Z">
                         <w:rPr>
                           <w:rFonts w:ascii="Cambria Math" w:hAnsi="Cambria Math" w:cs="Times New Roman"/>
                           <w:i/>
@@ -16170,7 +16320,7 @@
                   </m:sSubSupPr>
                   <m:e>
                     <m:r>
-                      <w:ins w:id="323" w:author="Tomás De Araújo Tavares" w:date="2021-11-03T17:29:00Z">
+                      <w:ins w:id="357" w:author="Tomás De Araújo Tavares" w:date="2021-11-03T17:29:00Z">
                         <w:rPr>
                           <w:rFonts w:ascii="Cambria Math" w:hAnsi="Cambria Math" w:cs="Times New Roman"/>
                         </w:rPr>
@@ -16180,7 +16330,7 @@
                   </m:e>
                   <m:sub>
                     <m:r>
-                      <w:ins w:id="324" w:author="Tomás De Araújo Tavares" w:date="2021-11-03T17:29:00Z">
+                      <w:ins w:id="358" w:author="Tomás De Araújo Tavares" w:date="2021-11-03T17:29:00Z">
                         <w:rPr>
                           <w:rFonts w:ascii="Cambria Math" w:hAnsi="Cambria Math" w:cs="Times New Roman"/>
                         </w:rPr>
@@ -16194,7 +16344,7 @@
                         <m:begChr m:val="["/>
                         <m:endChr m:val="]"/>
                         <m:ctrlPr>
-                          <w:ins w:id="325" w:author="Tomás De Araújo Tavares" w:date="2021-11-03T17:29:00Z">
+                          <w:ins w:id="359" w:author="Tomás De Araújo Tavares" w:date="2021-11-03T17:29:00Z">
                             <w:rPr>
                               <w:rFonts w:ascii="Cambria Math" w:hAnsi="Cambria Math" w:cs="Times New Roman"/>
                               <w:i/>
@@ -16204,7 +16354,7 @@
                       </m:dPr>
                       <m:e>
                         <m:r>
-                          <w:ins w:id="326" w:author="Tomás De Araújo Tavares" w:date="2021-11-03T17:29:00Z">
+                          <w:ins w:id="360" w:author="Tomás De Araújo Tavares" w:date="2021-11-03T17:29:00Z">
                             <w:rPr>
                               <w:rFonts w:ascii="Cambria Math" w:hAnsi="Cambria Math" w:cs="Times New Roman"/>
                             </w:rPr>
@@ -16231,14 +16381,14 @@
             <w:pPr>
               <w:pStyle w:val="Body"/>
               <w:rPr>
-                <w:ins w:id="327" w:author="Tomás De Araújo Tavares" w:date="2021-11-03T17:29:00Z"/>
+                <w:ins w:id="361" w:author="Tomás De Araújo Tavares" w:date="2021-11-03T17:29:00Z"/>
                 <w:rFonts w:ascii="Cambria Math" w:hAnsi="Cambria Math" w:cs="Times New Roman"/>
               </w:rPr>
             </w:pPr>
             <m:oMathPara>
               <m:oMath>
                 <m:r>
-                  <w:ins w:id="328" w:author="Tomás De Araújo Tavares" w:date="2021-11-03T17:29:00Z">
+                  <w:ins w:id="362" w:author="Tomás De Araújo Tavares" w:date="2021-11-03T17:29:00Z">
                     <w:rPr>
                       <w:rFonts w:ascii="Cambria Math" w:hAnsi="Cambria Math" w:cs="Times New Roman"/>
                       <w:sz w:val="20"/>
@@ -16248,7 +16398,7 @@
                   </w:ins>
                 </m:r>
                 <m:r>
-                  <w:ins w:id="329" w:author="Tomás De Araújo Tavares" w:date="2021-11-03T17:29:00Z">
+                  <w:ins w:id="363" w:author="Tomás De Araújo Tavares" w:date="2021-11-03T17:29:00Z">
                     <m:rPr>
                       <m:lit/>
                     </m:rPr>
@@ -16261,7 +16411,7 @@
                   </w:ins>
                 </m:r>
                 <m:r>
-                  <w:ins w:id="330" w:author="Tomás De Araújo Tavares" w:date="2021-11-03T17:29:00Z">
+                  <w:ins w:id="364" w:author="Tomás De Araújo Tavares" w:date="2021-11-03T17:29:00Z">
                     <w:rPr>
                       <w:rFonts w:ascii="Cambria Math" w:hAnsi="Cambria Math" w:cs="Times New Roman"/>
                       <w:sz w:val="20"/>
@@ -16273,7 +16423,7 @@
                 <m:sSup>
                   <m:sSupPr>
                     <m:ctrlPr>
-                      <w:ins w:id="331" w:author="Tomás De Araújo Tavares" w:date="2021-11-03T17:29:00Z">
+                      <w:ins w:id="365" w:author="Tomás De Araújo Tavares" w:date="2021-11-03T17:29:00Z">
                         <w:rPr>
                           <w:rFonts w:ascii="Cambria Math" w:hAnsi="Cambria Math" w:cs="Times New Roman"/>
                           <w:sz w:val="20"/>
@@ -16284,7 +16434,7 @@
                   </m:sSupPr>
                   <m:e>
                     <m:r>
-                      <w:ins w:id="332" w:author="Tomás De Araújo Tavares" w:date="2021-11-03T17:29:00Z">
+                      <w:ins w:id="366" w:author="Tomás De Araújo Tavares" w:date="2021-11-03T17:29:00Z">
                         <w:rPr>
                           <w:rFonts w:ascii="Cambria Math" w:hAnsi="Cambria Math" w:cs="Times New Roman"/>
                           <w:sz w:val="20"/>
@@ -16300,7 +16450,7 @@
                         <m:begChr m:val="["/>
                         <m:endChr m:val="]"/>
                         <m:ctrlPr>
-                          <w:ins w:id="333" w:author="Tomás De Araújo Tavares" w:date="2021-11-03T17:29:00Z">
+                          <w:ins w:id="367" w:author="Tomás De Araújo Tavares" w:date="2021-11-03T17:29:00Z">
                             <w:rPr>
                               <w:rFonts w:ascii="Cambria Math" w:hAnsi="Cambria Math" w:cs="Times New Roman"/>
                               <w:sz w:val="20"/>
@@ -16311,7 +16461,7 @@
                       </m:dPr>
                       <m:e>
                         <m:r>
-                          <w:ins w:id="334" w:author="Tomás De Araújo Tavares" w:date="2021-11-03T17:29:00Z">
+                          <w:ins w:id="368" w:author="Tomás De Araújo Tavares" w:date="2021-11-03T17:29:00Z">
                             <m:rPr>
                               <m:sty m:val="p"/>
                             </m:rPr>
@@ -16343,7 +16493,7 @@
             <w:pPr>
               <w:pStyle w:val="Body"/>
               <w:rPr>
-                <w:ins w:id="335" w:author="Tomás De Araújo Tavares" w:date="2021-11-03T17:29:00Z"/>
+                <w:ins w:id="369" w:author="Tomás De Araújo Tavares" w:date="2021-11-03T17:29:00Z"/>
                 <w:rFonts w:ascii="Cambria Math" w:hAnsi="Cambria Math" w:cs="Times New Roman"/>
               </w:rPr>
             </w:pPr>
@@ -16352,7 +16502,7 @@
                 <m:sSubSup>
                   <m:sSubSupPr>
                     <m:ctrlPr>
-                      <w:ins w:id="336" w:author="Tomás De Araújo Tavares" w:date="2021-11-03T17:29:00Z">
+                      <w:ins w:id="370" w:author="Tomás De Araújo Tavares" w:date="2021-11-03T17:29:00Z">
                         <w:rPr>
                           <w:rFonts w:ascii="Cambria Math" w:hAnsi="Cambria Math" w:cs="Times New Roman"/>
                           <w:i/>
@@ -16362,7 +16512,7 @@
                   </m:sSubSupPr>
                   <m:e>
                     <m:r>
-                      <w:ins w:id="337" w:author="Tomás De Araújo Tavares" w:date="2021-11-03T17:29:00Z">
+                      <w:ins w:id="371" w:author="Tomás De Araújo Tavares" w:date="2021-11-03T17:29:00Z">
                         <w:rPr>
                           <w:rFonts w:ascii="Cambria Math" w:hAnsi="Cambria Math" w:cs="Times New Roman"/>
                         </w:rPr>
@@ -16372,7 +16522,7 @@
                   </m:e>
                   <m:sub>
                     <m:r>
-                      <w:ins w:id="338" w:author="Tomás De Araújo Tavares" w:date="2021-11-03T17:29:00Z">
+                      <w:ins w:id="372" w:author="Tomás De Araújo Tavares" w:date="2021-11-03T17:29:00Z">
                         <w:rPr>
                           <w:rFonts w:ascii="Cambria Math" w:hAnsi="Cambria Math" w:cs="Times New Roman"/>
                         </w:rPr>
@@ -16386,7 +16536,7 @@
                         <m:begChr m:val="["/>
                         <m:endChr m:val="]"/>
                         <m:ctrlPr>
-                          <w:ins w:id="339" w:author="Tomás De Araújo Tavares" w:date="2021-11-03T17:29:00Z">
+                          <w:ins w:id="373" w:author="Tomás De Araújo Tavares" w:date="2021-11-03T17:29:00Z">
                             <w:rPr>
                               <w:rFonts w:ascii="Cambria Math" w:hAnsi="Cambria Math" w:cs="Times New Roman"/>
                               <w:i/>
@@ -16396,7 +16546,7 @@
                       </m:dPr>
                       <m:e>
                         <m:r>
-                          <w:ins w:id="340" w:author="Tomás De Araújo Tavares" w:date="2021-11-03T17:29:00Z">
+                          <w:ins w:id="374" w:author="Tomás De Araújo Tavares" w:date="2021-11-03T17:29:00Z">
                             <w:rPr>
                               <w:rFonts w:ascii="Cambria Math" w:hAnsi="Cambria Math" w:cs="Times New Roman"/>
                             </w:rPr>
@@ -16415,7 +16565,7 @@
       <w:tr>
         <w:trPr>
           <w:jc w:val="center"/>
-          <w:ins w:id="341" w:author="Tomás De Araújo Tavares" w:date="2021-11-03T17:29:00Z"/>
+          <w:ins w:id="375" w:author="Tomás De Araújo Tavares" w:date="2021-11-03T17:29:00Z"/>
         </w:trPr>
         <w:tc>
           <w:tcPr>
@@ -16430,11 +16580,11 @@
               <w:pStyle w:val="Body"/>
               <w:jc w:val="center"/>
               <w:rPr>
-                <w:ins w:id="342" w:author="Tomás De Araújo Tavares" w:date="2021-11-03T17:29:00Z"/>
-                <w:rFonts w:ascii="Cambria Math" w:hAnsi="Cambria Math" w:cs="Times New Roman"/>
-              </w:rPr>
-            </w:pPr>
-            <w:ins w:id="343" w:author="Tomás De Araújo Tavares" w:date="2021-11-03T17:29:00Z">
+                <w:ins w:id="376" w:author="Tomás De Araújo Tavares" w:date="2021-11-03T17:29:00Z"/>
+                <w:rFonts w:ascii="Cambria Math" w:hAnsi="Cambria Math" w:cs="Times New Roman"/>
+              </w:rPr>
+            </w:pPr>
+            <w:ins w:id="377" w:author="Tomás De Araújo Tavares" w:date="2021-11-03T17:29:00Z">
               <w:r>
                 <w:rPr>
                   <w:rFonts w:ascii="Cambria Math" w:hAnsi="Cambria Math" w:cs="Times New Roman"/>
@@ -16463,11 +16613,11 @@
               <w:pStyle w:val="Body"/>
               <w:jc w:val="center"/>
               <w:rPr>
-                <w:ins w:id="344" w:author="Tomás De Araújo Tavares" w:date="2021-11-03T17:29:00Z"/>
-                <w:rFonts w:ascii="Cambria Math" w:hAnsi="Cambria Math" w:cs="Times New Roman"/>
-              </w:rPr>
-            </w:pPr>
-            <w:ins w:id="345" w:author="Tomás De Araújo Tavares" w:date="2021-11-03T17:29:00Z">
+                <w:ins w:id="378" w:author="Tomás De Araújo Tavares" w:date="2021-11-03T17:29:00Z"/>
+                <w:rFonts w:ascii="Cambria Math" w:hAnsi="Cambria Math" w:cs="Times New Roman"/>
+              </w:rPr>
+            </w:pPr>
+            <w:ins w:id="379" w:author="Tomás De Araújo Tavares" w:date="2021-11-03T17:29:00Z">
               <w:r>
                 <w:rPr>
                   <w:rFonts w:ascii="Cambria Math" w:hAnsi="Cambria Math" w:cs="Times New Roman"/>
@@ -16496,11 +16646,11 @@
               <w:pStyle w:val="Body"/>
               <w:jc w:val="center"/>
               <w:rPr>
-                <w:ins w:id="346" w:author="Tomás De Araújo Tavares" w:date="2021-11-03T17:29:00Z"/>
-                <w:rFonts w:ascii="Cambria Math" w:hAnsi="Cambria Math" w:cs="Times New Roman"/>
-              </w:rPr>
-            </w:pPr>
-            <w:ins w:id="347" w:author="Tomás De Araújo Tavares" w:date="2021-11-03T17:29:00Z">
+                <w:ins w:id="380" w:author="Tomás De Araújo Tavares" w:date="2021-11-03T17:29:00Z"/>
+                <w:rFonts w:ascii="Cambria Math" w:hAnsi="Cambria Math" w:cs="Times New Roman"/>
+              </w:rPr>
+            </w:pPr>
+            <w:ins w:id="381" w:author="Tomás De Araújo Tavares" w:date="2021-11-03T17:29:00Z">
               <w:r>
                 <w:rPr>
                   <w:rFonts w:ascii="Cambria Math" w:hAnsi="Cambria Math" w:cs="Times New Roman"/>
@@ -16508,7 +16658,7 @@
                 <w:t>0.0</w:t>
               </w:r>
             </w:ins>
-            <w:ins w:id="348" w:author="Tomás De Araújo Tavares" w:date="2021-11-03T17:30:00Z">
+            <w:ins w:id="382" w:author="Tomás De Araújo Tavares" w:date="2021-11-03T17:30:00Z">
               <w:r>
                 <w:rPr>
                   <w:rFonts w:ascii="Cambria Math" w:hAnsi="Cambria Math" w:cs="Times New Roman"/>
@@ -16531,11 +16681,11 @@
               <w:pStyle w:val="Body"/>
               <w:jc w:val="center"/>
               <w:rPr>
-                <w:ins w:id="349" w:author="Tomás De Araújo Tavares" w:date="2021-11-03T17:29:00Z"/>
-                <w:rFonts w:ascii="Cambria Math" w:hAnsi="Cambria Math" w:cs="Times New Roman"/>
-              </w:rPr>
-            </w:pPr>
-            <w:ins w:id="350" w:author="Tomás De Araújo Tavares" w:date="2021-11-03T17:29:00Z">
+                <w:ins w:id="383" w:author="Tomás De Araújo Tavares" w:date="2021-11-03T17:29:00Z"/>
+                <w:rFonts w:ascii="Cambria Math" w:hAnsi="Cambria Math" w:cs="Times New Roman"/>
+              </w:rPr>
+            </w:pPr>
+            <w:ins w:id="384" w:author="Tomás De Araújo Tavares" w:date="2021-11-03T17:29:00Z">
               <w:r>
                 <w:rPr>
                   <w:rFonts w:ascii="Cambria Math" w:hAnsi="Cambria Math" w:cs="Times New Roman"/>
@@ -16543,7 +16693,7 @@
                 <w:t>0.0</w:t>
               </w:r>
             </w:ins>
-            <w:ins w:id="351" w:author="Tomás De Araújo Tavares" w:date="2021-11-03T17:30:00Z">
+            <w:ins w:id="385" w:author="Tomás De Araújo Tavares" w:date="2021-11-03T17:30:00Z">
               <w:r>
                 <w:rPr>
                   <w:rFonts w:ascii="Cambria Math" w:hAnsi="Cambria Math" w:cs="Times New Roman"/>
@@ -16565,11 +16715,11 @@
               <w:pStyle w:val="Body"/>
               <w:jc w:val="center"/>
               <w:rPr>
-                <w:ins w:id="352" w:author="Tomás De Araújo Tavares" w:date="2021-11-03T17:29:00Z"/>
-                <w:rFonts w:ascii="Cambria Math" w:hAnsi="Cambria Math" w:cs="Times New Roman"/>
-              </w:rPr>
-            </w:pPr>
-            <w:ins w:id="353" w:author="Tomás De Araújo Tavares" w:date="2021-11-03T17:29:00Z">
+                <w:ins w:id="386" w:author="Tomás De Araújo Tavares" w:date="2021-11-03T17:29:00Z"/>
+                <w:rFonts w:ascii="Cambria Math" w:hAnsi="Cambria Math" w:cs="Times New Roman"/>
+              </w:rPr>
+            </w:pPr>
+            <w:ins w:id="387" w:author="Tomás De Araújo Tavares" w:date="2021-11-03T17:29:00Z">
               <w:r>
                 <w:rPr>
                   <w:rFonts w:ascii="Cambria Math" w:hAnsi="Cambria Math" w:cs="Times New Roman"/>
@@ -16577,7 +16727,7 @@
                 <w:t>-</w:t>
               </w:r>
             </w:ins>
-            <w:ins w:id="354" w:author="Tomás De Araújo Tavares" w:date="2021-11-03T17:30:00Z">
+            <w:ins w:id="388" w:author="Tomás De Araújo Tavares" w:date="2021-11-03T17:30:00Z">
               <w:r>
                 <w:rPr>
                   <w:rFonts w:ascii="Cambria Math" w:hAnsi="Cambria Math" w:cs="Times New Roman"/>
@@ -16599,11 +16749,11 @@
               <w:pStyle w:val="Body"/>
               <w:jc w:val="center"/>
               <w:rPr>
-                <w:ins w:id="355" w:author="Tomás De Araújo Tavares" w:date="2021-11-03T17:29:00Z"/>
-                <w:rFonts w:ascii="Cambria Math" w:hAnsi="Cambria Math" w:cs="Times New Roman"/>
-              </w:rPr>
-            </w:pPr>
-            <w:ins w:id="356" w:author="Tomás De Araújo Tavares" w:date="2021-11-03T17:29:00Z">
+                <w:ins w:id="389" w:author="Tomás De Araújo Tavares" w:date="2021-11-03T17:29:00Z"/>
+                <w:rFonts w:ascii="Cambria Math" w:hAnsi="Cambria Math" w:cs="Times New Roman"/>
+              </w:rPr>
+            </w:pPr>
+            <w:ins w:id="390" w:author="Tomás De Araújo Tavares" w:date="2021-11-03T17:29:00Z">
               <w:r>
                 <w:rPr>
                   <w:rFonts w:ascii="Cambria Math" w:hAnsi="Cambria Math" w:cs="Times New Roman"/>
@@ -16611,7 +16761,7 @@
                 <w:t>0.</w:t>
               </w:r>
             </w:ins>
-            <w:ins w:id="357" w:author="Tomás De Araújo Tavares" w:date="2021-11-03T17:30:00Z">
+            <w:ins w:id="391" w:author="Tomás De Araújo Tavares" w:date="2021-11-03T17:30:00Z">
               <w:r>
                 <w:rPr>
                   <w:rFonts w:ascii="Cambria Math" w:hAnsi="Cambria Math" w:cs="Times New Roman"/>
@@ -16625,7 +16775,7 @@
       <w:tr>
         <w:trPr>
           <w:jc w:val="center"/>
-          <w:ins w:id="358" w:author="Tomás De Araújo Tavares" w:date="2021-11-03T17:29:00Z"/>
+          <w:ins w:id="392" w:author="Tomás De Araújo Tavares" w:date="2021-11-03T17:29:00Z"/>
         </w:trPr>
         <w:tc>
           <w:tcPr>
@@ -16640,11 +16790,11 @@
               <w:pStyle w:val="Body"/>
               <w:jc w:val="center"/>
               <w:rPr>
-                <w:ins w:id="359" w:author="Tomás De Araújo Tavares" w:date="2021-11-03T17:29:00Z"/>
-                <w:rFonts w:ascii="Cambria Math" w:hAnsi="Cambria Math" w:cs="Times New Roman"/>
-              </w:rPr>
-            </w:pPr>
-            <w:ins w:id="360" w:author="Tomás De Araújo Tavares" w:date="2021-11-03T17:29:00Z">
+                <w:ins w:id="393" w:author="Tomás De Araújo Tavares" w:date="2021-11-03T17:29:00Z"/>
+                <w:rFonts w:ascii="Cambria Math" w:hAnsi="Cambria Math" w:cs="Times New Roman"/>
+              </w:rPr>
+            </w:pPr>
+            <w:ins w:id="394" w:author="Tomás De Araújo Tavares" w:date="2021-11-03T17:29:00Z">
               <w:r>
                 <w:rPr>
                   <w:rFonts w:ascii="Cambria Math" w:hAnsi="Cambria Math" w:cs="Times New Roman"/>
@@ -16673,11 +16823,11 @@
               <w:pStyle w:val="Body"/>
               <w:jc w:val="center"/>
               <w:rPr>
-                <w:ins w:id="361" w:author="Tomás De Araújo Tavares" w:date="2021-11-03T17:29:00Z"/>
-                <w:rFonts w:ascii="Cambria Math" w:hAnsi="Cambria Math" w:cs="Times New Roman"/>
-              </w:rPr>
-            </w:pPr>
-            <w:ins w:id="362" w:author="Tomás De Araújo Tavares" w:date="2021-11-03T17:29:00Z">
+                <w:ins w:id="395" w:author="Tomás De Araújo Tavares" w:date="2021-11-03T17:29:00Z"/>
+                <w:rFonts w:ascii="Cambria Math" w:hAnsi="Cambria Math" w:cs="Times New Roman"/>
+              </w:rPr>
+            </w:pPr>
+            <w:ins w:id="396" w:author="Tomás De Araújo Tavares" w:date="2021-11-03T17:29:00Z">
               <w:r>
                 <w:rPr>
                   <w:rFonts w:ascii="Cambria Math" w:hAnsi="Cambria Math" w:cs="Times New Roman"/>
@@ -16706,11 +16856,11 @@
               <w:pStyle w:val="Body"/>
               <w:jc w:val="center"/>
               <w:rPr>
-                <w:ins w:id="363" w:author="Tomás De Araújo Tavares" w:date="2021-11-03T17:29:00Z"/>
-                <w:rFonts w:ascii="Cambria Math" w:hAnsi="Cambria Math" w:cs="Times New Roman"/>
-              </w:rPr>
-            </w:pPr>
-            <w:ins w:id="364" w:author="Tomás De Araújo Tavares" w:date="2021-11-03T17:29:00Z">
+                <w:ins w:id="397" w:author="Tomás De Araújo Tavares" w:date="2021-11-03T17:29:00Z"/>
+                <w:rFonts w:ascii="Cambria Math" w:hAnsi="Cambria Math" w:cs="Times New Roman"/>
+              </w:rPr>
+            </w:pPr>
+            <w:ins w:id="398" w:author="Tomás De Araújo Tavares" w:date="2021-11-03T17:29:00Z">
               <w:r>
                 <w:rPr>
                   <w:rFonts w:ascii="Cambria Math" w:hAnsi="Cambria Math" w:cs="Times New Roman"/>
@@ -16718,7 +16868,7 @@
                 <w:t>-0.0</w:t>
               </w:r>
             </w:ins>
-            <w:ins w:id="365" w:author="Tomás De Araújo Tavares" w:date="2021-11-03T17:30:00Z">
+            <w:ins w:id="399" w:author="Tomás De Araújo Tavares" w:date="2021-11-03T17:30:00Z">
               <w:r>
                 <w:rPr>
                   <w:rFonts w:ascii="Cambria Math" w:hAnsi="Cambria Math" w:cs="Times New Roman"/>
@@ -16741,11 +16891,11 @@
               <w:pStyle w:val="Body"/>
               <w:jc w:val="center"/>
               <w:rPr>
-                <w:ins w:id="366" w:author="Tomás De Araújo Tavares" w:date="2021-11-03T17:29:00Z"/>
-                <w:rFonts w:ascii="Cambria Math" w:hAnsi="Cambria Math" w:cs="Times New Roman"/>
-              </w:rPr>
-            </w:pPr>
-            <w:ins w:id="367" w:author="Tomás De Araújo Tavares" w:date="2021-11-03T17:29:00Z">
+                <w:ins w:id="400" w:author="Tomás De Araújo Tavares" w:date="2021-11-03T17:29:00Z"/>
+                <w:rFonts w:ascii="Cambria Math" w:hAnsi="Cambria Math" w:cs="Times New Roman"/>
+              </w:rPr>
+            </w:pPr>
+            <w:ins w:id="401" w:author="Tomás De Araújo Tavares" w:date="2021-11-03T17:29:00Z">
               <w:r>
                 <w:rPr>
                   <w:rFonts w:ascii="Cambria Math" w:hAnsi="Cambria Math" w:cs="Times New Roman"/>
@@ -16753,7 +16903,7 @@
                 <w:t>-0.0</w:t>
               </w:r>
             </w:ins>
-            <w:ins w:id="368" w:author="Tomás De Araújo Tavares" w:date="2021-11-03T17:30:00Z">
+            <w:ins w:id="402" w:author="Tomás De Araújo Tavares" w:date="2021-11-03T17:30:00Z">
               <w:r>
                 <w:rPr>
                   <w:rFonts w:ascii="Cambria Math" w:hAnsi="Cambria Math" w:cs="Times New Roman"/>
@@ -16775,11 +16925,11 @@
               <w:pStyle w:val="Body"/>
               <w:jc w:val="center"/>
               <w:rPr>
-                <w:ins w:id="369" w:author="Tomás De Araújo Tavares" w:date="2021-11-03T17:29:00Z"/>
-                <w:rFonts w:ascii="Cambria Math" w:hAnsi="Cambria Math" w:cs="Times New Roman"/>
-              </w:rPr>
-            </w:pPr>
-            <w:ins w:id="370" w:author="Tomás De Araújo Tavares" w:date="2021-11-03T17:30:00Z">
+                <w:ins w:id="403" w:author="Tomás De Araújo Tavares" w:date="2021-11-03T17:29:00Z"/>
+                <w:rFonts w:ascii="Cambria Math" w:hAnsi="Cambria Math" w:cs="Times New Roman"/>
+              </w:rPr>
+            </w:pPr>
+            <w:ins w:id="404" w:author="Tomás De Araújo Tavares" w:date="2021-11-03T17:30:00Z">
               <w:r>
                 <w:rPr>
                   <w:rFonts w:ascii="Cambria Math" w:hAnsi="Cambria Math" w:cs="Times New Roman"/>
@@ -16801,11 +16951,11 @@
               <w:pStyle w:val="Body"/>
               <w:jc w:val="center"/>
               <w:rPr>
-                <w:ins w:id="371" w:author="Tomás De Araújo Tavares" w:date="2021-11-03T17:29:00Z"/>
-                <w:rFonts w:ascii="Cambria Math" w:hAnsi="Cambria Math" w:cs="Times New Roman"/>
-              </w:rPr>
-            </w:pPr>
-            <w:ins w:id="372" w:author="Tomás De Araújo Tavares" w:date="2021-11-03T17:30:00Z">
+                <w:ins w:id="405" w:author="Tomás De Araújo Tavares" w:date="2021-11-03T17:29:00Z"/>
+                <w:rFonts w:ascii="Cambria Math" w:hAnsi="Cambria Math" w:cs="Times New Roman"/>
+              </w:rPr>
+            </w:pPr>
+            <w:ins w:id="406" w:author="Tomás De Araújo Tavares" w:date="2021-11-03T17:30:00Z">
               <w:r>
                 <w:rPr>
                   <w:rFonts w:ascii="Cambria Math" w:hAnsi="Cambria Math" w:cs="Times New Roman"/>
@@ -16813,7 +16963,7 @@
                 <w:t>-</w:t>
               </w:r>
             </w:ins>
-            <w:ins w:id="373" w:author="Tomás De Araújo Tavares" w:date="2021-11-03T17:29:00Z">
+            <w:ins w:id="407" w:author="Tomás De Araújo Tavares" w:date="2021-11-03T17:29:00Z">
               <w:r>
                 <w:rPr>
                   <w:rFonts w:ascii="Cambria Math" w:hAnsi="Cambria Math" w:cs="Times New Roman"/>
@@ -16821,7 +16971,7 @@
                 <w:t>0.</w:t>
               </w:r>
             </w:ins>
-            <w:ins w:id="374" w:author="Tomás De Araújo Tavares" w:date="2021-11-03T17:30:00Z">
+            <w:ins w:id="408" w:author="Tomás De Araújo Tavares" w:date="2021-11-03T17:30:00Z">
               <w:r>
                 <w:rPr>
                   <w:rFonts w:ascii="Cambria Math" w:hAnsi="Cambria Math" w:cs="Times New Roman"/>
@@ -16838,86 +16988,15 @@
         <w:pStyle w:val="Body"/>
         <w:spacing w:before="120" w:after="120"/>
         <w:rPr>
-          <w:ins w:id="375" w:author="Tomás De Araújo Tavares" w:date="2021-11-03T17:28:00Z"/>
           <w:rFonts w:ascii="Cambria Math" w:hAnsi="Cambria Math" w:cs="Times New Roman"/>
-        </w:rPr>
-        <w:pPrChange w:id="376" w:author="Tomás De Araújo Tavares" w:date="2021-11-03T17:31:00Z">
-          <w:pPr>
-            <w:pStyle w:val="Body"/>
-            <w:spacing w:before="120" w:after="120"/>
-            <w:ind w:left="720"/>
-          </w:pPr>
-        </w:pPrChange>
-      </w:pPr>
-    </w:p>
-    <w:p>
-      <w:pPr>
-        <w:pStyle w:val="Body"/>
-        <w:spacing w:before="120" w:after="120"/>
-        <w:ind w:left="720"/>
-        <w:rPr>
-          <w:ins w:id="377" w:author="Tomás De Araújo Tavares" w:date="2021-11-03T17:05:00Z"/>
-          <w:rFonts w:ascii="Cambria Math" w:hAnsi="Cambria Math" w:cs="Times New Roman"/>
-          <w:rPrChange w:id="378" w:author="Tomás De Araújo Tavares" w:date="2021-11-03T17:17:00Z">
+          <w:rPrChange w:id="409" w:author="Tomás De Araújo Tavares" w:date="2021-11-03T17:17:00Z">
             <w:rPr>
-              <w:ins w:id="379" w:author="Tomás De Araújo Tavares" w:date="2021-11-03T17:05:00Z"/>
               <w:rFonts w:ascii="Cambria Math" w:hAnsi="Cambria Math" w:cs="Times New Roman"/>
-              <w:i/>
+              <w:u w:val="single"/>
             </w:rPr>
           </w:rPrChange>
         </w:rPr>
-      </w:pPr>
-      <w:ins w:id="380" w:author="Tomás De Araújo Tavares" w:date="2021-11-03T17:22:00Z">
-        <w:r>
-          <w:rPr>
-            <w:rFonts w:ascii="Cambria Math" w:hAnsi="Cambria Math" w:cs="Times New Roman"/>
-          </w:rPr>
-          <w:t xml:space="preserve">Foi omitido alguns dados que </w:t>
-        </w:r>
-      </w:ins>
-      <w:ins w:id="381" w:author="Tomás De Araújo Tavares" w:date="2021-11-03T17:23:00Z">
-        <w:r>
-          <w:rPr>
-            <w:rFonts w:ascii="Cambria Math" w:hAnsi="Cambria Math" w:cs="Times New Roman"/>
-          </w:rPr>
-          <w:t>a sua obtenção é igual a do exercício anterior</w:t>
-        </w:r>
-      </w:ins>
-    </w:p>
-    <w:p>
-      <w:pPr>
-        <w:pStyle w:val="Body"/>
-        <w:spacing w:before="120" w:after="120"/>
-        <w:ind w:left="720"/>
-        <w:rPr>
-          <w:ins w:id="382" w:author="Tomás De Araújo Tavares" w:date="2021-11-03T17:05:00Z"/>
-          <w:rFonts w:ascii="Cambria Math" w:hAnsi="Cambria Math" w:cs="Times New Roman"/>
-          <w:rPrChange w:id="383" w:author="Tomás De Araújo Tavares" w:date="2021-11-03T17:17:00Z">
-            <w:rPr>
-              <w:ins w:id="384" w:author="Tomás De Araújo Tavares" w:date="2021-11-03T17:05:00Z"/>
-              <w:rFonts w:ascii="Cambria Math" w:hAnsi="Cambria Math" w:cs="Times New Roman"/>
-              <w:i/>
-            </w:rPr>
-          </w:rPrChange>
-        </w:rPr>
-      </w:pPr>
-    </w:p>
-    <w:p>
-      <w:pPr>
-        <w:pStyle w:val="Body"/>
-        <w:spacing w:before="120" w:after="120"/>
-        <w:rPr>
-          <w:ins w:id="385" w:author="Tomás De Araújo Tavares" w:date="2021-11-03T16:59:00Z"/>
-          <w:rFonts w:ascii="Cambria Math" w:hAnsi="Cambria Math" w:cs="Times New Roman"/>
-          <w:rPrChange w:id="386" w:author="Tomás De Araújo Tavares" w:date="2021-11-03T17:17:00Z">
-            <w:rPr>
-              <w:ins w:id="387" w:author="Tomás De Araújo Tavares" w:date="2021-11-03T16:59:00Z"/>
-              <w:rFonts w:ascii="Cambria Math" w:hAnsi="Cambria Math" w:cs="Times New Roman"/>
-              <w:i/>
-            </w:rPr>
-          </w:rPrChange>
-        </w:rPr>
-        <w:pPrChange w:id="388" w:author="Tomás De Araújo Tavares" w:date="2021-11-04T11:34:00Z">
+        <w:pPrChange w:id="410" w:author="Tomás De Araújo Tavares" w:date="2021-11-05T09:33:00Z">
           <w:pPr>
             <w:pStyle w:val="Body"/>
             <w:spacing w:before="120" w:after="120"/>
@@ -16928,7 +17007,7 @@
       <m:oMathPara>
         <m:oMath>
           <m:r>
-            <w:del w:id="389" w:author="Tomás De Araújo Tavares" w:date="2021-11-04T11:34:00Z">
+            <w:del w:id="411" w:author="Tomás De Araújo Tavares" w:date="2021-11-04T11:34:00Z">
               <m:rPr>
                 <m:sty m:val="p"/>
               </m:rPr>
@@ -16940,22 +17019,6 @@
           </m:r>
         </m:oMath>
       </m:oMathPara>
-    </w:p>
-    <w:p>
-      <w:pPr>
-        <w:pStyle w:val="Body"/>
-        <w:spacing w:before="120" w:after="120"/>
-        <w:ind w:left="720"/>
-        <w:rPr>
-          <w:rFonts w:ascii="Cambria Math" w:hAnsi="Cambria Math" w:cs="Times New Roman"/>
-          <w:rPrChange w:id="390" w:author="Tomás De Araújo Tavares" w:date="2021-11-03T17:17:00Z">
-            <w:rPr>
-              <w:rFonts w:ascii="Cambria Math" w:hAnsi="Cambria Math" w:cs="Times New Roman"/>
-              <w:u w:val="single"/>
-            </w:rPr>
-          </w:rPrChange>
-        </w:rPr>
-      </w:pPr>
     </w:p>
     <w:p>
       <w:pPr>
@@ -17118,7 +17181,6 @@
         <w:rPr>
           <w:lang w:val="en-US"/>
         </w:rPr>
-        <w:lastRenderedPageBreak/>
         <w:t>Answer 8</w:t>
       </w:r>
     </w:p>
@@ -17191,6 +17253,7 @@
           <w:szCs w:val="18"/>
           <w:lang w:val="en-US"/>
         </w:rPr>
+        <w:lastRenderedPageBreak/>
         <w:t xml:space="preserve">Paste your </w:t>
       </w:r>
       <w:r>
@@ -17580,7 +17643,7 @@
       </w:rPr>
       <w:t xml:space="preserve"> XX</w:t>
     </w:r>
-    <w:del w:id="391" w:author="Tomás De Araújo Tavares" w:date="2021-11-04T17:15:00Z">
+    <w:del w:id="412" w:author="Tomás De Araújo Tavares" w:date="2021-11-04T17:15:00Z">
       <w:r>
         <w:rPr>
           <w:rFonts w:ascii="Cambria Math" w:hAnsi="Cambria Math" w:cs="Times New Roman"/>
@@ -20823,18 +20886,18 @@
 </file>
 
 <file path=customXml/item2.xml><?xml version="1.0" encoding="utf-8"?>
+<p:properties xmlns:p="http://schemas.microsoft.com/office/2006/metadata/properties" xmlns:xsi="http://www.w3.org/2001/XMLSchema-instance" xmlns:pc="http://schemas.microsoft.com/office/infopath/2007/PartnerControls">
+  <documentManagement/>
+</p:properties>
+</file>
+
+<file path=customXml/item3.xml><?xml version="1.0" encoding="utf-8"?>
 <?mso-contentType ?>
 <FormTemplates xmlns="http://schemas.microsoft.com/sharepoint/v3/contenttype/forms">
   <Display>DocumentLibraryForm</Display>
   <Edit>DocumentLibraryForm</Edit>
   <New>DocumentLibraryForm</New>
 </FormTemplates>
-</file>
-
-<file path=customXml/item3.xml><?xml version="1.0" encoding="utf-8"?>
-<p:properties xmlns:p="http://schemas.microsoft.com/office/2006/metadata/properties" xmlns:xsi="http://www.w3.org/2001/XMLSchema-instance" xmlns:pc="http://schemas.microsoft.com/office/infopath/2007/PartnerControls">
-  <documentManagement/>
-</p:properties>
 </file>
 
 <file path=customXml/itemProps1.xml><?xml version="1.0" encoding="utf-8"?>
@@ -20857,26 +20920,18 @@
 </file>
 
 <file path=customXml/itemProps2.xml><?xml version="1.0" encoding="utf-8"?>
+<ds:datastoreItem xmlns:ds="http://schemas.openxmlformats.org/officeDocument/2006/customXml" ds:itemID="{1F3E9D93-4CA9-4F49-876D-D95557888F27}">
+  <ds:schemaRefs>
+    <ds:schemaRef ds:uri="http://schemas.microsoft.com/office/2006/metadata/properties"/>
+    <ds:schemaRef ds:uri="http://schemas.microsoft.com/office/infopath/2007/PartnerControls"/>
+  </ds:schemaRefs>
+</ds:datastoreItem>
+</file>
+
+<file path=customXml/itemProps3.xml><?xml version="1.0" encoding="utf-8"?>
 <ds:datastoreItem xmlns:ds="http://schemas.openxmlformats.org/officeDocument/2006/customXml" ds:itemID="{E025003A-C7D6-4862-B4CA-688E8DEDDED5}">
   <ds:schemaRefs>
     <ds:schemaRef ds:uri="http://schemas.microsoft.com/sharepoint/v3/contenttype/forms"/>
   </ds:schemaRefs>
 </ds:datastoreItem>
-</file>
-
-<file path=customXml/itemProps3.xml><?xml version="1.0" encoding="utf-8"?>
-<ds:datastoreItem xmlns:ds="http://schemas.openxmlformats.org/officeDocument/2006/customXml" ds:itemID="{1F3E9D93-4CA9-4F49-876D-D95557888F27}">
-  <ds:schemaRefs>
-    <ds:schemaRef ds:uri="c563f900-15a4-40d8-a5c1-cc85a105d0b9"/>
-    <ds:schemaRef ds:uri="http://purl.org/dc/terms/"/>
-    <ds:schemaRef ds:uri="http://purl.org/dc/elements/1.1/"/>
-    <ds:schemaRef ds:uri="http://purl.org/dc/dcmitype/"/>
-    <ds:schemaRef ds:uri="http://schemas.microsoft.com/office/2006/documentManagement/types"/>
-    <ds:schemaRef ds:uri="http://schemas.openxmlformats.org/package/2006/metadata/core-properties"/>
-    <ds:schemaRef ds:uri="http://schemas.microsoft.com/office/2006/metadata/properties"/>
-    <ds:schemaRef ds:uri="http://schemas.microsoft.com/office/infopath/2007/PartnerControls"/>
-    <ds:schemaRef ds:uri="da5f21ff-7639-4c5f-b446-7907cef1f310"/>
-    <ds:schemaRef ds:uri="http://www.w3.org/XML/1998/namespace"/>
-  </ds:schemaRefs>
-</ds:datastoreItem>
 </file>
</xml_diff>

<commit_message>
added programming part fix
</commit_message>
<xml_diff>
--- a/H03/G013.docx
+++ b/H03/G013.docx
@@ -17464,6 +17464,7 @@
           <w:rPr>
             <w:lang w:val="en-US"/>
           </w:rPr>
+          <w:lastRenderedPageBreak/>
           <w:br/>
         </w:r>
         <w:r>
@@ -17541,7 +17542,6 @@
             <w:noProof/>
             <w:lang w:val="en-US"/>
           </w:rPr>
-          <w:lastRenderedPageBreak/>
           <w:drawing>
             <wp:anchor distT="0" distB="0" distL="114300" distR="114300" simplePos="0" relativeHeight="251659264" behindDoc="0" locked="0" layoutInCell="1" allowOverlap="1" wp14:anchorId="48291FD7" wp14:editId="6CB75AB6">
               <wp:simplePos x="0" y="0"/>
@@ -17822,10 +17822,10 @@
             <w:bdr w:val="none" w:sz="0" w:space="0" w:color="auto"/>
             <w:lang w:val="en-GB" w:eastAsia="en-GB"/>
           </w:rPr>
-          <w:t xml:space="preserve">Code of </w:t>
+          <w:t xml:space="preserve">Code </w:t>
         </w:r>
       </w:ins>
-      <w:ins w:id="454" w:author="João Manuel Ginja Ramalho" w:date="2021-11-05T18:47:00Z">
+      <w:ins w:id="454" w:author="João Manuel Ginja Ramalho" w:date="2021-11-05T18:55:00Z">
         <w:r>
           <w:rPr>
             <w:rFonts w:asciiTheme="majorHAnsi" w:eastAsia="Times New Roman" w:hAnsiTheme="majorHAnsi"/>
@@ -17835,10 +17835,36 @@
             <w:bdr w:val="none" w:sz="0" w:space="0" w:color="auto"/>
             <w:lang w:val="en-GB" w:eastAsia="en-GB"/>
           </w:rPr>
-          <w:t xml:space="preserve">question </w:t>
+          <w:t>for</w:t>
         </w:r>
       </w:ins>
       <w:ins w:id="455" w:author="João Manuel Ginja Ramalho" w:date="2021-11-05T18:43:00Z">
+        <w:r>
+          <w:rPr>
+            <w:rFonts w:asciiTheme="majorHAnsi" w:eastAsia="Times New Roman" w:hAnsiTheme="majorHAnsi"/>
+            <w:color w:val="000000"/>
+            <w:sz w:val="22"/>
+            <w:szCs w:val="22"/>
+            <w:bdr w:val="none" w:sz="0" w:space="0" w:color="auto"/>
+            <w:lang w:val="en-GB" w:eastAsia="en-GB"/>
+          </w:rPr>
+          <w:t xml:space="preserve"> </w:t>
+        </w:r>
+      </w:ins>
+      <w:ins w:id="456" w:author="João Manuel Ginja Ramalho" w:date="2021-11-05T18:47:00Z">
+        <w:r>
+          <w:rPr>
+            <w:rFonts w:asciiTheme="majorHAnsi" w:eastAsia="Times New Roman" w:hAnsiTheme="majorHAnsi"/>
+            <w:color w:val="000000"/>
+            <w:sz w:val="22"/>
+            <w:szCs w:val="22"/>
+            <w:bdr w:val="none" w:sz="0" w:space="0" w:color="auto"/>
+            <w:lang w:val="en-GB" w:eastAsia="en-GB"/>
+          </w:rPr>
+          <w:t xml:space="preserve">question </w:t>
+        </w:r>
+      </w:ins>
+      <w:ins w:id="457" w:author="João Manuel Ginja Ramalho" w:date="2021-11-05T18:43:00Z">
         <w:r>
           <w:rPr>
             <w:rFonts w:asciiTheme="majorHAnsi" w:eastAsia="Times New Roman" w:hAnsiTheme="majorHAnsi"/>
@@ -17865,16 +17891,16 @@
         <w:shd w:val="clear" w:color="auto" w:fill="FFFFFF"/>
         <w:spacing w:line="330" w:lineRule="atLeast"/>
         <w:rPr>
-          <w:ins w:id="456" w:author="João Manuel Ginja Ramalho" w:date="2021-11-05T18:43:00Z"/>
+          <w:ins w:id="458" w:author="João Manuel Ginja Ramalho" w:date="2021-11-05T18:43:00Z"/>
           <w:rFonts w:ascii="Consolas" w:eastAsia="Times New Roman" w:hAnsi="Consolas"/>
           <w:color w:val="000000"/>
           <w:sz w:val="18"/>
           <w:szCs w:val="18"/>
           <w:bdr w:val="none" w:sz="0" w:space="0" w:color="auto"/>
           <w:lang w:val="en-GB" w:eastAsia="en-GB"/>
-          <w:rPrChange w:id="457" w:author="João Manuel Ginja Ramalho" w:date="2021-11-05T13:45:00Z">
+          <w:rPrChange w:id="459" w:author="João Manuel Ginja Ramalho" w:date="2021-11-05T13:45:00Z">
             <w:rPr>
-              <w:ins w:id="458" w:author="João Manuel Ginja Ramalho" w:date="2021-11-05T18:43:00Z"/>
+              <w:ins w:id="460" w:author="João Manuel Ginja Ramalho" w:date="2021-11-05T18:43:00Z"/>
               <w:rFonts w:ascii="Consolas" w:eastAsia="Times New Roman" w:hAnsi="Consolas"/>
               <w:color w:val="000000"/>
               <w:bdr w:val="none" w:sz="0" w:space="0" w:color="auto"/>
@@ -17883,67 +17909,7 @@
           </w:rPrChange>
         </w:rPr>
       </w:pPr>
-      <w:ins w:id="459" w:author="João Manuel Ginja Ramalho" w:date="2021-11-05T18:43:00Z">
-        <w:r>
-          <w:rPr>
-            <w:rFonts w:ascii="Consolas" w:eastAsia="Times New Roman" w:hAnsi="Consolas"/>
-            <w:color w:val="000000"/>
-            <w:sz w:val="18"/>
-            <w:szCs w:val="18"/>
-            <w:bdr w:val="none" w:sz="0" w:space="0" w:color="auto"/>
-            <w:lang w:val="en-GB" w:eastAsia="en-GB"/>
-            <w:rPrChange w:id="460" w:author="João Manuel Ginja Ramalho" w:date="2021-11-05T13:45:00Z">
-              <w:rPr>
-                <w:rFonts w:ascii="Consolas" w:eastAsia="Times New Roman" w:hAnsi="Consolas"/>
-                <w:color w:val="000000"/>
-                <w:bdr w:val="none" w:sz="0" w:space="0" w:color="auto"/>
-                <w:lang w:val="en-GB" w:eastAsia="en-GB"/>
-              </w:rPr>
-            </w:rPrChange>
-          </w:rPr>
-          <w:t>data = arff.loadarff(</w:t>
-        </w:r>
-        <w:r>
-          <w:rPr>
-            <w:rFonts w:ascii="Consolas" w:eastAsia="Times New Roman" w:hAnsi="Consolas"/>
-            <w:color w:val="A31515"/>
-            <w:sz w:val="18"/>
-            <w:szCs w:val="18"/>
-            <w:bdr w:val="none" w:sz="0" w:space="0" w:color="auto"/>
-            <w:lang w:val="en-GB" w:eastAsia="en-GB"/>
-          </w:rPr>
-          <w:t>“</w:t>
-        </w:r>
-        <w:r>
-          <w:rPr>
-            <w:rFonts w:ascii="Consolas" w:eastAsia="Times New Roman" w:hAnsi="Consolas"/>
-            <w:color w:val="A31515"/>
-            <w:sz w:val="18"/>
-            <w:szCs w:val="18"/>
-            <w:bdr w:val="none" w:sz="0" w:space="0" w:color="auto"/>
-            <w:lang w:val="en-GB" w:eastAsia="en-GB"/>
-            <w:rPrChange w:id="461" w:author="João Manuel Ginja Ramalho" w:date="2021-11-05T13:45:00Z">
-              <w:rPr>
-                <w:rFonts w:ascii="Consolas" w:eastAsia="Times New Roman" w:hAnsi="Consolas"/>
-                <w:color w:val="A31515"/>
-                <w:bdr w:val="none" w:sz="0" w:space="0" w:color="auto"/>
-                <w:lang w:val="en-GB" w:eastAsia="en-GB"/>
-              </w:rPr>
-            </w:rPrChange>
-          </w:rPr>
-          <w:t>C:\\Users\\print\\Downloads\\kin8nm.arff</w:t>
-        </w:r>
-        <w:r>
-          <w:rPr>
-            <w:rFonts w:ascii="Consolas" w:eastAsia="Times New Roman" w:hAnsi="Consolas"/>
-            <w:color w:val="A31515"/>
-            <w:sz w:val="18"/>
-            <w:szCs w:val="18"/>
-            <w:bdr w:val="none" w:sz="0" w:space="0" w:color="auto"/>
-            <w:lang w:val="en-GB" w:eastAsia="en-GB"/>
-          </w:rPr>
-          <w:t>”</w:t>
-        </w:r>
+      <w:ins w:id="461" w:author="João Manuel Ginja Ramalho" w:date="2021-11-05T18:43:00Z">
         <w:r>
           <w:rPr>
             <w:rFonts w:ascii="Consolas" w:eastAsia="Times New Roman" w:hAnsi="Consolas"/>
@@ -17953,6 +17919,66 @@
             <w:bdr w:val="none" w:sz="0" w:space="0" w:color="auto"/>
             <w:lang w:val="en-GB" w:eastAsia="en-GB"/>
             <w:rPrChange w:id="462" w:author="João Manuel Ginja Ramalho" w:date="2021-11-05T13:45:00Z">
+              <w:rPr>
+                <w:rFonts w:ascii="Consolas" w:eastAsia="Times New Roman" w:hAnsi="Consolas"/>
+                <w:color w:val="000000"/>
+                <w:bdr w:val="none" w:sz="0" w:space="0" w:color="auto"/>
+                <w:lang w:val="en-GB" w:eastAsia="en-GB"/>
+              </w:rPr>
+            </w:rPrChange>
+          </w:rPr>
+          <w:t>data = arff.loadarff(</w:t>
+        </w:r>
+        <w:r>
+          <w:rPr>
+            <w:rFonts w:ascii="Consolas" w:eastAsia="Times New Roman" w:hAnsi="Consolas"/>
+            <w:color w:val="A31515"/>
+            <w:sz w:val="18"/>
+            <w:szCs w:val="18"/>
+            <w:bdr w:val="none" w:sz="0" w:space="0" w:color="auto"/>
+            <w:lang w:val="en-GB" w:eastAsia="en-GB"/>
+          </w:rPr>
+          <w:t>“</w:t>
+        </w:r>
+        <w:r>
+          <w:rPr>
+            <w:rFonts w:ascii="Consolas" w:eastAsia="Times New Roman" w:hAnsi="Consolas"/>
+            <w:color w:val="A31515"/>
+            <w:sz w:val="18"/>
+            <w:szCs w:val="18"/>
+            <w:bdr w:val="none" w:sz="0" w:space="0" w:color="auto"/>
+            <w:lang w:val="en-GB" w:eastAsia="en-GB"/>
+            <w:rPrChange w:id="463" w:author="João Manuel Ginja Ramalho" w:date="2021-11-05T13:45:00Z">
+              <w:rPr>
+                <w:rFonts w:ascii="Consolas" w:eastAsia="Times New Roman" w:hAnsi="Consolas"/>
+                <w:color w:val="A31515"/>
+                <w:bdr w:val="none" w:sz="0" w:space="0" w:color="auto"/>
+                <w:lang w:val="en-GB" w:eastAsia="en-GB"/>
+              </w:rPr>
+            </w:rPrChange>
+          </w:rPr>
+          <w:t>C:\\Users\\print\\Downloads\\kin8nm.arff</w:t>
+        </w:r>
+        <w:r>
+          <w:rPr>
+            <w:rFonts w:ascii="Consolas" w:eastAsia="Times New Roman" w:hAnsi="Consolas"/>
+            <w:color w:val="A31515"/>
+            <w:sz w:val="18"/>
+            <w:szCs w:val="18"/>
+            <w:bdr w:val="none" w:sz="0" w:space="0" w:color="auto"/>
+            <w:lang w:val="en-GB" w:eastAsia="en-GB"/>
+          </w:rPr>
+          <w:t>”</w:t>
+        </w:r>
+        <w:r>
+          <w:rPr>
+            <w:rFonts w:ascii="Consolas" w:eastAsia="Times New Roman" w:hAnsi="Consolas"/>
+            <w:color w:val="000000"/>
+            <w:sz w:val="18"/>
+            <w:szCs w:val="18"/>
+            <w:bdr w:val="none" w:sz="0" w:space="0" w:color="auto"/>
+            <w:lang w:val="en-GB" w:eastAsia="en-GB"/>
+            <w:rPrChange w:id="464" w:author="João Manuel Ginja Ramalho" w:date="2021-11-05T13:45:00Z">
               <w:rPr>
                 <w:rFonts w:ascii="Consolas" w:eastAsia="Times New Roman" w:hAnsi="Consolas"/>
                 <w:color w:val="000000"/>
@@ -17978,16 +18004,16 @@
         <w:shd w:val="clear" w:color="auto" w:fill="FFFFFF"/>
         <w:spacing w:line="330" w:lineRule="atLeast"/>
         <w:rPr>
-          <w:ins w:id="463" w:author="João Manuel Ginja Ramalho" w:date="2021-11-05T18:43:00Z"/>
+          <w:ins w:id="465" w:author="João Manuel Ginja Ramalho" w:date="2021-11-05T18:43:00Z"/>
           <w:rFonts w:ascii="Consolas" w:eastAsia="Times New Roman" w:hAnsi="Consolas"/>
           <w:color w:val="000000"/>
           <w:sz w:val="18"/>
           <w:szCs w:val="18"/>
           <w:bdr w:val="none" w:sz="0" w:space="0" w:color="auto"/>
           <w:lang w:val="en-GB" w:eastAsia="en-GB"/>
-          <w:rPrChange w:id="464" w:author="João Manuel Ginja Ramalho" w:date="2021-11-05T13:45:00Z">
+          <w:rPrChange w:id="466" w:author="João Manuel Ginja Ramalho" w:date="2021-11-05T13:45:00Z">
             <w:rPr>
-              <w:ins w:id="465" w:author="João Manuel Ginja Ramalho" w:date="2021-11-05T18:43:00Z"/>
+              <w:ins w:id="467" w:author="João Manuel Ginja Ramalho" w:date="2021-11-05T18:43:00Z"/>
               <w:rFonts w:ascii="Consolas" w:eastAsia="Times New Roman" w:hAnsi="Consolas"/>
               <w:color w:val="000000"/>
               <w:bdr w:val="none" w:sz="0" w:space="0" w:color="auto"/>
@@ -17996,45 +18022,7 @@
           </w:rPrChange>
         </w:rPr>
       </w:pPr>
-      <w:ins w:id="466" w:author="João Manuel Ginja Ramalho" w:date="2021-11-05T18:43:00Z">
-        <w:r>
-          <w:rPr>
-            <w:rFonts w:ascii="Consolas" w:eastAsia="Times New Roman" w:hAnsi="Consolas"/>
-            <w:color w:val="000000"/>
-            <w:sz w:val="18"/>
-            <w:szCs w:val="18"/>
-            <w:bdr w:val="none" w:sz="0" w:space="0" w:color="auto"/>
-            <w:lang w:val="en-GB" w:eastAsia="en-GB"/>
-            <w:rPrChange w:id="467" w:author="João Manuel Ginja Ramalho" w:date="2021-11-05T13:45:00Z">
-              <w:rPr>
-                <w:rFonts w:ascii="Consolas" w:eastAsia="Times New Roman" w:hAnsi="Consolas"/>
-                <w:color w:val="000000"/>
-                <w:bdr w:val="none" w:sz="0" w:space="0" w:color="auto"/>
-                <w:lang w:val="en-GB" w:eastAsia="en-GB"/>
-              </w:rPr>
-            </w:rPrChange>
-          </w:rPr>
-          <w:t>dataset = pandas.DataFrame(data[</w:t>
-        </w:r>
-        <w:r>
-          <w:rPr>
-            <w:rFonts w:ascii="Consolas" w:eastAsia="Times New Roman" w:hAnsi="Consolas"/>
-            <w:color w:val="098658"/>
-            <w:sz w:val="18"/>
-            <w:szCs w:val="18"/>
-            <w:bdr w:val="none" w:sz="0" w:space="0" w:color="auto"/>
-            <w:lang w:val="en-GB" w:eastAsia="en-GB"/>
-            <w:rPrChange w:id="468" w:author="João Manuel Ginja Ramalho" w:date="2021-11-05T13:45:00Z">
-              <w:rPr>
-                <w:rFonts w:ascii="Consolas" w:eastAsia="Times New Roman" w:hAnsi="Consolas"/>
-                <w:color w:val="098658"/>
-                <w:bdr w:val="none" w:sz="0" w:space="0" w:color="auto"/>
-                <w:lang w:val="en-GB" w:eastAsia="en-GB"/>
-              </w:rPr>
-            </w:rPrChange>
-          </w:rPr>
-          <w:t>0</w:t>
-        </w:r>
+      <w:ins w:id="468" w:author="João Manuel Ginja Ramalho" w:date="2021-11-05T18:43:00Z">
         <w:r>
           <w:rPr>
             <w:rFonts w:ascii="Consolas" w:eastAsia="Times New Roman" w:hAnsi="Consolas"/>
@@ -18044,6 +18032,44 @@
             <w:bdr w:val="none" w:sz="0" w:space="0" w:color="auto"/>
             <w:lang w:val="en-GB" w:eastAsia="en-GB"/>
             <w:rPrChange w:id="469" w:author="João Manuel Ginja Ramalho" w:date="2021-11-05T13:45:00Z">
+              <w:rPr>
+                <w:rFonts w:ascii="Consolas" w:eastAsia="Times New Roman" w:hAnsi="Consolas"/>
+                <w:color w:val="000000"/>
+                <w:bdr w:val="none" w:sz="0" w:space="0" w:color="auto"/>
+                <w:lang w:val="en-GB" w:eastAsia="en-GB"/>
+              </w:rPr>
+            </w:rPrChange>
+          </w:rPr>
+          <w:t>dataset = pandas.DataFrame(data[</w:t>
+        </w:r>
+        <w:r>
+          <w:rPr>
+            <w:rFonts w:ascii="Consolas" w:eastAsia="Times New Roman" w:hAnsi="Consolas"/>
+            <w:color w:val="098658"/>
+            <w:sz w:val="18"/>
+            <w:szCs w:val="18"/>
+            <w:bdr w:val="none" w:sz="0" w:space="0" w:color="auto"/>
+            <w:lang w:val="en-GB" w:eastAsia="en-GB"/>
+            <w:rPrChange w:id="470" w:author="João Manuel Ginja Ramalho" w:date="2021-11-05T13:45:00Z">
+              <w:rPr>
+                <w:rFonts w:ascii="Consolas" w:eastAsia="Times New Roman" w:hAnsi="Consolas"/>
+                <w:color w:val="098658"/>
+                <w:bdr w:val="none" w:sz="0" w:space="0" w:color="auto"/>
+                <w:lang w:val="en-GB" w:eastAsia="en-GB"/>
+              </w:rPr>
+            </w:rPrChange>
+          </w:rPr>
+          <w:t>0</w:t>
+        </w:r>
+        <w:r>
+          <w:rPr>
+            <w:rFonts w:ascii="Consolas" w:eastAsia="Times New Roman" w:hAnsi="Consolas"/>
+            <w:color w:val="000000"/>
+            <w:sz w:val="18"/>
+            <w:szCs w:val="18"/>
+            <w:bdr w:val="none" w:sz="0" w:space="0" w:color="auto"/>
+            <w:lang w:val="en-GB" w:eastAsia="en-GB"/>
+            <w:rPrChange w:id="471" w:author="João Manuel Ginja Ramalho" w:date="2021-11-05T13:45:00Z">
               <w:rPr>
                 <w:rFonts w:ascii="Consolas" w:eastAsia="Times New Roman" w:hAnsi="Consolas"/>
                 <w:color w:val="000000"/>
@@ -18069,16 +18095,16 @@
         <w:shd w:val="clear" w:color="auto" w:fill="FFFFFF"/>
         <w:spacing w:line="330" w:lineRule="atLeast"/>
         <w:rPr>
-          <w:ins w:id="470" w:author="João Manuel Ginja Ramalho" w:date="2021-11-05T18:43:00Z"/>
+          <w:ins w:id="472" w:author="João Manuel Ginja Ramalho" w:date="2021-11-05T18:43:00Z"/>
           <w:rFonts w:ascii="Consolas" w:eastAsia="Times New Roman" w:hAnsi="Consolas"/>
           <w:color w:val="000000"/>
           <w:sz w:val="18"/>
           <w:szCs w:val="18"/>
           <w:bdr w:val="none" w:sz="0" w:space="0" w:color="auto"/>
           <w:lang w:val="en-GB" w:eastAsia="en-GB"/>
-          <w:rPrChange w:id="471" w:author="João Manuel Ginja Ramalho" w:date="2021-11-05T13:45:00Z">
+          <w:rPrChange w:id="473" w:author="João Manuel Ginja Ramalho" w:date="2021-11-05T13:45:00Z">
             <w:rPr>
-              <w:ins w:id="472" w:author="João Manuel Ginja Ramalho" w:date="2021-11-05T18:43:00Z"/>
+              <w:ins w:id="474" w:author="João Manuel Ginja Ramalho" w:date="2021-11-05T18:43:00Z"/>
               <w:rFonts w:ascii="Consolas" w:eastAsia="Times New Roman" w:hAnsi="Consolas"/>
               <w:color w:val="000000"/>
               <w:bdr w:val="none" w:sz="0" w:space="0" w:color="auto"/>
@@ -18101,16 +18127,16 @@
         <w:shd w:val="clear" w:color="auto" w:fill="FFFFFF"/>
         <w:spacing w:line="330" w:lineRule="atLeast"/>
         <w:rPr>
-          <w:ins w:id="473" w:author="João Manuel Ginja Ramalho" w:date="2021-11-05T18:43:00Z"/>
+          <w:ins w:id="475" w:author="João Manuel Ginja Ramalho" w:date="2021-11-05T18:43:00Z"/>
           <w:rFonts w:ascii="Consolas" w:eastAsia="Times New Roman" w:hAnsi="Consolas"/>
           <w:color w:val="000000"/>
           <w:sz w:val="18"/>
           <w:szCs w:val="18"/>
           <w:bdr w:val="none" w:sz="0" w:space="0" w:color="auto"/>
           <w:lang w:val="en-GB" w:eastAsia="en-GB"/>
-          <w:rPrChange w:id="474" w:author="João Manuel Ginja Ramalho" w:date="2021-11-05T13:45:00Z">
+          <w:rPrChange w:id="476" w:author="João Manuel Ginja Ramalho" w:date="2021-11-05T13:45:00Z">
             <w:rPr>
-              <w:ins w:id="475" w:author="João Manuel Ginja Ramalho" w:date="2021-11-05T18:43:00Z"/>
+              <w:ins w:id="477" w:author="João Manuel Ginja Ramalho" w:date="2021-11-05T18:43:00Z"/>
               <w:rFonts w:ascii="Consolas" w:eastAsia="Times New Roman" w:hAnsi="Consolas"/>
               <w:color w:val="000000"/>
               <w:bdr w:val="none" w:sz="0" w:space="0" w:color="auto"/>
@@ -18119,67 +18145,7 @@
           </w:rPrChange>
         </w:rPr>
       </w:pPr>
-      <w:ins w:id="476" w:author="João Manuel Ginja Ramalho" w:date="2021-11-05T18:43:00Z">
-        <w:r>
-          <w:rPr>
-            <w:rFonts w:ascii="Consolas" w:eastAsia="Times New Roman" w:hAnsi="Consolas"/>
-            <w:color w:val="000000"/>
-            <w:sz w:val="18"/>
-            <w:szCs w:val="18"/>
-            <w:bdr w:val="none" w:sz="0" w:space="0" w:color="auto"/>
-            <w:lang w:val="en-GB" w:eastAsia="en-GB"/>
-            <w:rPrChange w:id="477" w:author="João Manuel Ginja Ramalho" w:date="2021-11-05T13:45:00Z">
-              <w:rPr>
-                <w:rFonts w:ascii="Consolas" w:eastAsia="Times New Roman" w:hAnsi="Consolas"/>
-                <w:color w:val="000000"/>
-                <w:bdr w:val="none" w:sz="0" w:space="0" w:color="auto"/>
-                <w:lang w:val="en-GB" w:eastAsia="en-GB"/>
-              </w:rPr>
-            </w:rPrChange>
-          </w:rPr>
-          <w:t>inputs = dataset.drop(columns=[</w:t>
-        </w:r>
-        <w:r>
-          <w:rPr>
-            <w:rFonts w:ascii="Consolas" w:eastAsia="Times New Roman" w:hAnsi="Consolas"/>
-            <w:color w:val="A31515"/>
-            <w:sz w:val="18"/>
-            <w:szCs w:val="18"/>
-            <w:bdr w:val="none" w:sz="0" w:space="0" w:color="auto"/>
-            <w:lang w:val="en-GB" w:eastAsia="en-GB"/>
-          </w:rPr>
-          <w:t>“</w:t>
-        </w:r>
-        <w:r>
-          <w:rPr>
-            <w:rFonts w:ascii="Consolas" w:eastAsia="Times New Roman" w:hAnsi="Consolas"/>
-            <w:color w:val="A31515"/>
-            <w:sz w:val="18"/>
-            <w:szCs w:val="18"/>
-            <w:bdr w:val="none" w:sz="0" w:space="0" w:color="auto"/>
-            <w:lang w:val="en-GB" w:eastAsia="en-GB"/>
-            <w:rPrChange w:id="478" w:author="João Manuel Ginja Ramalho" w:date="2021-11-05T13:45:00Z">
-              <w:rPr>
-                <w:rFonts w:ascii="Consolas" w:eastAsia="Times New Roman" w:hAnsi="Consolas"/>
-                <w:color w:val="A31515"/>
-                <w:bdr w:val="none" w:sz="0" w:space="0" w:color="auto"/>
-                <w:lang w:val="en-GB" w:eastAsia="en-GB"/>
-              </w:rPr>
-            </w:rPrChange>
-          </w:rPr>
-          <w:t>y</w:t>
-        </w:r>
-        <w:r>
-          <w:rPr>
-            <w:rFonts w:ascii="Consolas" w:eastAsia="Times New Roman" w:hAnsi="Consolas"/>
-            <w:color w:val="A31515"/>
-            <w:sz w:val="18"/>
-            <w:szCs w:val="18"/>
-            <w:bdr w:val="none" w:sz="0" w:space="0" w:color="auto"/>
-            <w:lang w:val="en-GB" w:eastAsia="en-GB"/>
-          </w:rPr>
-          <w:t>”</w:t>
-        </w:r>
+      <w:ins w:id="478" w:author="João Manuel Ginja Ramalho" w:date="2021-11-05T18:43:00Z">
         <w:r>
           <w:rPr>
             <w:rFonts w:ascii="Consolas" w:eastAsia="Times New Roman" w:hAnsi="Consolas"/>
@@ -18189,6 +18155,66 @@
             <w:bdr w:val="none" w:sz="0" w:space="0" w:color="auto"/>
             <w:lang w:val="en-GB" w:eastAsia="en-GB"/>
             <w:rPrChange w:id="479" w:author="João Manuel Ginja Ramalho" w:date="2021-11-05T13:45:00Z">
+              <w:rPr>
+                <w:rFonts w:ascii="Consolas" w:eastAsia="Times New Roman" w:hAnsi="Consolas"/>
+                <w:color w:val="000000"/>
+                <w:bdr w:val="none" w:sz="0" w:space="0" w:color="auto"/>
+                <w:lang w:val="en-GB" w:eastAsia="en-GB"/>
+              </w:rPr>
+            </w:rPrChange>
+          </w:rPr>
+          <w:t>inputs = dataset.drop(columns=[</w:t>
+        </w:r>
+        <w:r>
+          <w:rPr>
+            <w:rFonts w:ascii="Consolas" w:eastAsia="Times New Roman" w:hAnsi="Consolas"/>
+            <w:color w:val="A31515"/>
+            <w:sz w:val="18"/>
+            <w:szCs w:val="18"/>
+            <w:bdr w:val="none" w:sz="0" w:space="0" w:color="auto"/>
+            <w:lang w:val="en-GB" w:eastAsia="en-GB"/>
+          </w:rPr>
+          <w:t>“</w:t>
+        </w:r>
+        <w:r>
+          <w:rPr>
+            <w:rFonts w:ascii="Consolas" w:eastAsia="Times New Roman" w:hAnsi="Consolas"/>
+            <w:color w:val="A31515"/>
+            <w:sz w:val="18"/>
+            <w:szCs w:val="18"/>
+            <w:bdr w:val="none" w:sz="0" w:space="0" w:color="auto"/>
+            <w:lang w:val="en-GB" w:eastAsia="en-GB"/>
+            <w:rPrChange w:id="480" w:author="João Manuel Ginja Ramalho" w:date="2021-11-05T13:45:00Z">
+              <w:rPr>
+                <w:rFonts w:ascii="Consolas" w:eastAsia="Times New Roman" w:hAnsi="Consolas"/>
+                <w:color w:val="A31515"/>
+                <w:bdr w:val="none" w:sz="0" w:space="0" w:color="auto"/>
+                <w:lang w:val="en-GB" w:eastAsia="en-GB"/>
+              </w:rPr>
+            </w:rPrChange>
+          </w:rPr>
+          <w:t>y</w:t>
+        </w:r>
+        <w:r>
+          <w:rPr>
+            <w:rFonts w:ascii="Consolas" w:eastAsia="Times New Roman" w:hAnsi="Consolas"/>
+            <w:color w:val="A31515"/>
+            <w:sz w:val="18"/>
+            <w:szCs w:val="18"/>
+            <w:bdr w:val="none" w:sz="0" w:space="0" w:color="auto"/>
+            <w:lang w:val="en-GB" w:eastAsia="en-GB"/>
+          </w:rPr>
+          <w:t>”</w:t>
+        </w:r>
+        <w:r>
+          <w:rPr>
+            <w:rFonts w:ascii="Consolas" w:eastAsia="Times New Roman" w:hAnsi="Consolas"/>
+            <w:color w:val="000000"/>
+            <w:sz w:val="18"/>
+            <w:szCs w:val="18"/>
+            <w:bdr w:val="none" w:sz="0" w:space="0" w:color="auto"/>
+            <w:lang w:val="en-GB" w:eastAsia="en-GB"/>
+            <w:rPrChange w:id="481" w:author="João Manuel Ginja Ramalho" w:date="2021-11-05T13:45:00Z">
               <w:rPr>
                 <w:rFonts w:ascii="Consolas" w:eastAsia="Times New Roman" w:hAnsi="Consolas"/>
                 <w:color w:val="000000"/>
@@ -18214,16 +18240,16 @@
         <w:shd w:val="clear" w:color="auto" w:fill="FFFFFF"/>
         <w:spacing w:line="330" w:lineRule="atLeast"/>
         <w:rPr>
-          <w:ins w:id="480" w:author="João Manuel Ginja Ramalho" w:date="2021-11-05T18:43:00Z"/>
+          <w:ins w:id="482" w:author="João Manuel Ginja Ramalho" w:date="2021-11-05T18:43:00Z"/>
           <w:rFonts w:ascii="Consolas" w:eastAsia="Times New Roman" w:hAnsi="Consolas"/>
           <w:color w:val="000000"/>
           <w:sz w:val="18"/>
           <w:szCs w:val="18"/>
           <w:bdr w:val="none" w:sz="0" w:space="0" w:color="auto"/>
           <w:lang w:val="en-GB" w:eastAsia="en-GB"/>
-          <w:rPrChange w:id="481" w:author="João Manuel Ginja Ramalho" w:date="2021-11-05T13:45:00Z">
+          <w:rPrChange w:id="483" w:author="João Manuel Ginja Ramalho" w:date="2021-11-05T13:45:00Z">
             <w:rPr>
-              <w:ins w:id="482" w:author="João Manuel Ginja Ramalho" w:date="2021-11-05T18:43:00Z"/>
+              <w:ins w:id="484" w:author="João Manuel Ginja Ramalho" w:date="2021-11-05T18:43:00Z"/>
               <w:rFonts w:ascii="Consolas" w:eastAsia="Times New Roman" w:hAnsi="Consolas"/>
               <w:color w:val="000000"/>
               <w:bdr w:val="none" w:sz="0" w:space="0" w:color="auto"/>
@@ -18232,67 +18258,7 @@
           </w:rPrChange>
         </w:rPr>
       </w:pPr>
-      <w:ins w:id="483" w:author="João Manuel Ginja Ramalho" w:date="2021-11-05T18:43:00Z">
-        <w:r>
-          <w:rPr>
-            <w:rFonts w:ascii="Consolas" w:eastAsia="Times New Roman" w:hAnsi="Consolas"/>
-            <w:color w:val="000000"/>
-            <w:sz w:val="18"/>
-            <w:szCs w:val="18"/>
-            <w:bdr w:val="none" w:sz="0" w:space="0" w:color="auto"/>
-            <w:lang w:val="en-GB" w:eastAsia="en-GB"/>
-            <w:rPrChange w:id="484" w:author="João Manuel Ginja Ramalho" w:date="2021-11-05T13:45:00Z">
-              <w:rPr>
-                <w:rFonts w:ascii="Consolas" w:eastAsia="Times New Roman" w:hAnsi="Consolas"/>
-                <w:color w:val="000000"/>
-                <w:bdr w:val="none" w:sz="0" w:space="0" w:color="auto"/>
-                <w:lang w:val="en-GB" w:eastAsia="en-GB"/>
-              </w:rPr>
-            </w:rPrChange>
-          </w:rPr>
-          <w:t>outputs = dataset[</w:t>
-        </w:r>
-        <w:r>
-          <w:rPr>
-            <w:rFonts w:ascii="Consolas" w:eastAsia="Times New Roman" w:hAnsi="Consolas"/>
-            <w:color w:val="A31515"/>
-            <w:sz w:val="18"/>
-            <w:szCs w:val="18"/>
-            <w:bdr w:val="none" w:sz="0" w:space="0" w:color="auto"/>
-            <w:lang w:val="en-GB" w:eastAsia="en-GB"/>
-          </w:rPr>
-          <w:t>“</w:t>
-        </w:r>
-        <w:r>
-          <w:rPr>
-            <w:rFonts w:ascii="Consolas" w:eastAsia="Times New Roman" w:hAnsi="Consolas"/>
-            <w:color w:val="A31515"/>
-            <w:sz w:val="18"/>
-            <w:szCs w:val="18"/>
-            <w:bdr w:val="none" w:sz="0" w:space="0" w:color="auto"/>
-            <w:lang w:val="en-GB" w:eastAsia="en-GB"/>
-            <w:rPrChange w:id="485" w:author="João Manuel Ginja Ramalho" w:date="2021-11-05T13:45:00Z">
-              <w:rPr>
-                <w:rFonts w:ascii="Consolas" w:eastAsia="Times New Roman" w:hAnsi="Consolas"/>
-                <w:color w:val="A31515"/>
-                <w:bdr w:val="none" w:sz="0" w:space="0" w:color="auto"/>
-                <w:lang w:val="en-GB" w:eastAsia="en-GB"/>
-              </w:rPr>
-            </w:rPrChange>
-          </w:rPr>
-          <w:t>y</w:t>
-        </w:r>
-        <w:r>
-          <w:rPr>
-            <w:rFonts w:ascii="Consolas" w:eastAsia="Times New Roman" w:hAnsi="Consolas"/>
-            <w:color w:val="A31515"/>
-            <w:sz w:val="18"/>
-            <w:szCs w:val="18"/>
-            <w:bdr w:val="none" w:sz="0" w:space="0" w:color="auto"/>
-            <w:lang w:val="en-GB" w:eastAsia="en-GB"/>
-          </w:rPr>
-          <w:t>”</w:t>
-        </w:r>
+      <w:ins w:id="485" w:author="João Manuel Ginja Ramalho" w:date="2021-11-05T18:43:00Z">
         <w:r>
           <w:rPr>
             <w:rFonts w:ascii="Consolas" w:eastAsia="Times New Roman" w:hAnsi="Consolas"/>
@@ -18302,6 +18268,66 @@
             <w:bdr w:val="none" w:sz="0" w:space="0" w:color="auto"/>
             <w:lang w:val="en-GB" w:eastAsia="en-GB"/>
             <w:rPrChange w:id="486" w:author="João Manuel Ginja Ramalho" w:date="2021-11-05T13:45:00Z">
+              <w:rPr>
+                <w:rFonts w:ascii="Consolas" w:eastAsia="Times New Roman" w:hAnsi="Consolas"/>
+                <w:color w:val="000000"/>
+                <w:bdr w:val="none" w:sz="0" w:space="0" w:color="auto"/>
+                <w:lang w:val="en-GB" w:eastAsia="en-GB"/>
+              </w:rPr>
+            </w:rPrChange>
+          </w:rPr>
+          <w:t>outputs = dataset[</w:t>
+        </w:r>
+        <w:r>
+          <w:rPr>
+            <w:rFonts w:ascii="Consolas" w:eastAsia="Times New Roman" w:hAnsi="Consolas"/>
+            <w:color w:val="A31515"/>
+            <w:sz w:val="18"/>
+            <w:szCs w:val="18"/>
+            <w:bdr w:val="none" w:sz="0" w:space="0" w:color="auto"/>
+            <w:lang w:val="en-GB" w:eastAsia="en-GB"/>
+          </w:rPr>
+          <w:t>“</w:t>
+        </w:r>
+        <w:r>
+          <w:rPr>
+            <w:rFonts w:ascii="Consolas" w:eastAsia="Times New Roman" w:hAnsi="Consolas"/>
+            <w:color w:val="A31515"/>
+            <w:sz w:val="18"/>
+            <w:szCs w:val="18"/>
+            <w:bdr w:val="none" w:sz="0" w:space="0" w:color="auto"/>
+            <w:lang w:val="en-GB" w:eastAsia="en-GB"/>
+            <w:rPrChange w:id="487" w:author="João Manuel Ginja Ramalho" w:date="2021-11-05T13:45:00Z">
+              <w:rPr>
+                <w:rFonts w:ascii="Consolas" w:eastAsia="Times New Roman" w:hAnsi="Consolas"/>
+                <w:color w:val="A31515"/>
+                <w:bdr w:val="none" w:sz="0" w:space="0" w:color="auto"/>
+                <w:lang w:val="en-GB" w:eastAsia="en-GB"/>
+              </w:rPr>
+            </w:rPrChange>
+          </w:rPr>
+          <w:t>y</w:t>
+        </w:r>
+        <w:r>
+          <w:rPr>
+            <w:rFonts w:ascii="Consolas" w:eastAsia="Times New Roman" w:hAnsi="Consolas"/>
+            <w:color w:val="A31515"/>
+            <w:sz w:val="18"/>
+            <w:szCs w:val="18"/>
+            <w:bdr w:val="none" w:sz="0" w:space="0" w:color="auto"/>
+            <w:lang w:val="en-GB" w:eastAsia="en-GB"/>
+          </w:rPr>
+          <w:t>”</w:t>
+        </w:r>
+        <w:r>
+          <w:rPr>
+            <w:rFonts w:ascii="Consolas" w:eastAsia="Times New Roman" w:hAnsi="Consolas"/>
+            <w:color w:val="000000"/>
+            <w:sz w:val="18"/>
+            <w:szCs w:val="18"/>
+            <w:bdr w:val="none" w:sz="0" w:space="0" w:color="auto"/>
+            <w:lang w:val="en-GB" w:eastAsia="en-GB"/>
+            <w:rPrChange w:id="488" w:author="João Manuel Ginja Ramalho" w:date="2021-11-05T13:45:00Z">
               <w:rPr>
                 <w:rFonts w:ascii="Consolas" w:eastAsia="Times New Roman" w:hAnsi="Consolas"/>
                 <w:color w:val="000000"/>
@@ -18327,16 +18353,16 @@
         <w:shd w:val="clear" w:color="auto" w:fill="FFFFFF"/>
         <w:spacing w:line="330" w:lineRule="atLeast"/>
         <w:rPr>
-          <w:ins w:id="487" w:author="João Manuel Ginja Ramalho" w:date="2021-11-05T18:43:00Z"/>
+          <w:ins w:id="489" w:author="João Manuel Ginja Ramalho" w:date="2021-11-05T18:43:00Z"/>
           <w:rFonts w:ascii="Consolas" w:eastAsia="Times New Roman" w:hAnsi="Consolas"/>
           <w:color w:val="000000"/>
           <w:sz w:val="18"/>
           <w:szCs w:val="18"/>
           <w:bdr w:val="none" w:sz="0" w:space="0" w:color="auto"/>
           <w:lang w:val="en-GB" w:eastAsia="en-GB"/>
-          <w:rPrChange w:id="488" w:author="João Manuel Ginja Ramalho" w:date="2021-11-05T13:45:00Z">
+          <w:rPrChange w:id="490" w:author="João Manuel Ginja Ramalho" w:date="2021-11-05T13:45:00Z">
             <w:rPr>
-              <w:ins w:id="489" w:author="João Manuel Ginja Ramalho" w:date="2021-11-05T18:43:00Z"/>
+              <w:ins w:id="491" w:author="João Manuel Ginja Ramalho" w:date="2021-11-05T18:43:00Z"/>
               <w:rFonts w:ascii="Consolas" w:eastAsia="Times New Roman" w:hAnsi="Consolas"/>
               <w:color w:val="000000"/>
               <w:bdr w:val="none" w:sz="0" w:space="0" w:color="auto"/>
@@ -18359,16 +18385,16 @@
         <w:shd w:val="clear" w:color="auto" w:fill="FFFFFF"/>
         <w:spacing w:line="330" w:lineRule="atLeast"/>
         <w:rPr>
-          <w:ins w:id="490" w:author="João Manuel Ginja Ramalho" w:date="2021-11-05T18:43:00Z"/>
+          <w:ins w:id="492" w:author="João Manuel Ginja Ramalho" w:date="2021-11-05T18:43:00Z"/>
           <w:rFonts w:ascii="Consolas" w:eastAsia="Times New Roman" w:hAnsi="Consolas"/>
           <w:color w:val="000000"/>
           <w:sz w:val="18"/>
           <w:szCs w:val="18"/>
           <w:bdr w:val="none" w:sz="0" w:space="0" w:color="auto"/>
           <w:lang w:val="en-GB" w:eastAsia="en-GB"/>
-          <w:rPrChange w:id="491" w:author="João Manuel Ginja Ramalho" w:date="2021-11-05T13:45:00Z">
+          <w:rPrChange w:id="493" w:author="João Manuel Ginja Ramalho" w:date="2021-11-05T13:45:00Z">
             <w:rPr>
-              <w:ins w:id="492" w:author="João Manuel Ginja Ramalho" w:date="2021-11-05T18:43:00Z"/>
+              <w:ins w:id="494" w:author="João Manuel Ginja Ramalho" w:date="2021-11-05T18:43:00Z"/>
               <w:rFonts w:ascii="Consolas" w:eastAsia="Times New Roman" w:hAnsi="Consolas"/>
               <w:color w:val="000000"/>
               <w:bdr w:val="none" w:sz="0" w:space="0" w:color="auto"/>
@@ -18377,45 +18403,7 @@
           </w:rPrChange>
         </w:rPr>
       </w:pPr>
-      <w:ins w:id="493" w:author="João Manuel Ginja Ramalho" w:date="2021-11-05T18:43:00Z">
-        <w:r>
-          <w:rPr>
-            <w:rFonts w:ascii="Consolas" w:eastAsia="Times New Roman" w:hAnsi="Consolas"/>
-            <w:color w:val="000000"/>
-            <w:sz w:val="18"/>
-            <w:szCs w:val="18"/>
-            <w:bdr w:val="none" w:sz="0" w:space="0" w:color="auto"/>
-            <w:lang w:val="en-GB" w:eastAsia="en-GB"/>
-            <w:rPrChange w:id="494" w:author="João Manuel Ginja Ramalho" w:date="2021-11-05T13:45:00Z">
-              <w:rPr>
-                <w:rFonts w:ascii="Consolas" w:eastAsia="Times New Roman" w:hAnsi="Consolas"/>
-                <w:color w:val="000000"/>
-                <w:bdr w:val="none" w:sz="0" w:space="0" w:color="auto"/>
-                <w:lang w:val="en-GB" w:eastAsia="en-GB"/>
-              </w:rPr>
-            </w:rPrChange>
-          </w:rPr>
-          <w:t>predictions1 = np.ndarray(shape = (</w:t>
-        </w:r>
-        <w:r>
-          <w:rPr>
-            <w:rFonts w:ascii="Consolas" w:eastAsia="Times New Roman" w:hAnsi="Consolas"/>
-            <w:color w:val="098658"/>
-            <w:sz w:val="18"/>
-            <w:szCs w:val="18"/>
-            <w:bdr w:val="none" w:sz="0" w:space="0" w:color="auto"/>
-            <w:lang w:val="en-GB" w:eastAsia="en-GB"/>
-            <w:rPrChange w:id="495" w:author="João Manuel Ginja Ramalho" w:date="2021-11-05T13:45:00Z">
-              <w:rPr>
-                <w:rFonts w:ascii="Consolas" w:eastAsia="Times New Roman" w:hAnsi="Consolas"/>
-                <w:color w:val="098658"/>
-                <w:bdr w:val="none" w:sz="0" w:space="0" w:color="auto"/>
-                <w:lang w:val="en-GB" w:eastAsia="en-GB"/>
-              </w:rPr>
-            </w:rPrChange>
-          </w:rPr>
-          <w:t>0</w:t>
-        </w:r>
+      <w:ins w:id="495" w:author="João Manuel Ginja Ramalho" w:date="2021-11-05T18:43:00Z">
         <w:r>
           <w:rPr>
             <w:rFonts w:ascii="Consolas" w:eastAsia="Times New Roman" w:hAnsi="Consolas"/>
@@ -18425,6 +18413,44 @@
             <w:bdr w:val="none" w:sz="0" w:space="0" w:color="auto"/>
             <w:lang w:val="en-GB" w:eastAsia="en-GB"/>
             <w:rPrChange w:id="496" w:author="João Manuel Ginja Ramalho" w:date="2021-11-05T13:45:00Z">
+              <w:rPr>
+                <w:rFonts w:ascii="Consolas" w:eastAsia="Times New Roman" w:hAnsi="Consolas"/>
+                <w:color w:val="000000"/>
+                <w:bdr w:val="none" w:sz="0" w:space="0" w:color="auto"/>
+                <w:lang w:val="en-GB" w:eastAsia="en-GB"/>
+              </w:rPr>
+            </w:rPrChange>
+          </w:rPr>
+          <w:t>predictions1 = np.ndarray(shape = (</w:t>
+        </w:r>
+        <w:r>
+          <w:rPr>
+            <w:rFonts w:ascii="Consolas" w:eastAsia="Times New Roman" w:hAnsi="Consolas"/>
+            <w:color w:val="098658"/>
+            <w:sz w:val="18"/>
+            <w:szCs w:val="18"/>
+            <w:bdr w:val="none" w:sz="0" w:space="0" w:color="auto"/>
+            <w:lang w:val="en-GB" w:eastAsia="en-GB"/>
+            <w:rPrChange w:id="497" w:author="João Manuel Ginja Ramalho" w:date="2021-11-05T13:45:00Z">
+              <w:rPr>
+                <w:rFonts w:ascii="Consolas" w:eastAsia="Times New Roman" w:hAnsi="Consolas"/>
+                <w:color w:val="098658"/>
+                <w:bdr w:val="none" w:sz="0" w:space="0" w:color="auto"/>
+                <w:lang w:val="en-GB" w:eastAsia="en-GB"/>
+              </w:rPr>
+            </w:rPrChange>
+          </w:rPr>
+          <w:t>0</w:t>
+        </w:r>
+        <w:r>
+          <w:rPr>
+            <w:rFonts w:ascii="Consolas" w:eastAsia="Times New Roman" w:hAnsi="Consolas"/>
+            <w:color w:val="000000"/>
+            <w:sz w:val="18"/>
+            <w:szCs w:val="18"/>
+            <w:bdr w:val="none" w:sz="0" w:space="0" w:color="auto"/>
+            <w:lang w:val="en-GB" w:eastAsia="en-GB"/>
+            <w:rPrChange w:id="498" w:author="João Manuel Ginja Ramalho" w:date="2021-11-05T13:45:00Z">
               <w:rPr>
                 <w:rFonts w:ascii="Consolas" w:eastAsia="Times New Roman" w:hAnsi="Consolas"/>
                 <w:color w:val="000000"/>
@@ -18450,16 +18476,16 @@
         <w:shd w:val="clear" w:color="auto" w:fill="FFFFFF"/>
         <w:spacing w:line="330" w:lineRule="atLeast"/>
         <w:rPr>
-          <w:ins w:id="497" w:author="João Manuel Ginja Ramalho" w:date="2021-11-05T18:43:00Z"/>
+          <w:ins w:id="499" w:author="João Manuel Ginja Ramalho" w:date="2021-11-05T18:43:00Z"/>
           <w:rFonts w:ascii="Consolas" w:eastAsia="Times New Roman" w:hAnsi="Consolas"/>
           <w:color w:val="000000"/>
           <w:sz w:val="18"/>
           <w:szCs w:val="18"/>
           <w:bdr w:val="none" w:sz="0" w:space="0" w:color="auto"/>
           <w:lang w:val="en-GB" w:eastAsia="en-GB"/>
-          <w:rPrChange w:id="498" w:author="João Manuel Ginja Ramalho" w:date="2021-11-05T13:45:00Z">
+          <w:rPrChange w:id="500" w:author="João Manuel Ginja Ramalho" w:date="2021-11-05T13:45:00Z">
             <w:rPr>
-              <w:ins w:id="499" w:author="João Manuel Ginja Ramalho" w:date="2021-11-05T18:43:00Z"/>
+              <w:ins w:id="501" w:author="João Manuel Ginja Ramalho" w:date="2021-11-05T18:43:00Z"/>
               <w:rFonts w:ascii="Consolas" w:eastAsia="Times New Roman" w:hAnsi="Consolas"/>
               <w:color w:val="000000"/>
               <w:bdr w:val="none" w:sz="0" w:space="0" w:color="auto"/>
@@ -18468,45 +18494,7 @@
           </w:rPrChange>
         </w:rPr>
       </w:pPr>
-      <w:ins w:id="500" w:author="João Manuel Ginja Ramalho" w:date="2021-11-05T18:43:00Z">
-        <w:r>
-          <w:rPr>
-            <w:rFonts w:ascii="Consolas" w:eastAsia="Times New Roman" w:hAnsi="Consolas"/>
-            <w:color w:val="000000"/>
-            <w:sz w:val="18"/>
-            <w:szCs w:val="18"/>
-            <w:bdr w:val="none" w:sz="0" w:space="0" w:color="auto"/>
-            <w:lang w:val="en-GB" w:eastAsia="en-GB"/>
-            <w:rPrChange w:id="501" w:author="João Manuel Ginja Ramalho" w:date="2021-11-05T13:45:00Z">
-              <w:rPr>
-                <w:rFonts w:ascii="Consolas" w:eastAsia="Times New Roman" w:hAnsi="Consolas"/>
-                <w:color w:val="000000"/>
-                <w:bdr w:val="none" w:sz="0" w:space="0" w:color="auto"/>
-                <w:lang w:val="en-GB" w:eastAsia="en-GB"/>
-              </w:rPr>
-            </w:rPrChange>
-          </w:rPr>
-          <w:t>predictions2 = np.ndarray(shape = (</w:t>
-        </w:r>
-        <w:r>
-          <w:rPr>
-            <w:rFonts w:ascii="Consolas" w:eastAsia="Times New Roman" w:hAnsi="Consolas"/>
-            <w:color w:val="098658"/>
-            <w:sz w:val="18"/>
-            <w:szCs w:val="18"/>
-            <w:bdr w:val="none" w:sz="0" w:space="0" w:color="auto"/>
-            <w:lang w:val="en-GB" w:eastAsia="en-GB"/>
-            <w:rPrChange w:id="502" w:author="João Manuel Ginja Ramalho" w:date="2021-11-05T13:45:00Z">
-              <w:rPr>
-                <w:rFonts w:ascii="Consolas" w:eastAsia="Times New Roman" w:hAnsi="Consolas"/>
-                <w:color w:val="098658"/>
-                <w:bdr w:val="none" w:sz="0" w:space="0" w:color="auto"/>
-                <w:lang w:val="en-GB" w:eastAsia="en-GB"/>
-              </w:rPr>
-            </w:rPrChange>
-          </w:rPr>
-          <w:t>0</w:t>
-        </w:r>
+      <w:ins w:id="502" w:author="João Manuel Ginja Ramalho" w:date="2021-11-05T18:43:00Z">
         <w:r>
           <w:rPr>
             <w:rFonts w:ascii="Consolas" w:eastAsia="Times New Roman" w:hAnsi="Consolas"/>
@@ -18516,6 +18504,44 @@
             <w:bdr w:val="none" w:sz="0" w:space="0" w:color="auto"/>
             <w:lang w:val="en-GB" w:eastAsia="en-GB"/>
             <w:rPrChange w:id="503" w:author="João Manuel Ginja Ramalho" w:date="2021-11-05T13:45:00Z">
+              <w:rPr>
+                <w:rFonts w:ascii="Consolas" w:eastAsia="Times New Roman" w:hAnsi="Consolas"/>
+                <w:color w:val="000000"/>
+                <w:bdr w:val="none" w:sz="0" w:space="0" w:color="auto"/>
+                <w:lang w:val="en-GB" w:eastAsia="en-GB"/>
+              </w:rPr>
+            </w:rPrChange>
+          </w:rPr>
+          <w:t>predictions2 = np.ndarray(shape = (</w:t>
+        </w:r>
+        <w:r>
+          <w:rPr>
+            <w:rFonts w:ascii="Consolas" w:eastAsia="Times New Roman" w:hAnsi="Consolas"/>
+            <w:color w:val="098658"/>
+            <w:sz w:val="18"/>
+            <w:szCs w:val="18"/>
+            <w:bdr w:val="none" w:sz="0" w:space="0" w:color="auto"/>
+            <w:lang w:val="en-GB" w:eastAsia="en-GB"/>
+            <w:rPrChange w:id="504" w:author="João Manuel Ginja Ramalho" w:date="2021-11-05T13:45:00Z">
+              <w:rPr>
+                <w:rFonts w:ascii="Consolas" w:eastAsia="Times New Roman" w:hAnsi="Consolas"/>
+                <w:color w:val="098658"/>
+                <w:bdr w:val="none" w:sz="0" w:space="0" w:color="auto"/>
+                <w:lang w:val="en-GB" w:eastAsia="en-GB"/>
+              </w:rPr>
+            </w:rPrChange>
+          </w:rPr>
+          <w:t>0</w:t>
+        </w:r>
+        <w:r>
+          <w:rPr>
+            <w:rFonts w:ascii="Consolas" w:eastAsia="Times New Roman" w:hAnsi="Consolas"/>
+            <w:color w:val="000000"/>
+            <w:sz w:val="18"/>
+            <w:szCs w:val="18"/>
+            <w:bdr w:val="none" w:sz="0" w:space="0" w:color="auto"/>
+            <w:lang w:val="en-GB" w:eastAsia="en-GB"/>
+            <w:rPrChange w:id="505" w:author="João Manuel Ginja Ramalho" w:date="2021-11-05T13:45:00Z">
               <w:rPr>
                 <w:rFonts w:ascii="Consolas" w:eastAsia="Times New Roman" w:hAnsi="Consolas"/>
                 <w:color w:val="000000"/>
@@ -18541,16 +18567,16 @@
         <w:shd w:val="clear" w:color="auto" w:fill="FFFFFF"/>
         <w:spacing w:line="330" w:lineRule="atLeast"/>
         <w:rPr>
-          <w:ins w:id="504" w:author="João Manuel Ginja Ramalho" w:date="2021-11-05T18:43:00Z"/>
+          <w:ins w:id="506" w:author="João Manuel Ginja Ramalho" w:date="2021-11-05T18:43:00Z"/>
           <w:rFonts w:ascii="Consolas" w:eastAsia="Times New Roman" w:hAnsi="Consolas"/>
           <w:color w:val="000000"/>
           <w:sz w:val="18"/>
           <w:szCs w:val="18"/>
           <w:bdr w:val="none" w:sz="0" w:space="0" w:color="auto"/>
           <w:lang w:val="en-GB" w:eastAsia="en-GB"/>
-          <w:rPrChange w:id="505" w:author="João Manuel Ginja Ramalho" w:date="2021-11-05T13:45:00Z">
+          <w:rPrChange w:id="507" w:author="João Manuel Ginja Ramalho" w:date="2021-11-05T13:45:00Z">
             <w:rPr>
-              <w:ins w:id="506" w:author="João Manuel Ginja Ramalho" w:date="2021-11-05T18:43:00Z"/>
+              <w:ins w:id="508" w:author="João Manuel Ginja Ramalho" w:date="2021-11-05T18:43:00Z"/>
               <w:rFonts w:ascii="Consolas" w:eastAsia="Times New Roman" w:hAnsi="Consolas"/>
               <w:color w:val="000000"/>
               <w:bdr w:val="none" w:sz="0" w:space="0" w:color="auto"/>
@@ -18559,45 +18585,7 @@
           </w:rPrChange>
         </w:rPr>
       </w:pPr>
-      <w:ins w:id="507" w:author="João Manuel Ginja Ramalho" w:date="2021-11-05T18:43:00Z">
-        <w:r>
-          <w:rPr>
-            <w:rFonts w:ascii="Consolas" w:eastAsia="Times New Roman" w:hAnsi="Consolas"/>
-            <w:color w:val="000000"/>
-            <w:sz w:val="18"/>
-            <w:szCs w:val="18"/>
-            <w:bdr w:val="none" w:sz="0" w:space="0" w:color="auto"/>
-            <w:lang w:val="en-GB" w:eastAsia="en-GB"/>
-            <w:rPrChange w:id="508" w:author="João Manuel Ginja Ramalho" w:date="2021-11-05T13:45:00Z">
-              <w:rPr>
-                <w:rFonts w:ascii="Consolas" w:eastAsia="Times New Roman" w:hAnsi="Consolas"/>
-                <w:color w:val="000000"/>
-                <w:bdr w:val="none" w:sz="0" w:space="0" w:color="auto"/>
-                <w:lang w:val="en-GB" w:eastAsia="en-GB"/>
-              </w:rPr>
-            </w:rPrChange>
-          </w:rPr>
-          <w:t>actual = np.ndarray(shape = (</w:t>
-        </w:r>
-        <w:r>
-          <w:rPr>
-            <w:rFonts w:ascii="Consolas" w:eastAsia="Times New Roman" w:hAnsi="Consolas"/>
-            <w:color w:val="098658"/>
-            <w:sz w:val="18"/>
-            <w:szCs w:val="18"/>
-            <w:bdr w:val="none" w:sz="0" w:space="0" w:color="auto"/>
-            <w:lang w:val="en-GB" w:eastAsia="en-GB"/>
-            <w:rPrChange w:id="509" w:author="João Manuel Ginja Ramalho" w:date="2021-11-05T13:45:00Z">
-              <w:rPr>
-                <w:rFonts w:ascii="Consolas" w:eastAsia="Times New Roman" w:hAnsi="Consolas"/>
-                <w:color w:val="098658"/>
-                <w:bdr w:val="none" w:sz="0" w:space="0" w:color="auto"/>
-                <w:lang w:val="en-GB" w:eastAsia="en-GB"/>
-              </w:rPr>
-            </w:rPrChange>
-          </w:rPr>
-          <w:t>0</w:t>
-        </w:r>
+      <w:ins w:id="509" w:author="João Manuel Ginja Ramalho" w:date="2021-11-05T18:43:00Z">
         <w:r>
           <w:rPr>
             <w:rFonts w:ascii="Consolas" w:eastAsia="Times New Roman" w:hAnsi="Consolas"/>
@@ -18607,6 +18595,44 @@
             <w:bdr w:val="none" w:sz="0" w:space="0" w:color="auto"/>
             <w:lang w:val="en-GB" w:eastAsia="en-GB"/>
             <w:rPrChange w:id="510" w:author="João Manuel Ginja Ramalho" w:date="2021-11-05T13:45:00Z">
+              <w:rPr>
+                <w:rFonts w:ascii="Consolas" w:eastAsia="Times New Roman" w:hAnsi="Consolas"/>
+                <w:color w:val="000000"/>
+                <w:bdr w:val="none" w:sz="0" w:space="0" w:color="auto"/>
+                <w:lang w:val="en-GB" w:eastAsia="en-GB"/>
+              </w:rPr>
+            </w:rPrChange>
+          </w:rPr>
+          <w:t>actual = np.ndarray(shape = (</w:t>
+        </w:r>
+        <w:r>
+          <w:rPr>
+            <w:rFonts w:ascii="Consolas" w:eastAsia="Times New Roman" w:hAnsi="Consolas"/>
+            <w:color w:val="098658"/>
+            <w:sz w:val="18"/>
+            <w:szCs w:val="18"/>
+            <w:bdr w:val="none" w:sz="0" w:space="0" w:color="auto"/>
+            <w:lang w:val="en-GB" w:eastAsia="en-GB"/>
+            <w:rPrChange w:id="511" w:author="João Manuel Ginja Ramalho" w:date="2021-11-05T13:45:00Z">
+              <w:rPr>
+                <w:rFonts w:ascii="Consolas" w:eastAsia="Times New Roman" w:hAnsi="Consolas"/>
+                <w:color w:val="098658"/>
+                <w:bdr w:val="none" w:sz="0" w:space="0" w:color="auto"/>
+                <w:lang w:val="en-GB" w:eastAsia="en-GB"/>
+              </w:rPr>
+            </w:rPrChange>
+          </w:rPr>
+          <w:t>0</w:t>
+        </w:r>
+        <w:r>
+          <w:rPr>
+            <w:rFonts w:ascii="Consolas" w:eastAsia="Times New Roman" w:hAnsi="Consolas"/>
+            <w:color w:val="000000"/>
+            <w:sz w:val="18"/>
+            <w:szCs w:val="18"/>
+            <w:bdr w:val="none" w:sz="0" w:space="0" w:color="auto"/>
+            <w:lang w:val="en-GB" w:eastAsia="en-GB"/>
+            <w:rPrChange w:id="512" w:author="João Manuel Ginja Ramalho" w:date="2021-11-05T13:45:00Z">
               <w:rPr>
                 <w:rFonts w:ascii="Consolas" w:eastAsia="Times New Roman" w:hAnsi="Consolas"/>
                 <w:color w:val="000000"/>
@@ -18632,16 +18658,16 @@
         <w:shd w:val="clear" w:color="auto" w:fill="FFFFFF"/>
         <w:spacing w:line="330" w:lineRule="atLeast"/>
         <w:rPr>
-          <w:ins w:id="511" w:author="João Manuel Ginja Ramalho" w:date="2021-11-05T18:43:00Z"/>
+          <w:ins w:id="513" w:author="João Manuel Ginja Ramalho" w:date="2021-11-05T18:43:00Z"/>
           <w:rFonts w:ascii="Consolas" w:eastAsia="Times New Roman" w:hAnsi="Consolas"/>
           <w:color w:val="000000"/>
           <w:sz w:val="18"/>
           <w:szCs w:val="18"/>
           <w:bdr w:val="none" w:sz="0" w:space="0" w:color="auto"/>
           <w:lang w:val="en-GB" w:eastAsia="en-GB"/>
-          <w:rPrChange w:id="512" w:author="João Manuel Ginja Ramalho" w:date="2021-11-05T13:45:00Z">
+          <w:rPrChange w:id="514" w:author="João Manuel Ginja Ramalho" w:date="2021-11-05T13:45:00Z">
             <w:rPr>
-              <w:ins w:id="513" w:author="João Manuel Ginja Ramalho" w:date="2021-11-05T18:43:00Z"/>
+              <w:ins w:id="515" w:author="João Manuel Ginja Ramalho" w:date="2021-11-05T18:43:00Z"/>
               <w:rFonts w:ascii="Consolas" w:eastAsia="Times New Roman" w:hAnsi="Consolas"/>
               <w:color w:val="000000"/>
               <w:bdr w:val="none" w:sz="0" w:space="0" w:color="auto"/>
@@ -18664,16 +18690,16 @@
         <w:shd w:val="clear" w:color="auto" w:fill="FFFFFF"/>
         <w:spacing w:line="330" w:lineRule="atLeast"/>
         <w:rPr>
-          <w:ins w:id="514" w:author="João Manuel Ginja Ramalho" w:date="2021-11-05T18:43:00Z"/>
+          <w:ins w:id="516" w:author="João Manuel Ginja Ramalho" w:date="2021-11-05T18:43:00Z"/>
           <w:rFonts w:ascii="Consolas" w:eastAsia="Times New Roman" w:hAnsi="Consolas"/>
           <w:color w:val="000000"/>
           <w:sz w:val="18"/>
           <w:szCs w:val="18"/>
           <w:bdr w:val="none" w:sz="0" w:space="0" w:color="auto"/>
           <w:lang w:val="en-GB" w:eastAsia="en-GB"/>
-          <w:rPrChange w:id="515" w:author="João Manuel Ginja Ramalho" w:date="2021-11-05T13:45:00Z">
+          <w:rPrChange w:id="517" w:author="João Manuel Ginja Ramalho" w:date="2021-11-05T13:45:00Z">
             <w:rPr>
-              <w:ins w:id="516" w:author="João Manuel Ginja Ramalho" w:date="2021-11-05T18:43:00Z"/>
+              <w:ins w:id="518" w:author="João Manuel Ginja Ramalho" w:date="2021-11-05T18:43:00Z"/>
               <w:rFonts w:ascii="Consolas" w:eastAsia="Times New Roman" w:hAnsi="Consolas"/>
               <w:color w:val="000000"/>
               <w:bdr w:val="none" w:sz="0" w:space="0" w:color="auto"/>
@@ -18682,7 +18708,7 @@
           </w:rPrChange>
         </w:rPr>
       </w:pPr>
-      <w:ins w:id="517" w:author="João Manuel Ginja Ramalho" w:date="2021-11-05T18:43:00Z">
+      <w:ins w:id="519" w:author="João Manuel Ginja Ramalho" w:date="2021-11-05T18:43:00Z">
         <w:r>
           <w:rPr>
             <w:rFonts w:ascii="Consolas" w:eastAsia="Times New Roman" w:hAnsi="Consolas"/>
@@ -18691,7 +18717,7 @@
             <w:szCs w:val="18"/>
             <w:bdr w:val="none" w:sz="0" w:space="0" w:color="auto"/>
             <w:lang w:val="en-GB" w:eastAsia="en-GB"/>
-            <w:rPrChange w:id="518" w:author="João Manuel Ginja Ramalho" w:date="2021-11-05T13:45:00Z">
+            <w:rPrChange w:id="520" w:author="João Manuel Ginja Ramalho" w:date="2021-11-05T13:45:00Z">
               <w:rPr>
                 <w:rFonts w:ascii="Consolas" w:eastAsia="Times New Roman" w:hAnsi="Consolas"/>
                 <w:color w:val="000000"/>
@@ -18712,44 +18738,6 @@
             <w:lang w:val="en-GB" w:eastAsia="en-GB"/>
           </w:rPr>
           <w:t>f</w:t>
-        </w:r>
-        <w:r>
-          <w:rPr>
-            <w:rFonts w:ascii="Consolas" w:eastAsia="Times New Roman" w:hAnsi="Consolas"/>
-            <w:color w:val="000000"/>
-            <w:sz w:val="18"/>
-            <w:szCs w:val="18"/>
-            <w:bdr w:val="none" w:sz="0" w:space="0" w:color="auto"/>
-            <w:lang w:val="en-GB" w:eastAsia="en-GB"/>
-            <w:rPrChange w:id="519" w:author="João Manuel Ginja Ramalho" w:date="2021-11-05T13:45:00Z">
-              <w:rPr>
-                <w:rFonts w:ascii="Consolas" w:eastAsia="Times New Roman" w:hAnsi="Consolas"/>
-                <w:color w:val="000000"/>
-                <w:bdr w:val="none" w:sz="0" w:space="0" w:color="auto"/>
-                <w:lang w:val="en-GB" w:eastAsia="en-GB"/>
-              </w:rPr>
-            </w:rPrChange>
-          </w:rPr>
-          <w:t>old(n_splits=</w:t>
-        </w:r>
-        <w:r>
-          <w:rPr>
-            <w:rFonts w:ascii="Consolas" w:eastAsia="Times New Roman" w:hAnsi="Consolas"/>
-            <w:color w:val="098658"/>
-            <w:sz w:val="18"/>
-            <w:szCs w:val="18"/>
-            <w:bdr w:val="none" w:sz="0" w:space="0" w:color="auto"/>
-            <w:lang w:val="en-GB" w:eastAsia="en-GB"/>
-            <w:rPrChange w:id="520" w:author="João Manuel Ginja Ramalho" w:date="2021-11-05T13:45:00Z">
-              <w:rPr>
-                <w:rFonts w:ascii="Consolas" w:eastAsia="Times New Roman" w:hAnsi="Consolas"/>
-                <w:color w:val="098658"/>
-                <w:bdr w:val="none" w:sz="0" w:space="0" w:color="auto"/>
-                <w:lang w:val="en-GB" w:eastAsia="en-GB"/>
-              </w:rPr>
-            </w:rPrChange>
-          </w:rPr>
-          <w:t>5</w:t>
         </w:r>
         <w:r>
           <w:rPr>
@@ -18768,7 +18756,7 @@
               </w:rPr>
             </w:rPrChange>
           </w:rPr>
-          <w:t xml:space="preserve">, random_state= </w:t>
+          <w:t>old(n_splits=</w:t>
         </w:r>
         <w:r>
           <w:rPr>
@@ -18787,7 +18775,7 @@
               </w:rPr>
             </w:rPrChange>
           </w:rPr>
-          <w:t>0</w:t>
+          <w:t>5</w:t>
         </w:r>
         <w:r>
           <w:rPr>
@@ -18806,12 +18794,12 @@
               </w:rPr>
             </w:rPrChange>
           </w:rPr>
-          <w:t>, shuffle=</w:t>
+          <w:t xml:space="preserve">, random_state= </w:t>
         </w:r>
         <w:r>
           <w:rPr>
             <w:rFonts w:ascii="Consolas" w:eastAsia="Times New Roman" w:hAnsi="Consolas"/>
-            <w:color w:val="0000FF"/>
+            <w:color w:val="098658"/>
             <w:sz w:val="18"/>
             <w:szCs w:val="18"/>
             <w:bdr w:val="none" w:sz="0" w:space="0" w:color="auto"/>
@@ -18819,13 +18807,13 @@
             <w:rPrChange w:id="524" w:author="João Manuel Ginja Ramalho" w:date="2021-11-05T13:45:00Z">
               <w:rPr>
                 <w:rFonts w:ascii="Consolas" w:eastAsia="Times New Roman" w:hAnsi="Consolas"/>
-                <w:color w:val="0000FF"/>
+                <w:color w:val="098658"/>
                 <w:bdr w:val="none" w:sz="0" w:space="0" w:color="auto"/>
                 <w:lang w:val="en-GB" w:eastAsia="en-GB"/>
               </w:rPr>
             </w:rPrChange>
           </w:rPr>
-          <w:t>True</w:t>
+          <w:t>0</w:t>
         </w:r>
         <w:r>
           <w:rPr>
@@ -18836,6 +18824,44 @@
             <w:bdr w:val="none" w:sz="0" w:space="0" w:color="auto"/>
             <w:lang w:val="en-GB" w:eastAsia="en-GB"/>
             <w:rPrChange w:id="525" w:author="João Manuel Ginja Ramalho" w:date="2021-11-05T13:45:00Z">
+              <w:rPr>
+                <w:rFonts w:ascii="Consolas" w:eastAsia="Times New Roman" w:hAnsi="Consolas"/>
+                <w:color w:val="000000"/>
+                <w:bdr w:val="none" w:sz="0" w:space="0" w:color="auto"/>
+                <w:lang w:val="en-GB" w:eastAsia="en-GB"/>
+              </w:rPr>
+            </w:rPrChange>
+          </w:rPr>
+          <w:t>, shuffle=</w:t>
+        </w:r>
+        <w:r>
+          <w:rPr>
+            <w:rFonts w:ascii="Consolas" w:eastAsia="Times New Roman" w:hAnsi="Consolas"/>
+            <w:color w:val="0000FF"/>
+            <w:sz w:val="18"/>
+            <w:szCs w:val="18"/>
+            <w:bdr w:val="none" w:sz="0" w:space="0" w:color="auto"/>
+            <w:lang w:val="en-GB" w:eastAsia="en-GB"/>
+            <w:rPrChange w:id="526" w:author="João Manuel Ginja Ramalho" w:date="2021-11-05T13:45:00Z">
+              <w:rPr>
+                <w:rFonts w:ascii="Consolas" w:eastAsia="Times New Roman" w:hAnsi="Consolas"/>
+                <w:color w:val="0000FF"/>
+                <w:bdr w:val="none" w:sz="0" w:space="0" w:color="auto"/>
+                <w:lang w:val="en-GB" w:eastAsia="en-GB"/>
+              </w:rPr>
+            </w:rPrChange>
+          </w:rPr>
+          <w:t>True</w:t>
+        </w:r>
+        <w:r>
+          <w:rPr>
+            <w:rFonts w:ascii="Consolas" w:eastAsia="Times New Roman" w:hAnsi="Consolas"/>
+            <w:color w:val="000000"/>
+            <w:sz w:val="18"/>
+            <w:szCs w:val="18"/>
+            <w:bdr w:val="none" w:sz="0" w:space="0" w:color="auto"/>
+            <w:lang w:val="en-GB" w:eastAsia="en-GB"/>
+            <w:rPrChange w:id="527" w:author="João Manuel Ginja Ramalho" w:date="2021-11-05T13:45:00Z">
               <w:rPr>
                 <w:rFonts w:ascii="Consolas" w:eastAsia="Times New Roman" w:hAnsi="Consolas"/>
                 <w:color w:val="000000"/>
@@ -18861,16 +18887,16 @@
         <w:shd w:val="clear" w:color="auto" w:fill="FFFFFF"/>
         <w:spacing w:line="330" w:lineRule="atLeast"/>
         <w:rPr>
-          <w:ins w:id="526" w:author="João Manuel Ginja Ramalho" w:date="2021-11-05T18:43:00Z"/>
+          <w:ins w:id="528" w:author="João Manuel Ginja Ramalho" w:date="2021-11-05T18:43:00Z"/>
           <w:rFonts w:ascii="Consolas" w:eastAsia="Times New Roman" w:hAnsi="Consolas"/>
           <w:color w:val="000000"/>
           <w:sz w:val="18"/>
           <w:szCs w:val="18"/>
           <w:bdr w:val="none" w:sz="0" w:space="0" w:color="auto"/>
           <w:lang w:val="en-GB" w:eastAsia="en-GB"/>
-          <w:rPrChange w:id="527" w:author="João Manuel Ginja Ramalho" w:date="2021-11-05T13:45:00Z">
+          <w:rPrChange w:id="529" w:author="João Manuel Ginja Ramalho" w:date="2021-11-05T13:45:00Z">
             <w:rPr>
-              <w:ins w:id="528" w:author="João Manuel Ginja Ramalho" w:date="2021-11-05T18:43:00Z"/>
+              <w:ins w:id="530" w:author="João Manuel Ginja Ramalho" w:date="2021-11-05T18:43:00Z"/>
               <w:rFonts w:ascii="Consolas" w:eastAsia="Times New Roman" w:hAnsi="Consolas"/>
               <w:color w:val="000000"/>
               <w:bdr w:val="none" w:sz="0" w:space="0" w:color="auto"/>
@@ -18879,46 +18905,7 @@
           </w:rPrChange>
         </w:rPr>
       </w:pPr>
-      <w:ins w:id="529" w:author="João Manuel Ginja Ramalho" w:date="2021-11-05T18:43:00Z">
-        <w:r>
-          <w:rPr>
-            <w:rFonts w:ascii="Consolas" w:eastAsia="Times New Roman" w:hAnsi="Consolas"/>
-            <w:color w:val="000000"/>
-            <w:sz w:val="18"/>
-            <w:szCs w:val="18"/>
-            <w:bdr w:val="none" w:sz="0" w:space="0" w:color="auto"/>
-            <w:lang w:val="en-GB" w:eastAsia="en-GB"/>
-            <w:rPrChange w:id="530" w:author="João Manuel Ginja Ramalho" w:date="2021-11-05T13:45:00Z">
-              <w:rPr>
-                <w:rFonts w:ascii="Consolas" w:eastAsia="Times New Roman" w:hAnsi="Consolas"/>
-                <w:color w:val="000000"/>
-                <w:bdr w:val="none" w:sz="0" w:space="0" w:color="auto"/>
-                <w:lang w:val="en-GB" w:eastAsia="en-GB"/>
-              </w:rPr>
-            </w:rPrChange>
-          </w:rPr>
-          <w:lastRenderedPageBreak/>
-          <w:t xml:space="preserve">classifier1 = MLPRegressor(alpha = </w:t>
-        </w:r>
-        <w:r>
-          <w:rPr>
-            <w:rFonts w:ascii="Consolas" w:eastAsia="Times New Roman" w:hAnsi="Consolas"/>
-            <w:color w:val="098658"/>
-            <w:sz w:val="18"/>
-            <w:szCs w:val="18"/>
-            <w:bdr w:val="none" w:sz="0" w:space="0" w:color="auto"/>
-            <w:lang w:val="en-GB" w:eastAsia="en-GB"/>
-            <w:rPrChange w:id="531" w:author="João Manuel Ginja Ramalho" w:date="2021-11-05T13:45:00Z">
-              <w:rPr>
-                <w:rFonts w:ascii="Consolas" w:eastAsia="Times New Roman" w:hAnsi="Consolas"/>
-                <w:color w:val="098658"/>
-                <w:bdr w:val="none" w:sz="0" w:space="0" w:color="auto"/>
-                <w:lang w:val="en-GB" w:eastAsia="en-GB"/>
-              </w:rPr>
-            </w:rPrChange>
-          </w:rPr>
-          <w:t>20</w:t>
-        </w:r>
+      <w:ins w:id="531" w:author="João Manuel Ginja Ramalho" w:date="2021-11-05T18:43:00Z">
         <w:r>
           <w:rPr>
             <w:rFonts w:ascii="Consolas" w:eastAsia="Times New Roman" w:hAnsi="Consolas"/>
@@ -18936,23 +18923,12 @@
               </w:rPr>
             </w:rPrChange>
           </w:rPr>
-          <w:t xml:space="preserve">, activation = </w:t>
+          <w:t xml:space="preserve">classifier1 = MLPRegressor(alpha = </w:t>
         </w:r>
         <w:r>
           <w:rPr>
             <w:rFonts w:ascii="Consolas" w:eastAsia="Times New Roman" w:hAnsi="Consolas"/>
-            <w:color w:val="A31515"/>
-            <w:sz w:val="18"/>
-            <w:szCs w:val="18"/>
-            <w:bdr w:val="none" w:sz="0" w:space="0" w:color="auto"/>
-            <w:lang w:val="en-GB" w:eastAsia="en-GB"/>
-          </w:rPr>
-          <w:t>“</w:t>
-        </w:r>
-        <w:r>
-          <w:rPr>
-            <w:rFonts w:ascii="Consolas" w:eastAsia="Times New Roman" w:hAnsi="Consolas"/>
-            <w:color w:val="A31515"/>
+            <w:color w:val="098658"/>
             <w:sz w:val="18"/>
             <w:szCs w:val="18"/>
             <w:bdr w:val="none" w:sz="0" w:space="0" w:color="auto"/>
@@ -18960,24 +18936,13 @@
             <w:rPrChange w:id="533" w:author="João Manuel Ginja Ramalho" w:date="2021-11-05T13:45:00Z">
               <w:rPr>
                 <w:rFonts w:ascii="Consolas" w:eastAsia="Times New Roman" w:hAnsi="Consolas"/>
-                <w:color w:val="A31515"/>
+                <w:color w:val="098658"/>
                 <w:bdr w:val="none" w:sz="0" w:space="0" w:color="auto"/>
                 <w:lang w:val="en-GB" w:eastAsia="en-GB"/>
               </w:rPr>
             </w:rPrChange>
           </w:rPr>
-          <w:t>relu</w:t>
-        </w:r>
-        <w:r>
-          <w:rPr>
-            <w:rFonts w:ascii="Consolas" w:eastAsia="Times New Roman" w:hAnsi="Consolas"/>
-            <w:color w:val="A31515"/>
-            <w:sz w:val="18"/>
-            <w:szCs w:val="18"/>
-            <w:bdr w:val="none" w:sz="0" w:space="0" w:color="auto"/>
-            <w:lang w:val="en-GB" w:eastAsia="en-GB"/>
-          </w:rPr>
-          <w:t>”</w:t>
+          <w:t>20</w:t>
         </w:r>
         <w:r>
           <w:rPr>
@@ -18996,12 +18961,23 @@
               </w:rPr>
             </w:rPrChange>
           </w:rPr>
-          <w:t>, hidden_layer_sizes=(</w:t>
+          <w:t xml:space="preserve">, activation = </w:t>
         </w:r>
         <w:r>
           <w:rPr>
             <w:rFonts w:ascii="Consolas" w:eastAsia="Times New Roman" w:hAnsi="Consolas"/>
-            <w:color w:val="098658"/>
+            <w:color w:val="A31515"/>
+            <w:sz w:val="18"/>
+            <w:szCs w:val="18"/>
+            <w:bdr w:val="none" w:sz="0" w:space="0" w:color="auto"/>
+            <w:lang w:val="en-GB" w:eastAsia="en-GB"/>
+          </w:rPr>
+          <w:t>“</w:t>
+        </w:r>
+        <w:r>
+          <w:rPr>
+            <w:rFonts w:ascii="Consolas" w:eastAsia="Times New Roman" w:hAnsi="Consolas"/>
+            <w:color w:val="A31515"/>
             <w:sz w:val="18"/>
             <w:szCs w:val="18"/>
             <w:bdr w:val="none" w:sz="0" w:space="0" w:color="auto"/>
@@ -19009,13 +18985,24 @@
             <w:rPrChange w:id="535" w:author="João Manuel Ginja Ramalho" w:date="2021-11-05T13:45:00Z">
               <w:rPr>
                 <w:rFonts w:ascii="Consolas" w:eastAsia="Times New Roman" w:hAnsi="Consolas"/>
-                <w:color w:val="098658"/>
+                <w:color w:val="A31515"/>
                 <w:bdr w:val="none" w:sz="0" w:space="0" w:color="auto"/>
                 <w:lang w:val="en-GB" w:eastAsia="en-GB"/>
               </w:rPr>
             </w:rPrChange>
           </w:rPr>
-          <w:t>3</w:t>
+          <w:t>relu</w:t>
+        </w:r>
+        <w:r>
+          <w:rPr>
+            <w:rFonts w:ascii="Consolas" w:eastAsia="Times New Roman" w:hAnsi="Consolas"/>
+            <w:color w:val="A31515"/>
+            <w:sz w:val="18"/>
+            <w:szCs w:val="18"/>
+            <w:bdr w:val="none" w:sz="0" w:space="0" w:color="auto"/>
+            <w:lang w:val="en-GB" w:eastAsia="en-GB"/>
+          </w:rPr>
+          <w:t>”</w:t>
         </w:r>
         <w:r>
           <w:rPr>
@@ -19034,7 +19021,7 @@
               </w:rPr>
             </w:rPrChange>
           </w:rPr>
-          <w:t xml:space="preserve">, </w:t>
+          <w:t>, hidden_layer_sizes=(</w:t>
         </w:r>
         <w:r>
           <w:rPr>
@@ -19053,7 +19040,7 @@
               </w:rPr>
             </w:rPrChange>
           </w:rPr>
-          <w:t>2</w:t>
+          <w:t>3</w:t>
         </w:r>
         <w:r>
           <w:rPr>
@@ -19072,12 +19059,12 @@
               </w:rPr>
             </w:rPrChange>
           </w:rPr>
-          <w:t xml:space="preserve">), early_stopping = </w:t>
+          <w:t xml:space="preserve">, </w:t>
         </w:r>
         <w:r>
           <w:rPr>
             <w:rFonts w:ascii="Consolas" w:eastAsia="Times New Roman" w:hAnsi="Consolas"/>
-            <w:color w:val="0000FF"/>
+            <w:color w:val="098658"/>
             <w:sz w:val="18"/>
             <w:szCs w:val="18"/>
             <w:bdr w:val="none" w:sz="0" w:space="0" w:color="auto"/>
@@ -19085,13 +19072,13 @@
             <w:rPrChange w:id="539" w:author="João Manuel Ginja Ramalho" w:date="2021-11-05T13:45:00Z">
               <w:rPr>
                 <w:rFonts w:ascii="Consolas" w:eastAsia="Times New Roman" w:hAnsi="Consolas"/>
-                <w:color w:val="0000FF"/>
+                <w:color w:val="098658"/>
                 <w:bdr w:val="none" w:sz="0" w:space="0" w:color="auto"/>
                 <w:lang w:val="en-GB" w:eastAsia="en-GB"/>
               </w:rPr>
             </w:rPrChange>
           </w:rPr>
-          <w:t>False</w:t>
+          <w:t>2</w:t>
         </w:r>
         <w:r>
           <w:rPr>
@@ -19110,12 +19097,12 @@
               </w:rPr>
             </w:rPrChange>
           </w:rPr>
-          <w:t xml:space="preserve">,  random_state= </w:t>
+          <w:t xml:space="preserve">), early_stopping = </w:t>
         </w:r>
         <w:r>
           <w:rPr>
             <w:rFonts w:ascii="Consolas" w:eastAsia="Times New Roman" w:hAnsi="Consolas"/>
-            <w:color w:val="098658"/>
+            <w:color w:val="0000FF"/>
             <w:sz w:val="18"/>
             <w:szCs w:val="18"/>
             <w:bdr w:val="none" w:sz="0" w:space="0" w:color="auto"/>
@@ -19123,13 +19110,13 @@
             <w:rPrChange w:id="541" w:author="João Manuel Ginja Ramalho" w:date="2021-11-05T13:45:00Z">
               <w:rPr>
                 <w:rFonts w:ascii="Consolas" w:eastAsia="Times New Roman" w:hAnsi="Consolas"/>
-                <w:color w:val="098658"/>
+                <w:color w:val="0000FF"/>
                 <w:bdr w:val="none" w:sz="0" w:space="0" w:color="auto"/>
                 <w:lang w:val="en-GB" w:eastAsia="en-GB"/>
               </w:rPr>
             </w:rPrChange>
           </w:rPr>
-          <w:t>13</w:t>
+          <w:t>False</w:t>
         </w:r>
         <w:r>
           <w:rPr>
@@ -19148,7 +19135,7 @@
               </w:rPr>
             </w:rPrChange>
           </w:rPr>
-          <w:t xml:space="preserve">, max_iter = </w:t>
+          <w:t xml:space="preserve">,  random_state= </w:t>
         </w:r>
         <w:r>
           <w:rPr>
@@ -19167,7 +19154,7 @@
               </w:rPr>
             </w:rPrChange>
           </w:rPr>
-          <w:t>1500</w:t>
+          <w:t>13</w:t>
         </w:r>
         <w:r>
           <w:rPr>
@@ -19178,6 +19165,44 @@
             <w:bdr w:val="none" w:sz="0" w:space="0" w:color="auto"/>
             <w:lang w:val="en-GB" w:eastAsia="en-GB"/>
             <w:rPrChange w:id="544" w:author="João Manuel Ginja Ramalho" w:date="2021-11-05T13:45:00Z">
+              <w:rPr>
+                <w:rFonts w:ascii="Consolas" w:eastAsia="Times New Roman" w:hAnsi="Consolas"/>
+                <w:color w:val="000000"/>
+                <w:bdr w:val="none" w:sz="0" w:space="0" w:color="auto"/>
+                <w:lang w:val="en-GB" w:eastAsia="en-GB"/>
+              </w:rPr>
+            </w:rPrChange>
+          </w:rPr>
+          <w:t xml:space="preserve">, max_iter = </w:t>
+        </w:r>
+        <w:r>
+          <w:rPr>
+            <w:rFonts w:ascii="Consolas" w:eastAsia="Times New Roman" w:hAnsi="Consolas"/>
+            <w:color w:val="098658"/>
+            <w:sz w:val="18"/>
+            <w:szCs w:val="18"/>
+            <w:bdr w:val="none" w:sz="0" w:space="0" w:color="auto"/>
+            <w:lang w:val="en-GB" w:eastAsia="en-GB"/>
+            <w:rPrChange w:id="545" w:author="João Manuel Ginja Ramalho" w:date="2021-11-05T13:45:00Z">
+              <w:rPr>
+                <w:rFonts w:ascii="Consolas" w:eastAsia="Times New Roman" w:hAnsi="Consolas"/>
+                <w:color w:val="098658"/>
+                <w:bdr w:val="none" w:sz="0" w:space="0" w:color="auto"/>
+                <w:lang w:val="en-GB" w:eastAsia="en-GB"/>
+              </w:rPr>
+            </w:rPrChange>
+          </w:rPr>
+          <w:t>1500</w:t>
+        </w:r>
+        <w:r>
+          <w:rPr>
+            <w:rFonts w:ascii="Consolas" w:eastAsia="Times New Roman" w:hAnsi="Consolas"/>
+            <w:color w:val="000000"/>
+            <w:sz w:val="18"/>
+            <w:szCs w:val="18"/>
+            <w:bdr w:val="none" w:sz="0" w:space="0" w:color="auto"/>
+            <w:lang w:val="en-GB" w:eastAsia="en-GB"/>
+            <w:rPrChange w:id="546" w:author="João Manuel Ginja Ramalho" w:date="2021-11-05T13:45:00Z">
               <w:rPr>
                 <w:rFonts w:ascii="Consolas" w:eastAsia="Times New Roman" w:hAnsi="Consolas"/>
                 <w:color w:val="000000"/>
@@ -19203,16 +19228,16 @@
         <w:shd w:val="clear" w:color="auto" w:fill="FFFFFF"/>
         <w:spacing w:line="330" w:lineRule="atLeast"/>
         <w:rPr>
-          <w:ins w:id="545" w:author="João Manuel Ginja Ramalho" w:date="2021-11-05T18:43:00Z"/>
+          <w:ins w:id="547" w:author="João Manuel Ginja Ramalho" w:date="2021-11-05T18:43:00Z"/>
           <w:rFonts w:ascii="Consolas" w:eastAsia="Times New Roman" w:hAnsi="Consolas"/>
           <w:color w:val="000000"/>
           <w:sz w:val="18"/>
           <w:szCs w:val="18"/>
           <w:bdr w:val="none" w:sz="0" w:space="0" w:color="auto"/>
           <w:lang w:val="en-GB" w:eastAsia="en-GB"/>
-          <w:rPrChange w:id="546" w:author="João Manuel Ginja Ramalho" w:date="2021-11-05T13:45:00Z">
+          <w:rPrChange w:id="548" w:author="João Manuel Ginja Ramalho" w:date="2021-11-05T13:45:00Z">
             <w:rPr>
-              <w:ins w:id="547" w:author="João Manuel Ginja Ramalho" w:date="2021-11-05T18:43:00Z"/>
+              <w:ins w:id="549" w:author="João Manuel Ginja Ramalho" w:date="2021-11-05T18:43:00Z"/>
               <w:rFonts w:ascii="Consolas" w:eastAsia="Times New Roman" w:hAnsi="Consolas"/>
               <w:color w:val="000000"/>
               <w:bdr w:val="none" w:sz="0" w:space="0" w:color="auto"/>
@@ -19221,45 +19246,7 @@
           </w:rPrChange>
         </w:rPr>
       </w:pPr>
-      <w:ins w:id="548" w:author="João Manuel Ginja Ramalho" w:date="2021-11-05T18:43:00Z">
-        <w:r>
-          <w:rPr>
-            <w:rFonts w:ascii="Consolas" w:eastAsia="Times New Roman" w:hAnsi="Consolas"/>
-            <w:color w:val="000000"/>
-            <w:sz w:val="18"/>
-            <w:szCs w:val="18"/>
-            <w:bdr w:val="none" w:sz="0" w:space="0" w:color="auto"/>
-            <w:lang w:val="en-GB" w:eastAsia="en-GB"/>
-            <w:rPrChange w:id="549" w:author="João Manuel Ginja Ramalho" w:date="2021-11-05T13:45:00Z">
-              <w:rPr>
-                <w:rFonts w:ascii="Consolas" w:eastAsia="Times New Roman" w:hAnsi="Consolas"/>
-                <w:color w:val="000000"/>
-                <w:bdr w:val="none" w:sz="0" w:space="0" w:color="auto"/>
-                <w:lang w:val="en-GB" w:eastAsia="en-GB"/>
-              </w:rPr>
-            </w:rPrChange>
-          </w:rPr>
-          <w:t xml:space="preserve">classifier2 = MLPRegressor(alpha = </w:t>
-        </w:r>
-        <w:r>
-          <w:rPr>
-            <w:rFonts w:ascii="Consolas" w:eastAsia="Times New Roman" w:hAnsi="Consolas"/>
-            <w:color w:val="098658"/>
-            <w:sz w:val="18"/>
-            <w:szCs w:val="18"/>
-            <w:bdr w:val="none" w:sz="0" w:space="0" w:color="auto"/>
-            <w:lang w:val="en-GB" w:eastAsia="en-GB"/>
-            <w:rPrChange w:id="550" w:author="João Manuel Ginja Ramalho" w:date="2021-11-05T13:45:00Z">
-              <w:rPr>
-                <w:rFonts w:ascii="Consolas" w:eastAsia="Times New Roman" w:hAnsi="Consolas"/>
-                <w:color w:val="098658"/>
-                <w:bdr w:val="none" w:sz="0" w:space="0" w:color="auto"/>
-                <w:lang w:val="en-GB" w:eastAsia="en-GB"/>
-              </w:rPr>
-            </w:rPrChange>
-          </w:rPr>
-          <w:t>1e-5</w:t>
-        </w:r>
+      <w:ins w:id="550" w:author="João Manuel Ginja Ramalho" w:date="2021-11-05T18:43:00Z">
         <w:r>
           <w:rPr>
             <w:rFonts w:ascii="Consolas" w:eastAsia="Times New Roman" w:hAnsi="Consolas"/>
@@ -19277,23 +19264,12 @@
               </w:rPr>
             </w:rPrChange>
           </w:rPr>
-          <w:t xml:space="preserve">, activation = </w:t>
+          <w:t xml:space="preserve">classifier2 = MLPRegressor(alpha = </w:t>
         </w:r>
         <w:r>
           <w:rPr>
             <w:rFonts w:ascii="Consolas" w:eastAsia="Times New Roman" w:hAnsi="Consolas"/>
-            <w:color w:val="A31515"/>
-            <w:sz w:val="18"/>
-            <w:szCs w:val="18"/>
-            <w:bdr w:val="none" w:sz="0" w:space="0" w:color="auto"/>
-            <w:lang w:val="en-GB" w:eastAsia="en-GB"/>
-          </w:rPr>
-          <w:t>“</w:t>
-        </w:r>
-        <w:r>
-          <w:rPr>
-            <w:rFonts w:ascii="Consolas" w:eastAsia="Times New Roman" w:hAnsi="Consolas"/>
-            <w:color w:val="A31515"/>
+            <w:color w:val="098658"/>
             <w:sz w:val="18"/>
             <w:szCs w:val="18"/>
             <w:bdr w:val="none" w:sz="0" w:space="0" w:color="auto"/>
@@ -19301,24 +19277,13 @@
             <w:rPrChange w:id="552" w:author="João Manuel Ginja Ramalho" w:date="2021-11-05T13:45:00Z">
               <w:rPr>
                 <w:rFonts w:ascii="Consolas" w:eastAsia="Times New Roman" w:hAnsi="Consolas"/>
-                <w:color w:val="A31515"/>
+                <w:color w:val="098658"/>
                 <w:bdr w:val="none" w:sz="0" w:space="0" w:color="auto"/>
                 <w:lang w:val="en-GB" w:eastAsia="en-GB"/>
               </w:rPr>
             </w:rPrChange>
           </w:rPr>
-          <w:t>relu</w:t>
-        </w:r>
-        <w:r>
-          <w:rPr>
-            <w:rFonts w:ascii="Consolas" w:eastAsia="Times New Roman" w:hAnsi="Consolas"/>
-            <w:color w:val="A31515"/>
-            <w:sz w:val="18"/>
-            <w:szCs w:val="18"/>
-            <w:bdr w:val="none" w:sz="0" w:space="0" w:color="auto"/>
-            <w:lang w:val="en-GB" w:eastAsia="en-GB"/>
-          </w:rPr>
-          <w:t>”</w:t>
+          <w:t>1e-5</w:t>
         </w:r>
         <w:r>
           <w:rPr>
@@ -19337,12 +19302,23 @@
               </w:rPr>
             </w:rPrChange>
           </w:rPr>
-          <w:t>, hidden_layer_sizes=(</w:t>
+          <w:t xml:space="preserve">, activation = </w:t>
         </w:r>
         <w:r>
           <w:rPr>
             <w:rFonts w:ascii="Consolas" w:eastAsia="Times New Roman" w:hAnsi="Consolas"/>
-            <w:color w:val="098658"/>
+            <w:color w:val="A31515"/>
+            <w:sz w:val="18"/>
+            <w:szCs w:val="18"/>
+            <w:bdr w:val="none" w:sz="0" w:space="0" w:color="auto"/>
+            <w:lang w:val="en-GB" w:eastAsia="en-GB"/>
+          </w:rPr>
+          <w:t>“</w:t>
+        </w:r>
+        <w:r>
+          <w:rPr>
+            <w:rFonts w:ascii="Consolas" w:eastAsia="Times New Roman" w:hAnsi="Consolas"/>
+            <w:color w:val="A31515"/>
             <w:sz w:val="18"/>
             <w:szCs w:val="18"/>
             <w:bdr w:val="none" w:sz="0" w:space="0" w:color="auto"/>
@@ -19350,13 +19326,24 @@
             <w:rPrChange w:id="554" w:author="João Manuel Ginja Ramalho" w:date="2021-11-05T13:45:00Z">
               <w:rPr>
                 <w:rFonts w:ascii="Consolas" w:eastAsia="Times New Roman" w:hAnsi="Consolas"/>
-                <w:color w:val="098658"/>
+                <w:color w:val="A31515"/>
                 <w:bdr w:val="none" w:sz="0" w:space="0" w:color="auto"/>
                 <w:lang w:val="en-GB" w:eastAsia="en-GB"/>
               </w:rPr>
             </w:rPrChange>
           </w:rPr>
-          <w:t>3</w:t>
+          <w:t>relu</w:t>
+        </w:r>
+        <w:r>
+          <w:rPr>
+            <w:rFonts w:ascii="Consolas" w:eastAsia="Times New Roman" w:hAnsi="Consolas"/>
+            <w:color w:val="A31515"/>
+            <w:sz w:val="18"/>
+            <w:szCs w:val="18"/>
+            <w:bdr w:val="none" w:sz="0" w:space="0" w:color="auto"/>
+            <w:lang w:val="en-GB" w:eastAsia="en-GB"/>
+          </w:rPr>
+          <w:t>”</w:t>
         </w:r>
         <w:r>
           <w:rPr>
@@ -19375,7 +19362,7 @@
               </w:rPr>
             </w:rPrChange>
           </w:rPr>
-          <w:t xml:space="preserve">, </w:t>
+          <w:t>, hidden_layer_sizes=(</w:t>
         </w:r>
         <w:r>
           <w:rPr>
@@ -19394,7 +19381,7 @@
               </w:rPr>
             </w:rPrChange>
           </w:rPr>
-          <w:t>2</w:t>
+          <w:t>3</w:t>
         </w:r>
         <w:r>
           <w:rPr>
@@ -19413,12 +19400,12 @@
               </w:rPr>
             </w:rPrChange>
           </w:rPr>
-          <w:t xml:space="preserve">), early_stopping = </w:t>
+          <w:t xml:space="preserve">, </w:t>
         </w:r>
         <w:r>
           <w:rPr>
             <w:rFonts w:ascii="Consolas" w:eastAsia="Times New Roman" w:hAnsi="Consolas"/>
-            <w:color w:val="0000FF"/>
+            <w:color w:val="098658"/>
             <w:sz w:val="18"/>
             <w:szCs w:val="18"/>
             <w:bdr w:val="none" w:sz="0" w:space="0" w:color="auto"/>
@@ -19426,13 +19413,13 @@
             <w:rPrChange w:id="558" w:author="João Manuel Ginja Ramalho" w:date="2021-11-05T13:45:00Z">
               <w:rPr>
                 <w:rFonts w:ascii="Consolas" w:eastAsia="Times New Roman" w:hAnsi="Consolas"/>
-                <w:color w:val="0000FF"/>
+                <w:color w:val="098658"/>
                 <w:bdr w:val="none" w:sz="0" w:space="0" w:color="auto"/>
                 <w:lang w:val="en-GB" w:eastAsia="en-GB"/>
               </w:rPr>
             </w:rPrChange>
           </w:rPr>
-          <w:t>False</w:t>
+          <w:t>2</w:t>
         </w:r>
         <w:r>
           <w:rPr>
@@ -19451,12 +19438,12 @@
               </w:rPr>
             </w:rPrChange>
           </w:rPr>
-          <w:t xml:space="preserve">,  random_state= </w:t>
+          <w:t xml:space="preserve">), early_stopping = </w:t>
         </w:r>
         <w:r>
           <w:rPr>
             <w:rFonts w:ascii="Consolas" w:eastAsia="Times New Roman" w:hAnsi="Consolas"/>
-            <w:color w:val="098658"/>
+            <w:color w:val="0000FF"/>
             <w:sz w:val="18"/>
             <w:szCs w:val="18"/>
             <w:bdr w:val="none" w:sz="0" w:space="0" w:color="auto"/>
@@ -19464,13 +19451,13 @@
             <w:rPrChange w:id="560" w:author="João Manuel Ginja Ramalho" w:date="2021-11-05T13:45:00Z">
               <w:rPr>
                 <w:rFonts w:ascii="Consolas" w:eastAsia="Times New Roman" w:hAnsi="Consolas"/>
-                <w:color w:val="098658"/>
+                <w:color w:val="0000FF"/>
                 <w:bdr w:val="none" w:sz="0" w:space="0" w:color="auto"/>
                 <w:lang w:val="en-GB" w:eastAsia="en-GB"/>
               </w:rPr>
             </w:rPrChange>
           </w:rPr>
-          <w:t>13</w:t>
+          <w:t>False</w:t>
         </w:r>
         <w:r>
           <w:rPr>
@@ -19489,7 +19476,7 @@
               </w:rPr>
             </w:rPrChange>
           </w:rPr>
-          <w:t xml:space="preserve">, max_iter = </w:t>
+          <w:t xml:space="preserve">,  random_state= </w:t>
         </w:r>
         <w:r>
           <w:rPr>
@@ -19508,7 +19495,7 @@
               </w:rPr>
             </w:rPrChange>
           </w:rPr>
-          <w:t>1500</w:t>
+          <w:t>13</w:t>
         </w:r>
         <w:r>
           <w:rPr>
@@ -19519,6 +19506,44 @@
             <w:bdr w:val="none" w:sz="0" w:space="0" w:color="auto"/>
             <w:lang w:val="en-GB" w:eastAsia="en-GB"/>
             <w:rPrChange w:id="563" w:author="João Manuel Ginja Ramalho" w:date="2021-11-05T13:45:00Z">
+              <w:rPr>
+                <w:rFonts w:ascii="Consolas" w:eastAsia="Times New Roman" w:hAnsi="Consolas"/>
+                <w:color w:val="000000"/>
+                <w:bdr w:val="none" w:sz="0" w:space="0" w:color="auto"/>
+                <w:lang w:val="en-GB" w:eastAsia="en-GB"/>
+              </w:rPr>
+            </w:rPrChange>
+          </w:rPr>
+          <w:t xml:space="preserve">, max_iter = </w:t>
+        </w:r>
+        <w:r>
+          <w:rPr>
+            <w:rFonts w:ascii="Consolas" w:eastAsia="Times New Roman" w:hAnsi="Consolas"/>
+            <w:color w:val="098658"/>
+            <w:sz w:val="18"/>
+            <w:szCs w:val="18"/>
+            <w:bdr w:val="none" w:sz="0" w:space="0" w:color="auto"/>
+            <w:lang w:val="en-GB" w:eastAsia="en-GB"/>
+            <w:rPrChange w:id="564" w:author="João Manuel Ginja Ramalho" w:date="2021-11-05T13:45:00Z">
+              <w:rPr>
+                <w:rFonts w:ascii="Consolas" w:eastAsia="Times New Roman" w:hAnsi="Consolas"/>
+                <w:color w:val="098658"/>
+                <w:bdr w:val="none" w:sz="0" w:space="0" w:color="auto"/>
+                <w:lang w:val="en-GB" w:eastAsia="en-GB"/>
+              </w:rPr>
+            </w:rPrChange>
+          </w:rPr>
+          <w:t>1500</w:t>
+        </w:r>
+        <w:r>
+          <w:rPr>
+            <w:rFonts w:ascii="Consolas" w:eastAsia="Times New Roman" w:hAnsi="Consolas"/>
+            <w:color w:val="000000"/>
+            <w:sz w:val="18"/>
+            <w:szCs w:val="18"/>
+            <w:bdr w:val="none" w:sz="0" w:space="0" w:color="auto"/>
+            <w:lang w:val="en-GB" w:eastAsia="en-GB"/>
+            <w:rPrChange w:id="565" w:author="João Manuel Ginja Ramalho" w:date="2021-11-05T13:45:00Z">
               <w:rPr>
                 <w:rFonts w:ascii="Consolas" w:eastAsia="Times New Roman" w:hAnsi="Consolas"/>
                 <w:color w:val="000000"/>
@@ -19544,16 +19569,16 @@
         <w:shd w:val="clear" w:color="auto" w:fill="FFFFFF"/>
         <w:spacing w:line="330" w:lineRule="atLeast"/>
         <w:rPr>
-          <w:ins w:id="564" w:author="João Manuel Ginja Ramalho" w:date="2021-11-05T18:43:00Z"/>
+          <w:ins w:id="566" w:author="João Manuel Ginja Ramalho" w:date="2021-11-05T18:43:00Z"/>
           <w:rFonts w:ascii="Consolas" w:eastAsia="Times New Roman" w:hAnsi="Consolas"/>
           <w:color w:val="000000"/>
           <w:sz w:val="18"/>
           <w:szCs w:val="18"/>
           <w:bdr w:val="none" w:sz="0" w:space="0" w:color="auto"/>
           <w:lang w:val="en-GB" w:eastAsia="en-GB"/>
-          <w:rPrChange w:id="565" w:author="João Manuel Ginja Ramalho" w:date="2021-11-05T13:45:00Z">
+          <w:rPrChange w:id="567" w:author="João Manuel Ginja Ramalho" w:date="2021-11-05T13:45:00Z">
             <w:rPr>
-              <w:ins w:id="566" w:author="João Manuel Ginja Ramalho" w:date="2021-11-05T18:43:00Z"/>
+              <w:ins w:id="568" w:author="João Manuel Ginja Ramalho" w:date="2021-11-05T18:43:00Z"/>
               <w:rFonts w:ascii="Consolas" w:eastAsia="Times New Roman" w:hAnsi="Consolas"/>
               <w:color w:val="000000"/>
               <w:bdr w:val="none" w:sz="0" w:space="0" w:color="auto"/>
@@ -19576,16 +19601,16 @@
         <w:shd w:val="clear" w:color="auto" w:fill="FFFFFF"/>
         <w:spacing w:line="330" w:lineRule="atLeast"/>
         <w:rPr>
-          <w:ins w:id="567" w:author="João Manuel Ginja Ramalho" w:date="2021-11-05T18:43:00Z"/>
+          <w:ins w:id="569" w:author="João Manuel Ginja Ramalho" w:date="2021-11-05T18:43:00Z"/>
           <w:rFonts w:ascii="Consolas" w:eastAsia="Times New Roman" w:hAnsi="Consolas"/>
           <w:color w:val="000000"/>
           <w:sz w:val="18"/>
           <w:szCs w:val="18"/>
           <w:bdr w:val="none" w:sz="0" w:space="0" w:color="auto"/>
           <w:lang w:val="en-GB" w:eastAsia="en-GB"/>
-          <w:rPrChange w:id="568" w:author="João Manuel Ginja Ramalho" w:date="2021-11-05T13:45:00Z">
+          <w:rPrChange w:id="570" w:author="João Manuel Ginja Ramalho" w:date="2021-11-05T13:45:00Z">
             <w:rPr>
-              <w:ins w:id="569" w:author="João Manuel Ginja Ramalho" w:date="2021-11-05T18:43:00Z"/>
+              <w:ins w:id="571" w:author="João Manuel Ginja Ramalho" w:date="2021-11-05T18:43:00Z"/>
               <w:rFonts w:ascii="Consolas" w:eastAsia="Times New Roman" w:hAnsi="Consolas"/>
               <w:color w:val="000000"/>
               <w:bdr w:val="none" w:sz="0" w:space="0" w:color="auto"/>
@@ -19594,45 +19619,7 @@
           </w:rPrChange>
         </w:rPr>
       </w:pPr>
-      <w:ins w:id="570" w:author="João Manuel Ginja Ramalho" w:date="2021-11-05T18:43:00Z">
-        <w:r>
-          <w:rPr>
-            <w:rFonts w:ascii="Consolas" w:eastAsia="Times New Roman" w:hAnsi="Consolas"/>
-            <w:color w:val="0000FF"/>
-            <w:sz w:val="18"/>
-            <w:szCs w:val="18"/>
-            <w:bdr w:val="none" w:sz="0" w:space="0" w:color="auto"/>
-            <w:lang w:val="en-GB" w:eastAsia="en-GB"/>
-            <w:rPrChange w:id="571" w:author="João Manuel Ginja Ramalho" w:date="2021-11-05T13:45:00Z">
-              <w:rPr>
-                <w:rFonts w:ascii="Consolas" w:eastAsia="Times New Roman" w:hAnsi="Consolas"/>
-                <w:color w:val="0000FF"/>
-                <w:bdr w:val="none" w:sz="0" w:space="0" w:color="auto"/>
-                <w:lang w:val="en-GB" w:eastAsia="en-GB"/>
-              </w:rPr>
-            </w:rPrChange>
-          </w:rPr>
-          <w:t>for</w:t>
-        </w:r>
-        <w:r>
-          <w:rPr>
-            <w:rFonts w:ascii="Consolas" w:eastAsia="Times New Roman" w:hAnsi="Consolas"/>
-            <w:color w:val="000000"/>
-            <w:sz w:val="18"/>
-            <w:szCs w:val="18"/>
-            <w:bdr w:val="none" w:sz="0" w:space="0" w:color="auto"/>
-            <w:lang w:val="en-GB" w:eastAsia="en-GB"/>
-            <w:rPrChange w:id="572" w:author="João Manuel Ginja Ramalho" w:date="2021-11-05T13:45:00Z">
-              <w:rPr>
-                <w:rFonts w:ascii="Consolas" w:eastAsia="Times New Roman" w:hAnsi="Consolas"/>
-                <w:color w:val="000000"/>
-                <w:bdr w:val="none" w:sz="0" w:space="0" w:color="auto"/>
-                <w:lang w:val="en-GB" w:eastAsia="en-GB"/>
-              </w:rPr>
-            </w:rPrChange>
-          </w:rPr>
-          <w:t xml:space="preserve"> train, test </w:t>
-        </w:r>
+      <w:ins w:id="572" w:author="João Manuel Ginja Ramalho" w:date="2021-11-05T18:43:00Z">
         <w:r>
           <w:rPr>
             <w:rFonts w:ascii="Consolas" w:eastAsia="Times New Roman" w:hAnsi="Consolas"/>
@@ -19650,7 +19637,7 @@
               </w:rPr>
             </w:rPrChange>
           </w:rPr>
-          <w:t>in</w:t>
+          <w:t>for</w:t>
         </w:r>
         <w:r>
           <w:rPr>
@@ -19661,6 +19648,44 @@
             <w:bdr w:val="none" w:sz="0" w:space="0" w:color="auto"/>
             <w:lang w:val="en-GB" w:eastAsia="en-GB"/>
             <w:rPrChange w:id="574" w:author="João Manuel Ginja Ramalho" w:date="2021-11-05T13:45:00Z">
+              <w:rPr>
+                <w:rFonts w:ascii="Consolas" w:eastAsia="Times New Roman" w:hAnsi="Consolas"/>
+                <w:color w:val="000000"/>
+                <w:bdr w:val="none" w:sz="0" w:space="0" w:color="auto"/>
+                <w:lang w:val="en-GB" w:eastAsia="en-GB"/>
+              </w:rPr>
+            </w:rPrChange>
+          </w:rPr>
+          <w:t xml:space="preserve"> train, test </w:t>
+        </w:r>
+        <w:r>
+          <w:rPr>
+            <w:rFonts w:ascii="Consolas" w:eastAsia="Times New Roman" w:hAnsi="Consolas"/>
+            <w:color w:val="0000FF"/>
+            <w:sz w:val="18"/>
+            <w:szCs w:val="18"/>
+            <w:bdr w:val="none" w:sz="0" w:space="0" w:color="auto"/>
+            <w:lang w:val="en-GB" w:eastAsia="en-GB"/>
+            <w:rPrChange w:id="575" w:author="João Manuel Ginja Ramalho" w:date="2021-11-05T13:45:00Z">
+              <w:rPr>
+                <w:rFonts w:ascii="Consolas" w:eastAsia="Times New Roman" w:hAnsi="Consolas"/>
+                <w:color w:val="0000FF"/>
+                <w:bdr w:val="none" w:sz="0" w:space="0" w:color="auto"/>
+                <w:lang w:val="en-GB" w:eastAsia="en-GB"/>
+              </w:rPr>
+            </w:rPrChange>
+          </w:rPr>
+          <w:t>in</w:t>
+        </w:r>
+        <w:r>
+          <w:rPr>
+            <w:rFonts w:ascii="Consolas" w:eastAsia="Times New Roman" w:hAnsi="Consolas"/>
+            <w:color w:val="000000"/>
+            <w:sz w:val="18"/>
+            <w:szCs w:val="18"/>
+            <w:bdr w:val="none" w:sz="0" w:space="0" w:color="auto"/>
+            <w:lang w:val="en-GB" w:eastAsia="en-GB"/>
+            <w:rPrChange w:id="576" w:author="João Manuel Ginja Ramalho" w:date="2021-11-05T13:45:00Z">
               <w:rPr>
                 <w:rFonts w:ascii="Consolas" w:eastAsia="Times New Roman" w:hAnsi="Consolas"/>
                 <w:color w:val="000000"/>
@@ -19686,16 +19711,16 @@
         <w:shd w:val="clear" w:color="auto" w:fill="FFFFFF"/>
         <w:spacing w:line="330" w:lineRule="atLeast"/>
         <w:rPr>
-          <w:ins w:id="575" w:author="João Manuel Ginja Ramalho" w:date="2021-11-05T18:43:00Z"/>
+          <w:ins w:id="577" w:author="João Manuel Ginja Ramalho" w:date="2021-11-05T18:43:00Z"/>
           <w:rFonts w:ascii="Consolas" w:eastAsia="Times New Roman" w:hAnsi="Consolas"/>
           <w:color w:val="000000"/>
           <w:sz w:val="18"/>
           <w:szCs w:val="18"/>
           <w:bdr w:val="none" w:sz="0" w:space="0" w:color="auto"/>
           <w:lang w:val="en-GB" w:eastAsia="en-GB"/>
-          <w:rPrChange w:id="576" w:author="João Manuel Ginja Ramalho" w:date="2021-11-05T13:45:00Z">
+          <w:rPrChange w:id="578" w:author="João Manuel Ginja Ramalho" w:date="2021-11-05T13:45:00Z">
             <w:rPr>
-              <w:ins w:id="577" w:author="João Manuel Ginja Ramalho" w:date="2021-11-05T18:43:00Z"/>
+              <w:ins w:id="579" w:author="João Manuel Ginja Ramalho" w:date="2021-11-05T18:43:00Z"/>
               <w:rFonts w:ascii="Consolas" w:eastAsia="Times New Roman" w:hAnsi="Consolas"/>
               <w:color w:val="000000"/>
               <w:bdr w:val="none" w:sz="0" w:space="0" w:color="auto"/>
@@ -19704,7 +19729,7 @@
           </w:rPrChange>
         </w:rPr>
       </w:pPr>
-      <w:ins w:id="578" w:author="João Manuel Ginja Ramalho" w:date="2021-11-05T18:43:00Z">
+      <w:ins w:id="580" w:author="João Manuel Ginja Ramalho" w:date="2021-11-05T18:43:00Z">
         <w:r>
           <w:rPr>
             <w:rFonts w:ascii="Consolas" w:eastAsia="Times New Roman" w:hAnsi="Consolas"/>
@@ -19713,7 +19738,7 @@
             <w:szCs w:val="18"/>
             <w:bdr w:val="none" w:sz="0" w:space="0" w:color="auto"/>
             <w:lang w:val="en-GB" w:eastAsia="en-GB"/>
-            <w:rPrChange w:id="579" w:author="João Manuel Ginja Ramalho" w:date="2021-11-05T13:45:00Z">
+            <w:rPrChange w:id="581" w:author="João Manuel Ginja Ramalho" w:date="2021-11-05T13:45:00Z">
               <w:rPr>
                 <w:rFonts w:ascii="Consolas" w:eastAsia="Times New Roman" w:hAnsi="Consolas"/>
                 <w:color w:val="000000"/>
@@ -19739,16 +19764,16 @@
         <w:shd w:val="clear" w:color="auto" w:fill="FFFFFF"/>
         <w:spacing w:line="330" w:lineRule="atLeast"/>
         <w:rPr>
-          <w:ins w:id="580" w:author="João Manuel Ginja Ramalho" w:date="2021-11-05T18:43:00Z"/>
+          <w:ins w:id="582" w:author="João Manuel Ginja Ramalho" w:date="2021-11-05T18:43:00Z"/>
           <w:rFonts w:ascii="Consolas" w:eastAsia="Times New Roman" w:hAnsi="Consolas"/>
           <w:color w:val="000000"/>
           <w:sz w:val="18"/>
           <w:szCs w:val="18"/>
           <w:bdr w:val="none" w:sz="0" w:space="0" w:color="auto"/>
           <w:lang w:val="en-GB" w:eastAsia="en-GB"/>
-          <w:rPrChange w:id="581" w:author="João Manuel Ginja Ramalho" w:date="2021-11-05T13:45:00Z">
+          <w:rPrChange w:id="583" w:author="João Manuel Ginja Ramalho" w:date="2021-11-05T13:45:00Z">
             <w:rPr>
-              <w:ins w:id="582" w:author="João Manuel Ginja Ramalho" w:date="2021-11-05T18:43:00Z"/>
+              <w:ins w:id="584" w:author="João Manuel Ginja Ramalho" w:date="2021-11-05T18:43:00Z"/>
               <w:rFonts w:ascii="Consolas" w:eastAsia="Times New Roman" w:hAnsi="Consolas"/>
               <w:color w:val="000000"/>
               <w:bdr w:val="none" w:sz="0" w:space="0" w:color="auto"/>
@@ -19757,7 +19782,7 @@
           </w:rPrChange>
         </w:rPr>
       </w:pPr>
-      <w:ins w:id="583" w:author="João Manuel Ginja Ramalho" w:date="2021-11-05T18:43:00Z">
+      <w:ins w:id="585" w:author="João Manuel Ginja Ramalho" w:date="2021-11-05T18:43:00Z">
         <w:r>
           <w:rPr>
             <w:rFonts w:ascii="Consolas" w:eastAsia="Times New Roman" w:hAnsi="Consolas"/>
@@ -19766,7 +19791,7 @@
             <w:szCs w:val="18"/>
             <w:bdr w:val="none" w:sz="0" w:space="0" w:color="auto"/>
             <w:lang w:val="en-GB" w:eastAsia="en-GB"/>
-            <w:rPrChange w:id="584" w:author="João Manuel Ginja Ramalho" w:date="2021-11-05T13:45:00Z">
+            <w:rPrChange w:id="586" w:author="João Manuel Ginja Ramalho" w:date="2021-11-05T13:45:00Z">
               <w:rPr>
                 <w:rFonts w:ascii="Consolas" w:eastAsia="Times New Roman" w:hAnsi="Consolas"/>
                 <w:color w:val="000000"/>
@@ -19792,16 +19817,16 @@
         <w:shd w:val="clear" w:color="auto" w:fill="FFFFFF"/>
         <w:spacing w:line="330" w:lineRule="atLeast"/>
         <w:rPr>
-          <w:ins w:id="585" w:author="João Manuel Ginja Ramalho" w:date="2021-11-05T18:43:00Z"/>
+          <w:ins w:id="587" w:author="João Manuel Ginja Ramalho" w:date="2021-11-05T18:43:00Z"/>
           <w:rFonts w:ascii="Consolas" w:eastAsia="Times New Roman" w:hAnsi="Consolas"/>
           <w:color w:val="000000"/>
           <w:sz w:val="18"/>
           <w:szCs w:val="18"/>
           <w:bdr w:val="none" w:sz="0" w:space="0" w:color="auto"/>
           <w:lang w:val="en-GB" w:eastAsia="en-GB"/>
-          <w:rPrChange w:id="586" w:author="João Manuel Ginja Ramalho" w:date="2021-11-05T13:45:00Z">
+          <w:rPrChange w:id="588" w:author="João Manuel Ginja Ramalho" w:date="2021-11-05T13:45:00Z">
             <w:rPr>
-              <w:ins w:id="587" w:author="João Manuel Ginja Ramalho" w:date="2021-11-05T18:43:00Z"/>
+              <w:ins w:id="589" w:author="João Manuel Ginja Ramalho" w:date="2021-11-05T18:43:00Z"/>
               <w:rFonts w:ascii="Consolas" w:eastAsia="Times New Roman" w:hAnsi="Consolas"/>
               <w:color w:val="000000"/>
               <w:bdr w:val="none" w:sz="0" w:space="0" w:color="auto"/>
@@ -19810,7 +19835,7 @@
           </w:rPrChange>
         </w:rPr>
       </w:pPr>
-      <w:ins w:id="588" w:author="João Manuel Ginja Ramalho" w:date="2021-11-05T18:43:00Z">
+      <w:ins w:id="590" w:author="João Manuel Ginja Ramalho" w:date="2021-11-05T18:43:00Z">
         <w:r>
           <w:rPr>
             <w:rFonts w:ascii="Consolas" w:eastAsia="Times New Roman" w:hAnsi="Consolas"/>
@@ -19819,7 +19844,7 @@
             <w:szCs w:val="18"/>
             <w:bdr w:val="none" w:sz="0" w:space="0" w:color="auto"/>
             <w:lang w:val="en-GB" w:eastAsia="en-GB"/>
-            <w:rPrChange w:id="589" w:author="João Manuel Ginja Ramalho" w:date="2021-11-05T13:45:00Z">
+            <w:rPrChange w:id="591" w:author="João Manuel Ginja Ramalho" w:date="2021-11-05T13:45:00Z">
               <w:rPr>
                 <w:rFonts w:ascii="Consolas" w:eastAsia="Times New Roman" w:hAnsi="Consolas"/>
                 <w:color w:val="000000"/>
@@ -19845,16 +19870,16 @@
         <w:shd w:val="clear" w:color="auto" w:fill="FFFFFF"/>
         <w:spacing w:line="330" w:lineRule="atLeast"/>
         <w:rPr>
-          <w:ins w:id="590" w:author="João Manuel Ginja Ramalho" w:date="2021-11-05T18:43:00Z"/>
+          <w:ins w:id="592" w:author="João Manuel Ginja Ramalho" w:date="2021-11-05T18:43:00Z"/>
           <w:rFonts w:ascii="Consolas" w:eastAsia="Times New Roman" w:hAnsi="Consolas"/>
           <w:color w:val="000000"/>
           <w:sz w:val="18"/>
           <w:szCs w:val="18"/>
           <w:bdr w:val="none" w:sz="0" w:space="0" w:color="auto"/>
           <w:lang w:val="en-GB" w:eastAsia="en-GB"/>
-          <w:rPrChange w:id="591" w:author="João Manuel Ginja Ramalho" w:date="2021-11-05T13:45:00Z">
+          <w:rPrChange w:id="593" w:author="João Manuel Ginja Ramalho" w:date="2021-11-05T13:45:00Z">
             <w:rPr>
-              <w:ins w:id="592" w:author="João Manuel Ginja Ramalho" w:date="2021-11-05T18:43:00Z"/>
+              <w:ins w:id="594" w:author="João Manuel Ginja Ramalho" w:date="2021-11-05T18:43:00Z"/>
               <w:rFonts w:ascii="Consolas" w:eastAsia="Times New Roman" w:hAnsi="Consolas"/>
               <w:color w:val="000000"/>
               <w:bdr w:val="none" w:sz="0" w:space="0" w:color="auto"/>
@@ -19863,7 +19888,7 @@
           </w:rPrChange>
         </w:rPr>
       </w:pPr>
-      <w:ins w:id="593" w:author="João Manuel Ginja Ramalho" w:date="2021-11-05T18:43:00Z">
+      <w:ins w:id="595" w:author="João Manuel Ginja Ramalho" w:date="2021-11-05T18:43:00Z">
         <w:r>
           <w:rPr>
             <w:rFonts w:ascii="Consolas" w:eastAsia="Times New Roman" w:hAnsi="Consolas"/>
@@ -19872,7 +19897,7 @@
             <w:szCs w:val="18"/>
             <w:bdr w:val="none" w:sz="0" w:space="0" w:color="auto"/>
             <w:lang w:val="en-GB" w:eastAsia="en-GB"/>
-            <w:rPrChange w:id="594" w:author="João Manuel Ginja Ramalho" w:date="2021-11-05T13:45:00Z">
+            <w:rPrChange w:id="596" w:author="João Manuel Ginja Ramalho" w:date="2021-11-05T13:45:00Z">
               <w:rPr>
                 <w:rFonts w:ascii="Consolas" w:eastAsia="Times New Roman" w:hAnsi="Consolas"/>
                 <w:color w:val="000000"/>
@@ -19898,16 +19923,16 @@
         <w:shd w:val="clear" w:color="auto" w:fill="FFFFFF"/>
         <w:spacing w:line="330" w:lineRule="atLeast"/>
         <w:rPr>
-          <w:ins w:id="595" w:author="João Manuel Ginja Ramalho" w:date="2021-11-05T18:43:00Z"/>
+          <w:ins w:id="597" w:author="João Manuel Ginja Ramalho" w:date="2021-11-05T18:43:00Z"/>
           <w:rFonts w:ascii="Consolas" w:eastAsia="Times New Roman" w:hAnsi="Consolas"/>
           <w:color w:val="000000"/>
           <w:sz w:val="18"/>
           <w:szCs w:val="18"/>
           <w:bdr w:val="none" w:sz="0" w:space="0" w:color="auto"/>
           <w:lang w:val="en-GB" w:eastAsia="en-GB"/>
-          <w:rPrChange w:id="596" w:author="João Manuel Ginja Ramalho" w:date="2021-11-05T13:45:00Z">
+          <w:rPrChange w:id="598" w:author="João Manuel Ginja Ramalho" w:date="2021-11-05T13:45:00Z">
             <w:rPr>
-              <w:ins w:id="597" w:author="João Manuel Ginja Ramalho" w:date="2021-11-05T18:43:00Z"/>
+              <w:ins w:id="599" w:author="João Manuel Ginja Ramalho" w:date="2021-11-05T18:43:00Z"/>
               <w:rFonts w:ascii="Consolas" w:eastAsia="Times New Roman" w:hAnsi="Consolas"/>
               <w:color w:val="000000"/>
               <w:bdr w:val="none" w:sz="0" w:space="0" w:color="auto"/>
@@ -19930,16 +19955,16 @@
         <w:shd w:val="clear" w:color="auto" w:fill="FFFFFF"/>
         <w:spacing w:line="330" w:lineRule="atLeast"/>
         <w:rPr>
-          <w:ins w:id="598" w:author="João Manuel Ginja Ramalho" w:date="2021-11-05T18:43:00Z"/>
+          <w:ins w:id="600" w:author="João Manuel Ginja Ramalho" w:date="2021-11-05T18:43:00Z"/>
           <w:rFonts w:ascii="Consolas" w:eastAsia="Times New Roman" w:hAnsi="Consolas"/>
           <w:color w:val="000000"/>
           <w:sz w:val="18"/>
           <w:szCs w:val="18"/>
           <w:bdr w:val="none" w:sz="0" w:space="0" w:color="auto"/>
           <w:lang w:val="en-GB" w:eastAsia="en-GB"/>
-          <w:rPrChange w:id="599" w:author="João Manuel Ginja Ramalho" w:date="2021-11-05T13:45:00Z">
+          <w:rPrChange w:id="601" w:author="João Manuel Ginja Ramalho" w:date="2021-11-05T13:45:00Z">
             <w:rPr>
-              <w:ins w:id="600" w:author="João Manuel Ginja Ramalho" w:date="2021-11-05T18:43:00Z"/>
+              <w:ins w:id="602" w:author="João Manuel Ginja Ramalho" w:date="2021-11-05T18:43:00Z"/>
               <w:rFonts w:ascii="Consolas" w:eastAsia="Times New Roman" w:hAnsi="Consolas"/>
               <w:color w:val="000000"/>
               <w:bdr w:val="none" w:sz="0" w:space="0" w:color="auto"/>
@@ -19948,45 +19973,7 @@
           </w:rPrChange>
         </w:rPr>
       </w:pPr>
-      <w:ins w:id="601" w:author="João Manuel Ginja Ramalho" w:date="2021-11-05T18:43:00Z">
-        <w:r>
-          <w:rPr>
-            <w:rFonts w:ascii="Consolas" w:eastAsia="Times New Roman" w:hAnsi="Consolas"/>
-            <w:color w:val="000000"/>
-            <w:sz w:val="18"/>
-            <w:szCs w:val="18"/>
-            <w:bdr w:val="none" w:sz="0" w:space="0" w:color="auto"/>
-            <w:lang w:val="en-GB" w:eastAsia="en-GB"/>
-            <w:rPrChange w:id="602" w:author="João Manuel Ginja Ramalho" w:date="2021-11-05T13:45:00Z">
-              <w:rPr>
-                <w:rFonts w:ascii="Consolas" w:eastAsia="Times New Roman" w:hAnsi="Consolas"/>
-                <w:color w:val="000000"/>
-                <w:bdr w:val="none" w:sz="0" w:space="0" w:color="auto"/>
-                <w:lang w:val="en-GB" w:eastAsia="en-GB"/>
-              </w:rPr>
-            </w:rPrChange>
-          </w:rPr>
-          <w:t xml:space="preserve">    predictions1 = np.concatenate((predictions1,predicted1), axis= </w:t>
-        </w:r>
-        <w:r>
-          <w:rPr>
-            <w:rFonts w:ascii="Consolas" w:eastAsia="Times New Roman" w:hAnsi="Consolas"/>
-            <w:color w:val="098658"/>
-            <w:sz w:val="18"/>
-            <w:szCs w:val="18"/>
-            <w:bdr w:val="none" w:sz="0" w:space="0" w:color="auto"/>
-            <w:lang w:val="en-GB" w:eastAsia="en-GB"/>
-            <w:rPrChange w:id="603" w:author="João Manuel Ginja Ramalho" w:date="2021-11-05T13:45:00Z">
-              <w:rPr>
-                <w:rFonts w:ascii="Consolas" w:eastAsia="Times New Roman" w:hAnsi="Consolas"/>
-                <w:color w:val="098658"/>
-                <w:bdr w:val="none" w:sz="0" w:space="0" w:color="auto"/>
-                <w:lang w:val="en-GB" w:eastAsia="en-GB"/>
-              </w:rPr>
-            </w:rPrChange>
-          </w:rPr>
-          <w:t>0</w:t>
-        </w:r>
+      <w:ins w:id="603" w:author="João Manuel Ginja Ramalho" w:date="2021-11-05T18:43:00Z">
         <w:r>
           <w:rPr>
             <w:rFonts w:ascii="Consolas" w:eastAsia="Times New Roman" w:hAnsi="Consolas"/>
@@ -19996,6 +19983,44 @@
             <w:bdr w:val="none" w:sz="0" w:space="0" w:color="auto"/>
             <w:lang w:val="en-GB" w:eastAsia="en-GB"/>
             <w:rPrChange w:id="604" w:author="João Manuel Ginja Ramalho" w:date="2021-11-05T13:45:00Z">
+              <w:rPr>
+                <w:rFonts w:ascii="Consolas" w:eastAsia="Times New Roman" w:hAnsi="Consolas"/>
+                <w:color w:val="000000"/>
+                <w:bdr w:val="none" w:sz="0" w:space="0" w:color="auto"/>
+                <w:lang w:val="en-GB" w:eastAsia="en-GB"/>
+              </w:rPr>
+            </w:rPrChange>
+          </w:rPr>
+          <w:t xml:space="preserve">    predictions1 = np.concatenate((predictions1,predicted1), axis= </w:t>
+        </w:r>
+        <w:r>
+          <w:rPr>
+            <w:rFonts w:ascii="Consolas" w:eastAsia="Times New Roman" w:hAnsi="Consolas"/>
+            <w:color w:val="098658"/>
+            <w:sz w:val="18"/>
+            <w:szCs w:val="18"/>
+            <w:bdr w:val="none" w:sz="0" w:space="0" w:color="auto"/>
+            <w:lang w:val="en-GB" w:eastAsia="en-GB"/>
+            <w:rPrChange w:id="605" w:author="João Manuel Ginja Ramalho" w:date="2021-11-05T13:45:00Z">
+              <w:rPr>
+                <w:rFonts w:ascii="Consolas" w:eastAsia="Times New Roman" w:hAnsi="Consolas"/>
+                <w:color w:val="098658"/>
+                <w:bdr w:val="none" w:sz="0" w:space="0" w:color="auto"/>
+                <w:lang w:val="en-GB" w:eastAsia="en-GB"/>
+              </w:rPr>
+            </w:rPrChange>
+          </w:rPr>
+          <w:t>0</w:t>
+        </w:r>
+        <w:r>
+          <w:rPr>
+            <w:rFonts w:ascii="Consolas" w:eastAsia="Times New Roman" w:hAnsi="Consolas"/>
+            <w:color w:val="000000"/>
+            <w:sz w:val="18"/>
+            <w:szCs w:val="18"/>
+            <w:bdr w:val="none" w:sz="0" w:space="0" w:color="auto"/>
+            <w:lang w:val="en-GB" w:eastAsia="en-GB"/>
+            <w:rPrChange w:id="606" w:author="João Manuel Ginja Ramalho" w:date="2021-11-05T13:45:00Z">
               <w:rPr>
                 <w:rFonts w:ascii="Consolas" w:eastAsia="Times New Roman" w:hAnsi="Consolas"/>
                 <w:color w:val="000000"/>
@@ -20021,16 +20046,16 @@
         <w:shd w:val="clear" w:color="auto" w:fill="FFFFFF"/>
         <w:spacing w:line="330" w:lineRule="atLeast"/>
         <w:rPr>
-          <w:ins w:id="605" w:author="João Manuel Ginja Ramalho" w:date="2021-11-05T18:43:00Z"/>
+          <w:ins w:id="607" w:author="João Manuel Ginja Ramalho" w:date="2021-11-05T18:43:00Z"/>
           <w:rFonts w:ascii="Consolas" w:eastAsia="Times New Roman" w:hAnsi="Consolas"/>
           <w:color w:val="000000"/>
           <w:sz w:val="18"/>
           <w:szCs w:val="18"/>
           <w:bdr w:val="none" w:sz="0" w:space="0" w:color="auto"/>
           <w:lang w:val="en-GB" w:eastAsia="en-GB"/>
-          <w:rPrChange w:id="606" w:author="João Manuel Ginja Ramalho" w:date="2021-11-05T13:45:00Z">
+          <w:rPrChange w:id="608" w:author="João Manuel Ginja Ramalho" w:date="2021-11-05T13:45:00Z">
             <w:rPr>
-              <w:ins w:id="607" w:author="João Manuel Ginja Ramalho" w:date="2021-11-05T18:43:00Z"/>
+              <w:ins w:id="609" w:author="João Manuel Ginja Ramalho" w:date="2021-11-05T18:43:00Z"/>
               <w:rFonts w:ascii="Consolas" w:eastAsia="Times New Roman" w:hAnsi="Consolas"/>
               <w:color w:val="000000"/>
               <w:bdr w:val="none" w:sz="0" w:space="0" w:color="auto"/>
@@ -20039,45 +20064,7 @@
           </w:rPrChange>
         </w:rPr>
       </w:pPr>
-      <w:ins w:id="608" w:author="João Manuel Ginja Ramalho" w:date="2021-11-05T18:43:00Z">
-        <w:r>
-          <w:rPr>
-            <w:rFonts w:ascii="Consolas" w:eastAsia="Times New Roman" w:hAnsi="Consolas"/>
-            <w:color w:val="000000"/>
-            <w:sz w:val="18"/>
-            <w:szCs w:val="18"/>
-            <w:bdr w:val="none" w:sz="0" w:space="0" w:color="auto"/>
-            <w:lang w:val="en-GB" w:eastAsia="en-GB"/>
-            <w:rPrChange w:id="609" w:author="João Manuel Ginja Ramalho" w:date="2021-11-05T13:45:00Z">
-              <w:rPr>
-                <w:rFonts w:ascii="Consolas" w:eastAsia="Times New Roman" w:hAnsi="Consolas"/>
-                <w:color w:val="000000"/>
-                <w:bdr w:val="none" w:sz="0" w:space="0" w:color="auto"/>
-                <w:lang w:val="en-GB" w:eastAsia="en-GB"/>
-              </w:rPr>
-            </w:rPrChange>
-          </w:rPr>
-          <w:t xml:space="preserve">    predictions2 = np.concatenate((predictions2,predicted2), axis= </w:t>
-        </w:r>
-        <w:r>
-          <w:rPr>
-            <w:rFonts w:ascii="Consolas" w:eastAsia="Times New Roman" w:hAnsi="Consolas"/>
-            <w:color w:val="098658"/>
-            <w:sz w:val="18"/>
-            <w:szCs w:val="18"/>
-            <w:bdr w:val="none" w:sz="0" w:space="0" w:color="auto"/>
-            <w:lang w:val="en-GB" w:eastAsia="en-GB"/>
-            <w:rPrChange w:id="610" w:author="João Manuel Ginja Ramalho" w:date="2021-11-05T13:45:00Z">
-              <w:rPr>
-                <w:rFonts w:ascii="Consolas" w:eastAsia="Times New Roman" w:hAnsi="Consolas"/>
-                <w:color w:val="098658"/>
-                <w:bdr w:val="none" w:sz="0" w:space="0" w:color="auto"/>
-                <w:lang w:val="en-GB" w:eastAsia="en-GB"/>
-              </w:rPr>
-            </w:rPrChange>
-          </w:rPr>
-          <w:t>0</w:t>
-        </w:r>
+      <w:ins w:id="610" w:author="João Manuel Ginja Ramalho" w:date="2021-11-05T18:43:00Z">
         <w:r>
           <w:rPr>
             <w:rFonts w:ascii="Consolas" w:eastAsia="Times New Roman" w:hAnsi="Consolas"/>
@@ -20087,6 +20074,44 @@
             <w:bdr w:val="none" w:sz="0" w:space="0" w:color="auto"/>
             <w:lang w:val="en-GB" w:eastAsia="en-GB"/>
             <w:rPrChange w:id="611" w:author="João Manuel Ginja Ramalho" w:date="2021-11-05T13:45:00Z">
+              <w:rPr>
+                <w:rFonts w:ascii="Consolas" w:eastAsia="Times New Roman" w:hAnsi="Consolas"/>
+                <w:color w:val="000000"/>
+                <w:bdr w:val="none" w:sz="0" w:space="0" w:color="auto"/>
+                <w:lang w:val="en-GB" w:eastAsia="en-GB"/>
+              </w:rPr>
+            </w:rPrChange>
+          </w:rPr>
+          <w:t xml:space="preserve">    predictions2 = np.concatenate((predictions2,predicted2), axis= </w:t>
+        </w:r>
+        <w:r>
+          <w:rPr>
+            <w:rFonts w:ascii="Consolas" w:eastAsia="Times New Roman" w:hAnsi="Consolas"/>
+            <w:color w:val="098658"/>
+            <w:sz w:val="18"/>
+            <w:szCs w:val="18"/>
+            <w:bdr w:val="none" w:sz="0" w:space="0" w:color="auto"/>
+            <w:lang w:val="en-GB" w:eastAsia="en-GB"/>
+            <w:rPrChange w:id="612" w:author="João Manuel Ginja Ramalho" w:date="2021-11-05T13:45:00Z">
+              <w:rPr>
+                <w:rFonts w:ascii="Consolas" w:eastAsia="Times New Roman" w:hAnsi="Consolas"/>
+                <w:color w:val="098658"/>
+                <w:bdr w:val="none" w:sz="0" w:space="0" w:color="auto"/>
+                <w:lang w:val="en-GB" w:eastAsia="en-GB"/>
+              </w:rPr>
+            </w:rPrChange>
+          </w:rPr>
+          <w:t>0</w:t>
+        </w:r>
+        <w:r>
+          <w:rPr>
+            <w:rFonts w:ascii="Consolas" w:eastAsia="Times New Roman" w:hAnsi="Consolas"/>
+            <w:color w:val="000000"/>
+            <w:sz w:val="18"/>
+            <w:szCs w:val="18"/>
+            <w:bdr w:val="none" w:sz="0" w:space="0" w:color="auto"/>
+            <w:lang w:val="en-GB" w:eastAsia="en-GB"/>
+            <w:rPrChange w:id="613" w:author="João Manuel Ginja Ramalho" w:date="2021-11-05T13:45:00Z">
               <w:rPr>
                 <w:rFonts w:ascii="Consolas" w:eastAsia="Times New Roman" w:hAnsi="Consolas"/>
                 <w:color w:val="000000"/>
@@ -20112,16 +20137,16 @@
         <w:shd w:val="clear" w:color="auto" w:fill="FFFFFF"/>
         <w:spacing w:line="330" w:lineRule="atLeast"/>
         <w:rPr>
-          <w:ins w:id="612" w:author="João Manuel Ginja Ramalho" w:date="2021-11-05T18:43:00Z"/>
+          <w:ins w:id="614" w:author="João Manuel Ginja Ramalho" w:date="2021-11-05T18:43:00Z"/>
           <w:rFonts w:ascii="Consolas" w:eastAsia="Times New Roman" w:hAnsi="Consolas"/>
           <w:color w:val="000000"/>
           <w:sz w:val="18"/>
           <w:szCs w:val="18"/>
           <w:bdr w:val="none" w:sz="0" w:space="0" w:color="auto"/>
           <w:lang w:val="en-GB" w:eastAsia="en-GB"/>
-          <w:rPrChange w:id="613" w:author="João Manuel Ginja Ramalho" w:date="2021-11-05T13:45:00Z">
+          <w:rPrChange w:id="615" w:author="João Manuel Ginja Ramalho" w:date="2021-11-05T13:45:00Z">
             <w:rPr>
-              <w:ins w:id="614" w:author="João Manuel Ginja Ramalho" w:date="2021-11-05T18:43:00Z"/>
+              <w:ins w:id="616" w:author="João Manuel Ginja Ramalho" w:date="2021-11-05T18:43:00Z"/>
               <w:rFonts w:ascii="Consolas" w:eastAsia="Times New Roman" w:hAnsi="Consolas"/>
               <w:color w:val="000000"/>
               <w:bdr w:val="none" w:sz="0" w:space="0" w:color="auto"/>
@@ -20130,45 +20155,7 @@
           </w:rPrChange>
         </w:rPr>
       </w:pPr>
-      <w:ins w:id="615" w:author="João Manuel Ginja Ramalho" w:date="2021-11-05T18:43:00Z">
-        <w:r>
-          <w:rPr>
-            <w:rFonts w:ascii="Consolas" w:eastAsia="Times New Roman" w:hAnsi="Consolas"/>
-            <w:color w:val="000000"/>
-            <w:sz w:val="18"/>
-            <w:szCs w:val="18"/>
-            <w:bdr w:val="none" w:sz="0" w:space="0" w:color="auto"/>
-            <w:lang w:val="en-GB" w:eastAsia="en-GB"/>
-            <w:rPrChange w:id="616" w:author="João Manuel Ginja Ramalho" w:date="2021-11-05T13:45:00Z">
-              <w:rPr>
-                <w:rFonts w:ascii="Consolas" w:eastAsia="Times New Roman" w:hAnsi="Consolas"/>
-                <w:color w:val="000000"/>
-                <w:bdr w:val="none" w:sz="0" w:space="0" w:color="auto"/>
-                <w:lang w:val="en-GB" w:eastAsia="en-GB"/>
-              </w:rPr>
-            </w:rPrChange>
-          </w:rPr>
-          <w:t xml:space="preserve">    actual = np.concatenate((actual,outputs[test]), axis= </w:t>
-        </w:r>
-        <w:r>
-          <w:rPr>
-            <w:rFonts w:ascii="Consolas" w:eastAsia="Times New Roman" w:hAnsi="Consolas"/>
-            <w:color w:val="098658"/>
-            <w:sz w:val="18"/>
-            <w:szCs w:val="18"/>
-            <w:bdr w:val="none" w:sz="0" w:space="0" w:color="auto"/>
-            <w:lang w:val="en-GB" w:eastAsia="en-GB"/>
-            <w:rPrChange w:id="617" w:author="João Manuel Ginja Ramalho" w:date="2021-11-05T13:45:00Z">
-              <w:rPr>
-                <w:rFonts w:ascii="Consolas" w:eastAsia="Times New Roman" w:hAnsi="Consolas"/>
-                <w:color w:val="098658"/>
-                <w:bdr w:val="none" w:sz="0" w:space="0" w:color="auto"/>
-                <w:lang w:val="en-GB" w:eastAsia="en-GB"/>
-              </w:rPr>
-            </w:rPrChange>
-          </w:rPr>
-          <w:t>0</w:t>
-        </w:r>
+      <w:ins w:id="617" w:author="João Manuel Ginja Ramalho" w:date="2021-11-05T18:43:00Z">
         <w:r>
           <w:rPr>
             <w:rFonts w:ascii="Consolas" w:eastAsia="Times New Roman" w:hAnsi="Consolas"/>
@@ -20178,6 +20165,44 @@
             <w:bdr w:val="none" w:sz="0" w:space="0" w:color="auto"/>
             <w:lang w:val="en-GB" w:eastAsia="en-GB"/>
             <w:rPrChange w:id="618" w:author="João Manuel Ginja Ramalho" w:date="2021-11-05T13:45:00Z">
+              <w:rPr>
+                <w:rFonts w:ascii="Consolas" w:eastAsia="Times New Roman" w:hAnsi="Consolas"/>
+                <w:color w:val="000000"/>
+                <w:bdr w:val="none" w:sz="0" w:space="0" w:color="auto"/>
+                <w:lang w:val="en-GB" w:eastAsia="en-GB"/>
+              </w:rPr>
+            </w:rPrChange>
+          </w:rPr>
+          <w:t xml:space="preserve">    actual = np.concatenate((actual,outputs[test]), axis= </w:t>
+        </w:r>
+        <w:r>
+          <w:rPr>
+            <w:rFonts w:ascii="Consolas" w:eastAsia="Times New Roman" w:hAnsi="Consolas"/>
+            <w:color w:val="098658"/>
+            <w:sz w:val="18"/>
+            <w:szCs w:val="18"/>
+            <w:bdr w:val="none" w:sz="0" w:space="0" w:color="auto"/>
+            <w:lang w:val="en-GB" w:eastAsia="en-GB"/>
+            <w:rPrChange w:id="619" w:author="João Manuel Ginja Ramalho" w:date="2021-11-05T13:45:00Z">
+              <w:rPr>
+                <w:rFonts w:ascii="Consolas" w:eastAsia="Times New Roman" w:hAnsi="Consolas"/>
+                <w:color w:val="098658"/>
+                <w:bdr w:val="none" w:sz="0" w:space="0" w:color="auto"/>
+                <w:lang w:val="en-GB" w:eastAsia="en-GB"/>
+              </w:rPr>
+            </w:rPrChange>
+          </w:rPr>
+          <w:t>0</w:t>
+        </w:r>
+        <w:r>
+          <w:rPr>
+            <w:rFonts w:ascii="Consolas" w:eastAsia="Times New Roman" w:hAnsi="Consolas"/>
+            <w:color w:val="000000"/>
+            <w:sz w:val="18"/>
+            <w:szCs w:val="18"/>
+            <w:bdr w:val="none" w:sz="0" w:space="0" w:color="auto"/>
+            <w:lang w:val="en-GB" w:eastAsia="en-GB"/>
+            <w:rPrChange w:id="620" w:author="João Manuel Ginja Ramalho" w:date="2021-11-05T13:45:00Z">
               <w:rPr>
                 <w:rFonts w:ascii="Consolas" w:eastAsia="Times New Roman" w:hAnsi="Consolas"/>
                 <w:color w:val="000000"/>
@@ -20203,16 +20228,16 @@
         <w:shd w:val="clear" w:color="auto" w:fill="FFFFFF"/>
         <w:spacing w:line="330" w:lineRule="atLeast"/>
         <w:rPr>
-          <w:ins w:id="619" w:author="João Manuel Ginja Ramalho" w:date="2021-11-05T18:43:00Z"/>
+          <w:ins w:id="621" w:author="João Manuel Ginja Ramalho" w:date="2021-11-05T18:43:00Z"/>
           <w:rFonts w:ascii="Consolas" w:eastAsia="Times New Roman" w:hAnsi="Consolas"/>
           <w:color w:val="000000"/>
           <w:sz w:val="18"/>
           <w:szCs w:val="18"/>
           <w:bdr w:val="none" w:sz="0" w:space="0" w:color="auto"/>
           <w:lang w:val="en-GB" w:eastAsia="en-GB"/>
-          <w:rPrChange w:id="620" w:author="João Manuel Ginja Ramalho" w:date="2021-11-05T13:45:00Z">
+          <w:rPrChange w:id="622" w:author="João Manuel Ginja Ramalho" w:date="2021-11-05T13:45:00Z">
             <w:rPr>
-              <w:ins w:id="621" w:author="João Manuel Ginja Ramalho" w:date="2021-11-05T18:43:00Z"/>
+              <w:ins w:id="623" w:author="João Manuel Ginja Ramalho" w:date="2021-11-05T18:43:00Z"/>
               <w:rFonts w:ascii="Consolas" w:eastAsia="Times New Roman" w:hAnsi="Consolas"/>
               <w:color w:val="000000"/>
               <w:bdr w:val="none" w:sz="0" w:space="0" w:color="auto"/>
@@ -20235,16 +20260,16 @@
         <w:shd w:val="clear" w:color="auto" w:fill="FFFFFF"/>
         <w:spacing w:line="330" w:lineRule="atLeast"/>
         <w:rPr>
-          <w:ins w:id="622" w:author="João Manuel Ginja Ramalho" w:date="2021-11-05T18:43:00Z"/>
+          <w:ins w:id="624" w:author="João Manuel Ginja Ramalho" w:date="2021-11-05T18:43:00Z"/>
           <w:rFonts w:ascii="Consolas" w:eastAsia="Times New Roman" w:hAnsi="Consolas"/>
           <w:color w:val="000000"/>
           <w:sz w:val="18"/>
           <w:szCs w:val="18"/>
           <w:bdr w:val="none" w:sz="0" w:space="0" w:color="auto"/>
           <w:lang w:val="en-GB" w:eastAsia="en-GB"/>
-          <w:rPrChange w:id="623" w:author="João Manuel Ginja Ramalho" w:date="2021-11-05T13:45:00Z">
+          <w:rPrChange w:id="625" w:author="João Manuel Ginja Ramalho" w:date="2021-11-05T13:45:00Z">
             <w:rPr>
-              <w:ins w:id="624" w:author="João Manuel Ginja Ramalho" w:date="2021-11-05T18:43:00Z"/>
+              <w:ins w:id="626" w:author="João Manuel Ginja Ramalho" w:date="2021-11-05T18:43:00Z"/>
               <w:rFonts w:ascii="Consolas" w:eastAsia="Times New Roman" w:hAnsi="Consolas"/>
               <w:color w:val="000000"/>
               <w:bdr w:val="none" w:sz="0" w:space="0" w:color="auto"/>
@@ -20253,7 +20278,7 @@
           </w:rPrChange>
         </w:rPr>
       </w:pPr>
-      <w:ins w:id="625" w:author="João Manuel Ginja Ramalho" w:date="2021-11-05T18:43:00Z">
+      <w:ins w:id="627" w:author="João Manuel Ginja Ramalho" w:date="2021-11-05T18:43:00Z">
         <w:r>
           <w:rPr>
             <w:rFonts w:ascii="Consolas" w:eastAsia="Times New Roman" w:hAnsi="Consolas"/>
@@ -20262,7 +20287,7 @@
             <w:szCs w:val="18"/>
             <w:bdr w:val="none" w:sz="0" w:space="0" w:color="auto"/>
             <w:lang w:val="en-GB" w:eastAsia="en-GB"/>
-            <w:rPrChange w:id="626" w:author="João Manuel Ginja Ramalho" w:date="2021-11-05T13:45:00Z">
+            <w:rPrChange w:id="628" w:author="João Manuel Ginja Ramalho" w:date="2021-11-05T13:45:00Z">
               <w:rPr>
                 <w:rFonts w:ascii="Consolas" w:eastAsia="Times New Roman" w:hAnsi="Consolas"/>
                 <w:color w:val="000000"/>
@@ -20292,7 +20317,7 @@
             <w:szCs w:val="18"/>
             <w:bdr w:val="none" w:sz="0" w:space="0" w:color="auto"/>
             <w:lang w:val="en-GB" w:eastAsia="en-GB"/>
-            <w:rPrChange w:id="627" w:author="João Manuel Ginja Ramalho" w:date="2021-11-05T13:45:00Z">
+            <w:rPrChange w:id="629" w:author="João Manuel Ginja Ramalho" w:date="2021-11-05T13:45:00Z">
               <w:rPr>
                 <w:rFonts w:ascii="Consolas" w:eastAsia="Times New Roman" w:hAnsi="Consolas"/>
                 <w:color w:val="000000"/>
@@ -20318,16 +20343,16 @@
         <w:shd w:val="clear" w:color="auto" w:fill="FFFFFF"/>
         <w:spacing w:line="330" w:lineRule="atLeast"/>
         <w:rPr>
-          <w:ins w:id="628" w:author="João Manuel Ginja Ramalho" w:date="2021-11-05T18:43:00Z"/>
+          <w:ins w:id="630" w:author="João Manuel Ginja Ramalho" w:date="2021-11-05T18:43:00Z"/>
           <w:rFonts w:ascii="Consolas" w:eastAsia="Times New Roman" w:hAnsi="Consolas"/>
           <w:color w:val="000000"/>
           <w:sz w:val="18"/>
           <w:szCs w:val="18"/>
           <w:bdr w:val="none" w:sz="0" w:space="0" w:color="auto"/>
           <w:lang w:val="en-GB" w:eastAsia="en-GB"/>
-          <w:rPrChange w:id="629" w:author="João Manuel Ginja Ramalho" w:date="2021-11-05T13:45:00Z">
+          <w:rPrChange w:id="631" w:author="João Manuel Ginja Ramalho" w:date="2021-11-05T13:45:00Z">
             <w:rPr>
-              <w:ins w:id="630" w:author="João Manuel Ginja Ramalho" w:date="2021-11-05T18:43:00Z"/>
+              <w:ins w:id="632" w:author="João Manuel Ginja Ramalho" w:date="2021-11-05T18:43:00Z"/>
               <w:rFonts w:ascii="Consolas" w:eastAsia="Times New Roman" w:hAnsi="Consolas"/>
               <w:color w:val="000000"/>
               <w:bdr w:val="none" w:sz="0" w:space="0" w:color="auto"/>
@@ -20336,7 +20361,7 @@
           </w:rPrChange>
         </w:rPr>
       </w:pPr>
-      <w:ins w:id="631" w:author="João Manuel Ginja Ramalho" w:date="2021-11-05T18:43:00Z">
+      <w:ins w:id="633" w:author="João Manuel Ginja Ramalho" w:date="2021-11-05T18:43:00Z">
         <w:r>
           <w:rPr>
             <w:rFonts w:ascii="Consolas" w:eastAsia="Times New Roman" w:hAnsi="Consolas"/>
@@ -20345,7 +20370,7 @@
             <w:szCs w:val="18"/>
             <w:bdr w:val="none" w:sz="0" w:space="0" w:color="auto"/>
             <w:lang w:val="en-GB" w:eastAsia="en-GB"/>
-            <w:rPrChange w:id="632" w:author="João Manuel Ginja Ramalho" w:date="2021-11-05T13:45:00Z">
+            <w:rPrChange w:id="634" w:author="João Manuel Ginja Ramalho" w:date="2021-11-05T13:45:00Z">
               <w:rPr>
                 <w:rFonts w:ascii="Consolas" w:eastAsia="Times New Roman" w:hAnsi="Consolas"/>
                 <w:color w:val="000000"/>
@@ -20375,7 +20400,7 @@
             <w:szCs w:val="18"/>
             <w:bdr w:val="none" w:sz="0" w:space="0" w:color="auto"/>
             <w:lang w:val="en-GB" w:eastAsia="en-GB"/>
-            <w:rPrChange w:id="633" w:author="João Manuel Ginja Ramalho" w:date="2021-11-05T13:45:00Z">
+            <w:rPrChange w:id="635" w:author="João Manuel Ginja Ramalho" w:date="2021-11-05T13:45:00Z">
               <w:rPr>
                 <w:rFonts w:ascii="Consolas" w:eastAsia="Times New Roman" w:hAnsi="Consolas"/>
                 <w:color w:val="000000"/>
@@ -20401,16 +20426,16 @@
         <w:shd w:val="clear" w:color="auto" w:fill="FFFFFF"/>
         <w:spacing w:line="330" w:lineRule="atLeast"/>
         <w:rPr>
-          <w:ins w:id="634" w:author="João Manuel Ginja Ramalho" w:date="2021-11-05T18:43:00Z"/>
+          <w:ins w:id="636" w:author="João Manuel Ginja Ramalho" w:date="2021-11-05T18:43:00Z"/>
           <w:rFonts w:ascii="Consolas" w:eastAsia="Times New Roman" w:hAnsi="Consolas"/>
           <w:color w:val="000000"/>
           <w:sz w:val="18"/>
           <w:szCs w:val="18"/>
           <w:bdr w:val="none" w:sz="0" w:space="0" w:color="auto"/>
           <w:lang w:val="en-GB" w:eastAsia="en-GB"/>
-          <w:rPrChange w:id="635" w:author="João Manuel Ginja Ramalho" w:date="2021-11-05T13:45:00Z">
+          <w:rPrChange w:id="637" w:author="João Manuel Ginja Ramalho" w:date="2021-11-05T13:45:00Z">
             <w:rPr>
-              <w:ins w:id="636" w:author="João Manuel Ginja Ramalho" w:date="2021-11-05T18:43:00Z"/>
+              <w:ins w:id="638" w:author="João Manuel Ginja Ramalho" w:date="2021-11-05T18:43:00Z"/>
               <w:rFonts w:ascii="Consolas" w:eastAsia="Times New Roman" w:hAnsi="Consolas"/>
               <w:color w:val="000000"/>
               <w:bdr w:val="none" w:sz="0" w:space="0" w:color="auto"/>
@@ -20433,16 +20458,16 @@
         <w:shd w:val="clear" w:color="auto" w:fill="FFFFFF"/>
         <w:spacing w:line="330" w:lineRule="atLeast"/>
         <w:rPr>
-          <w:ins w:id="637" w:author="João Manuel Ginja Ramalho" w:date="2021-11-05T18:43:00Z"/>
+          <w:ins w:id="639" w:author="João Manuel Ginja Ramalho" w:date="2021-11-05T18:43:00Z"/>
           <w:rFonts w:ascii="Consolas" w:eastAsia="Times New Roman" w:hAnsi="Consolas"/>
           <w:color w:val="000000"/>
           <w:sz w:val="18"/>
           <w:szCs w:val="18"/>
           <w:bdr w:val="none" w:sz="0" w:space="0" w:color="auto"/>
           <w:lang w:val="en-GB" w:eastAsia="en-GB"/>
-          <w:rPrChange w:id="638" w:author="João Manuel Ginja Ramalho" w:date="2021-11-05T13:45:00Z">
+          <w:rPrChange w:id="640" w:author="João Manuel Ginja Ramalho" w:date="2021-11-05T13:45:00Z">
             <w:rPr>
-              <w:ins w:id="639" w:author="João Manuel Ginja Ramalho" w:date="2021-11-05T18:43:00Z"/>
+              <w:ins w:id="641" w:author="João Manuel Ginja Ramalho" w:date="2021-11-05T18:43:00Z"/>
               <w:rFonts w:ascii="Consolas" w:eastAsia="Times New Roman" w:hAnsi="Consolas"/>
               <w:color w:val="000000"/>
               <w:bdr w:val="none" w:sz="0" w:space="0" w:color="auto"/>
@@ -20451,67 +20476,7 @@
           </w:rPrChange>
         </w:rPr>
       </w:pPr>
-      <w:ins w:id="640" w:author="João Manuel Ginja Ramalho" w:date="2021-11-05T18:43:00Z">
-        <w:r>
-          <w:rPr>
-            <w:rFonts w:ascii="Consolas" w:eastAsia="Times New Roman" w:hAnsi="Consolas"/>
-            <w:color w:val="000000"/>
-            <w:sz w:val="18"/>
-            <w:szCs w:val="18"/>
-            <w:bdr w:val="none" w:sz="0" w:space="0" w:color="auto"/>
-            <w:lang w:val="en-GB" w:eastAsia="en-GB"/>
-            <w:rPrChange w:id="641" w:author="João Manuel Ginja Ramalho" w:date="2021-11-05T13:45:00Z">
-              <w:rPr>
-                <w:rFonts w:ascii="Consolas" w:eastAsia="Times New Roman" w:hAnsi="Consolas"/>
-                <w:color w:val="000000"/>
-                <w:bdr w:val="none" w:sz="0" w:space="0" w:color="auto"/>
-                <w:lang w:val="en-GB" w:eastAsia="en-GB"/>
-              </w:rPr>
-            </w:rPrChange>
-          </w:rPr>
-          <w:t>residuals = {</w:t>
-        </w:r>
-        <w:r>
-          <w:rPr>
-            <w:rFonts w:ascii="Consolas" w:eastAsia="Times New Roman" w:hAnsi="Consolas"/>
-            <w:color w:val="A31515"/>
-            <w:sz w:val="18"/>
-            <w:szCs w:val="18"/>
-            <w:bdr w:val="none" w:sz="0" w:space="0" w:color="auto"/>
-            <w:lang w:val="en-GB" w:eastAsia="en-GB"/>
-          </w:rPr>
-          <w:t>“</w:t>
-        </w:r>
-        <w:r>
-          <w:rPr>
-            <w:rFonts w:ascii="Consolas" w:eastAsia="Times New Roman" w:hAnsi="Consolas"/>
-            <w:color w:val="A31515"/>
-            <w:sz w:val="18"/>
-            <w:szCs w:val="18"/>
-            <w:bdr w:val="none" w:sz="0" w:space="0" w:color="auto"/>
-            <w:lang w:val="en-GB" w:eastAsia="en-GB"/>
-            <w:rPrChange w:id="642" w:author="João Manuel Ginja Ramalho" w:date="2021-11-05T13:45:00Z">
-              <w:rPr>
-                <w:rFonts w:ascii="Consolas" w:eastAsia="Times New Roman" w:hAnsi="Consolas"/>
-                <w:color w:val="A31515"/>
-                <w:bdr w:val="none" w:sz="0" w:space="0" w:color="auto"/>
-                <w:lang w:val="en-GB" w:eastAsia="en-GB"/>
-              </w:rPr>
-            </w:rPrChange>
-          </w:rPr>
-          <w:t>With Regularization</w:t>
-        </w:r>
-        <w:r>
-          <w:rPr>
-            <w:rFonts w:ascii="Consolas" w:eastAsia="Times New Roman" w:hAnsi="Consolas"/>
-            <w:color w:val="A31515"/>
-            <w:sz w:val="18"/>
-            <w:szCs w:val="18"/>
-            <w:bdr w:val="none" w:sz="0" w:space="0" w:color="auto"/>
-            <w:lang w:val="en-GB" w:eastAsia="en-GB"/>
-          </w:rPr>
-          <w:t>”</w:t>
-        </w:r>
+      <w:ins w:id="642" w:author="João Manuel Ginja Ramalho" w:date="2021-11-05T18:43:00Z">
         <w:r>
           <w:rPr>
             <w:rFonts w:ascii="Consolas" w:eastAsia="Times New Roman" w:hAnsi="Consolas"/>
@@ -20529,7 +20494,7 @@
               </w:rPr>
             </w:rPrChange>
           </w:rPr>
-          <w:t xml:space="preserve">: residuals1, </w:t>
+          <w:t>residuals = {</w:t>
         </w:r>
         <w:r>
           <w:rPr>
@@ -20559,7 +20524,7 @@
               </w:rPr>
             </w:rPrChange>
           </w:rPr>
-          <w:t>Without Regularization</w:t>
+          <w:t>With Regularization</w:t>
         </w:r>
         <w:r>
           <w:rPr>
@@ -20581,6 +20546,66 @@
             <w:bdr w:val="none" w:sz="0" w:space="0" w:color="auto"/>
             <w:lang w:val="en-GB" w:eastAsia="en-GB"/>
             <w:rPrChange w:id="645" w:author="João Manuel Ginja Ramalho" w:date="2021-11-05T13:45:00Z">
+              <w:rPr>
+                <w:rFonts w:ascii="Consolas" w:eastAsia="Times New Roman" w:hAnsi="Consolas"/>
+                <w:color w:val="000000"/>
+                <w:bdr w:val="none" w:sz="0" w:space="0" w:color="auto"/>
+                <w:lang w:val="en-GB" w:eastAsia="en-GB"/>
+              </w:rPr>
+            </w:rPrChange>
+          </w:rPr>
+          <w:t xml:space="preserve">: residuals1, </w:t>
+        </w:r>
+        <w:r>
+          <w:rPr>
+            <w:rFonts w:ascii="Consolas" w:eastAsia="Times New Roman" w:hAnsi="Consolas"/>
+            <w:color w:val="A31515"/>
+            <w:sz w:val="18"/>
+            <w:szCs w:val="18"/>
+            <w:bdr w:val="none" w:sz="0" w:space="0" w:color="auto"/>
+            <w:lang w:val="en-GB" w:eastAsia="en-GB"/>
+          </w:rPr>
+          <w:t>“</w:t>
+        </w:r>
+        <w:r>
+          <w:rPr>
+            <w:rFonts w:ascii="Consolas" w:eastAsia="Times New Roman" w:hAnsi="Consolas"/>
+            <w:color w:val="A31515"/>
+            <w:sz w:val="18"/>
+            <w:szCs w:val="18"/>
+            <w:bdr w:val="none" w:sz="0" w:space="0" w:color="auto"/>
+            <w:lang w:val="en-GB" w:eastAsia="en-GB"/>
+            <w:rPrChange w:id="646" w:author="João Manuel Ginja Ramalho" w:date="2021-11-05T13:45:00Z">
+              <w:rPr>
+                <w:rFonts w:ascii="Consolas" w:eastAsia="Times New Roman" w:hAnsi="Consolas"/>
+                <w:color w:val="A31515"/>
+                <w:bdr w:val="none" w:sz="0" w:space="0" w:color="auto"/>
+                <w:lang w:val="en-GB" w:eastAsia="en-GB"/>
+              </w:rPr>
+            </w:rPrChange>
+          </w:rPr>
+          <w:t>Without Regularization</w:t>
+        </w:r>
+        <w:r>
+          <w:rPr>
+            <w:rFonts w:ascii="Consolas" w:eastAsia="Times New Roman" w:hAnsi="Consolas"/>
+            <w:color w:val="A31515"/>
+            <w:sz w:val="18"/>
+            <w:szCs w:val="18"/>
+            <w:bdr w:val="none" w:sz="0" w:space="0" w:color="auto"/>
+            <w:lang w:val="en-GB" w:eastAsia="en-GB"/>
+          </w:rPr>
+          <w:t>”</w:t>
+        </w:r>
+        <w:r>
+          <w:rPr>
+            <w:rFonts w:ascii="Consolas" w:eastAsia="Times New Roman" w:hAnsi="Consolas"/>
+            <w:color w:val="000000"/>
+            <w:sz w:val="18"/>
+            <w:szCs w:val="18"/>
+            <w:bdr w:val="none" w:sz="0" w:space="0" w:color="auto"/>
+            <w:lang w:val="en-GB" w:eastAsia="en-GB"/>
+            <w:rPrChange w:id="647" w:author="João Manuel Ginja Ramalho" w:date="2021-11-05T13:45:00Z">
               <w:rPr>
                 <w:rFonts w:ascii="Consolas" w:eastAsia="Times New Roman" w:hAnsi="Consolas"/>
                 <w:color w:val="000000"/>
@@ -20606,16 +20631,16 @@
         <w:shd w:val="clear" w:color="auto" w:fill="FFFFFF"/>
         <w:spacing w:line="330" w:lineRule="atLeast"/>
         <w:rPr>
-          <w:ins w:id="646" w:author="João Manuel Ginja Ramalho" w:date="2021-11-05T18:43:00Z"/>
+          <w:ins w:id="648" w:author="João Manuel Ginja Ramalho" w:date="2021-11-05T18:43:00Z"/>
           <w:rFonts w:ascii="Consolas" w:eastAsia="Times New Roman" w:hAnsi="Consolas"/>
           <w:color w:val="000000"/>
           <w:sz w:val="18"/>
           <w:szCs w:val="18"/>
           <w:bdr w:val="none" w:sz="0" w:space="0" w:color="auto"/>
           <w:lang w:val="en-GB" w:eastAsia="en-GB"/>
-          <w:rPrChange w:id="647" w:author="João Manuel Ginja Ramalho" w:date="2021-11-05T13:45:00Z">
+          <w:rPrChange w:id="649" w:author="João Manuel Ginja Ramalho" w:date="2021-11-05T13:45:00Z">
             <w:rPr>
-              <w:ins w:id="648" w:author="João Manuel Ginja Ramalho" w:date="2021-11-05T18:43:00Z"/>
+              <w:ins w:id="650" w:author="João Manuel Ginja Ramalho" w:date="2021-11-05T18:43:00Z"/>
               <w:rFonts w:ascii="Consolas" w:eastAsia="Times New Roman" w:hAnsi="Consolas"/>
               <w:color w:val="000000"/>
               <w:bdr w:val="none" w:sz="0" w:space="0" w:color="auto"/>
@@ -20624,7 +20649,7 @@
           </w:rPrChange>
         </w:rPr>
       </w:pPr>
-      <w:ins w:id="649" w:author="João Manuel Ginja Ramalho" w:date="2021-11-05T18:43:00Z">
+      <w:ins w:id="651" w:author="João Manuel Ginja Ramalho" w:date="2021-11-05T18:43:00Z">
         <w:r>
           <w:rPr>
             <w:rFonts w:ascii="Consolas" w:eastAsia="Times New Roman" w:hAnsi="Consolas"/>
@@ -20633,7 +20658,7 @@
             <w:szCs w:val="18"/>
             <w:bdr w:val="none" w:sz="0" w:space="0" w:color="auto"/>
             <w:lang w:val="en-GB" w:eastAsia="en-GB"/>
-            <w:rPrChange w:id="650" w:author="João Manuel Ginja Ramalho" w:date="2021-11-05T13:45:00Z">
+            <w:rPrChange w:id="652" w:author="João Manuel Ginja Ramalho" w:date="2021-11-05T13:45:00Z">
               <w:rPr>
                 <w:rFonts w:ascii="Consolas" w:eastAsia="Times New Roman" w:hAnsi="Consolas"/>
                 <w:color w:val="000000"/>
@@ -20659,16 +20684,16 @@
         <w:shd w:val="clear" w:color="auto" w:fill="FFFFFF"/>
         <w:spacing w:line="330" w:lineRule="atLeast"/>
         <w:rPr>
-          <w:ins w:id="651" w:author="João Manuel Ginja Ramalho" w:date="2021-11-05T18:43:00Z"/>
+          <w:ins w:id="653" w:author="João Manuel Ginja Ramalho" w:date="2021-11-05T18:43:00Z"/>
           <w:rFonts w:ascii="Consolas" w:eastAsia="Times New Roman" w:hAnsi="Consolas"/>
           <w:color w:val="000000"/>
           <w:sz w:val="18"/>
           <w:szCs w:val="18"/>
           <w:bdr w:val="none" w:sz="0" w:space="0" w:color="auto"/>
           <w:lang w:val="en-GB" w:eastAsia="en-GB"/>
-          <w:rPrChange w:id="652" w:author="João Manuel Ginja Ramalho" w:date="2021-11-05T13:45:00Z">
+          <w:rPrChange w:id="654" w:author="João Manuel Ginja Ramalho" w:date="2021-11-05T13:45:00Z">
             <w:rPr>
-              <w:ins w:id="653" w:author="João Manuel Ginja Ramalho" w:date="2021-11-05T18:43:00Z"/>
+              <w:ins w:id="655" w:author="João Manuel Ginja Ramalho" w:date="2021-11-05T18:43:00Z"/>
               <w:rFonts w:ascii="Consolas" w:eastAsia="Times New Roman" w:hAnsi="Consolas"/>
               <w:color w:val="000000"/>
               <w:bdr w:val="none" w:sz="0" w:space="0" w:color="auto"/>
@@ -20677,7 +20702,7 @@
           </w:rPrChange>
         </w:rPr>
       </w:pPr>
-      <w:ins w:id="654" w:author="João Manuel Ginja Ramalho" w:date="2021-11-05T18:43:00Z">
+      <w:ins w:id="656" w:author="João Manuel Ginja Ramalho" w:date="2021-11-05T18:43:00Z">
         <w:r>
           <w:rPr>
             <w:rFonts w:ascii="Consolas" w:eastAsia="Times New Roman" w:hAnsi="Consolas"/>
@@ -20686,7 +20711,7 @@
             <w:szCs w:val="18"/>
             <w:bdr w:val="none" w:sz="0" w:space="0" w:color="auto"/>
             <w:lang w:val="en-GB" w:eastAsia="en-GB"/>
-            <w:rPrChange w:id="655" w:author="João Manuel Ginja Ramalho" w:date="2021-11-05T13:45:00Z">
+            <w:rPrChange w:id="657" w:author="João Manuel Ginja Ramalho" w:date="2021-11-05T13:45:00Z">
               <w:rPr>
                 <w:rFonts w:ascii="Consolas" w:eastAsia="Times New Roman" w:hAnsi="Consolas"/>
                 <w:color w:val="000000"/>
@@ -20712,16 +20737,16 @@
         <w:shd w:val="clear" w:color="auto" w:fill="FFFFFF"/>
         <w:spacing w:line="330" w:lineRule="atLeast"/>
         <w:rPr>
-          <w:ins w:id="656" w:author="João Manuel Ginja Ramalho" w:date="2021-11-05T18:43:00Z"/>
+          <w:ins w:id="658" w:author="João Manuel Ginja Ramalho" w:date="2021-11-05T18:43:00Z"/>
           <w:rFonts w:ascii="Consolas" w:eastAsia="Times New Roman" w:hAnsi="Consolas"/>
           <w:color w:val="000000"/>
           <w:sz w:val="18"/>
           <w:szCs w:val="18"/>
           <w:bdr w:val="none" w:sz="0" w:space="0" w:color="auto"/>
           <w:lang w:val="en-GB" w:eastAsia="en-GB"/>
-          <w:rPrChange w:id="657" w:author="João Manuel Ginja Ramalho" w:date="2021-11-05T13:45:00Z">
+          <w:rPrChange w:id="659" w:author="João Manuel Ginja Ramalho" w:date="2021-11-05T13:45:00Z">
             <w:rPr>
-              <w:ins w:id="658" w:author="João Manuel Ginja Ramalho" w:date="2021-11-05T18:43:00Z"/>
+              <w:ins w:id="660" w:author="João Manuel Ginja Ramalho" w:date="2021-11-05T18:43:00Z"/>
               <w:rFonts w:ascii="Consolas" w:eastAsia="Times New Roman" w:hAnsi="Consolas"/>
               <w:color w:val="000000"/>
               <w:bdr w:val="none" w:sz="0" w:space="0" w:color="auto"/>
@@ -20730,7 +20755,7 @@
           </w:rPrChange>
         </w:rPr>
       </w:pPr>
-      <w:ins w:id="659" w:author="João Manuel Ginja Ramalho" w:date="2021-11-05T18:43:00Z">
+      <w:ins w:id="661" w:author="João Manuel Ginja Ramalho" w:date="2021-11-05T18:43:00Z">
         <w:r>
           <w:rPr>
             <w:rFonts w:ascii="Consolas" w:eastAsia="Times New Roman" w:hAnsi="Consolas"/>
@@ -20739,7 +20764,7 @@
             <w:szCs w:val="18"/>
             <w:bdr w:val="none" w:sz="0" w:space="0" w:color="auto"/>
             <w:lang w:val="en-GB" w:eastAsia="en-GB"/>
-            <w:rPrChange w:id="660" w:author="João Manuel Ginja Ramalho" w:date="2021-11-05T13:45:00Z">
+            <w:rPrChange w:id="662" w:author="João Manuel Ginja Ramalho" w:date="2021-11-05T13:45:00Z">
               <w:rPr>
                 <w:rFonts w:ascii="Consolas" w:eastAsia="Times New Roman" w:hAnsi="Consolas"/>
                 <w:color w:val="000000"/>
@@ -20765,16 +20790,16 @@
         <w:shd w:val="clear" w:color="auto" w:fill="FFFFFF"/>
         <w:spacing w:line="330" w:lineRule="atLeast"/>
         <w:rPr>
-          <w:ins w:id="661" w:author="João Manuel Ginja Ramalho" w:date="2021-11-05T18:43:00Z"/>
+          <w:ins w:id="663" w:author="João Manuel Ginja Ramalho" w:date="2021-11-05T18:43:00Z"/>
           <w:rFonts w:ascii="Consolas" w:eastAsia="Times New Roman" w:hAnsi="Consolas"/>
           <w:color w:val="000000"/>
           <w:sz w:val="18"/>
           <w:szCs w:val="18"/>
           <w:bdr w:val="none" w:sz="0" w:space="0" w:color="auto"/>
           <w:lang w:val="en-GB" w:eastAsia="en-GB"/>
-          <w:rPrChange w:id="662" w:author="João Manuel Ginja Ramalho" w:date="2021-11-05T13:45:00Z">
+          <w:rPrChange w:id="664" w:author="João Manuel Ginja Ramalho" w:date="2021-11-05T13:45:00Z">
             <w:rPr>
-              <w:ins w:id="663" w:author="João Manuel Ginja Ramalho" w:date="2021-11-05T18:43:00Z"/>
+              <w:ins w:id="665" w:author="João Manuel Ginja Ramalho" w:date="2021-11-05T18:43:00Z"/>
               <w:rFonts w:ascii="Consolas" w:eastAsia="Times New Roman" w:hAnsi="Consolas"/>
               <w:color w:val="000000"/>
               <w:bdr w:val="none" w:sz="0" w:space="0" w:color="auto"/>
@@ -20783,7 +20808,7 @@
           </w:rPrChange>
         </w:rPr>
       </w:pPr>
-      <w:ins w:id="664" w:author="João Manuel Ginja Ramalho" w:date="2021-11-05T18:43:00Z">
+      <w:ins w:id="666" w:author="João Manuel Ginja Ramalho" w:date="2021-11-05T18:43:00Z">
         <w:r>
           <w:rPr>
             <w:rFonts w:ascii="Consolas" w:eastAsia="Times New Roman" w:hAnsi="Consolas"/>
@@ -20792,7 +20817,7 @@
             <w:szCs w:val="18"/>
             <w:bdr w:val="none" w:sz="0" w:space="0" w:color="auto"/>
             <w:lang w:val="en-GB" w:eastAsia="en-GB"/>
-            <w:rPrChange w:id="665" w:author="João Manuel Ginja Ramalho" w:date="2021-11-05T13:45:00Z">
+            <w:rPrChange w:id="667" w:author="João Manuel Ginja Ramalho" w:date="2021-11-05T13:45:00Z">
               <w:rPr>
                 <w:rFonts w:ascii="Consolas" w:eastAsia="Times New Roman" w:hAnsi="Consolas"/>
                 <w:color w:val="000000"/>
@@ -20804,32 +20829,6 @@
           <w:t>plt.show()</w:t>
         </w:r>
       </w:ins>
-    </w:p>
-    <w:p>
-      <w:pPr>
-        <w:pStyle w:val="Body"/>
-        <w:spacing w:before="120" w:after="120"/>
-        <w:rPr>
-          <w:ins w:id="666" w:author="João Manuel Ginja Ramalho" w:date="2021-11-05T18:43:00Z"/>
-          <w:rFonts w:asciiTheme="majorHAnsi" w:hAnsiTheme="majorHAnsi" w:cs="Times New Roman"/>
-          <w:iCs/>
-          <w:color w:val="auto"/>
-          <w:lang w:val="en-US"/>
-        </w:rPr>
-      </w:pPr>
-    </w:p>
-    <w:p>
-      <w:pPr>
-        <w:pStyle w:val="Body"/>
-        <w:spacing w:before="120" w:after="120"/>
-        <w:rPr>
-          <w:ins w:id="667" w:author="João Manuel Ginja Ramalho" w:date="2021-11-05T18:43:00Z"/>
-          <w:rFonts w:asciiTheme="majorHAnsi" w:hAnsiTheme="majorHAnsi" w:cs="Times New Roman"/>
-          <w:iCs/>
-          <w:color w:val="auto"/>
-          <w:lang w:val="en-US"/>
-        </w:rPr>
-      </w:pPr>
     </w:p>
     <w:p>
       <w:pPr>
@@ -20862,7 +20861,7 @@
         <w:pStyle w:val="Body"/>
         <w:spacing w:before="120" w:after="120"/>
         <w:rPr>
-          <w:ins w:id="670" w:author="João Manuel Ginja Ramalho" w:date="2021-11-05T18:46:00Z"/>
+          <w:ins w:id="670" w:author="João Manuel Ginja Ramalho" w:date="2021-11-05T18:43:00Z"/>
           <w:rFonts w:asciiTheme="majorHAnsi" w:hAnsiTheme="majorHAnsi" w:cs="Times New Roman"/>
           <w:iCs/>
           <w:color w:val="auto"/>
@@ -23641,43 +23640,11 @@
           <w:ins w:id="882" w:author="João Manuel Ginja Ramalho" w:date="2021-11-05T18:43:00Z"/>
           <w:rFonts w:ascii="Consolas" w:eastAsia="Times New Roman" w:hAnsi="Consolas"/>
           <w:color w:val="000000"/>
-          <w:sz w:val="18"/>
-          <w:szCs w:val="18"/>
-          <w:bdr w:val="none" w:sz="0" w:space="0" w:color="auto"/>
-          <w:lang w:val="en-GB" w:eastAsia="en-GB"/>
-          <w:rPrChange w:id="883" w:author="João Manuel Ginja Ramalho" w:date="2021-11-05T13:48:00Z">
-            <w:rPr>
-              <w:ins w:id="884" w:author="João Manuel Ginja Ramalho" w:date="2021-11-05T18:43:00Z"/>
-              <w:rFonts w:ascii="Consolas" w:eastAsia="Times New Roman" w:hAnsi="Consolas"/>
-              <w:color w:val="000000"/>
-              <w:bdr w:val="none" w:sz="0" w:space="0" w:color="auto"/>
-              <w:lang w:val="en-GB" w:eastAsia="en-GB"/>
-            </w:rPr>
-          </w:rPrChange>
-        </w:rPr>
-      </w:pPr>
-    </w:p>
-    <w:p>
-      <w:pPr>
-        <w:pBdr>
-          <w:top w:val="none" w:sz="0" w:space="0" w:color="auto"/>
-          <w:left w:val="none" w:sz="0" w:space="0" w:color="auto"/>
-          <w:bottom w:val="none" w:sz="0" w:space="0" w:color="auto"/>
-          <w:right w:val="none" w:sz="0" w:space="0" w:color="auto"/>
-          <w:between w:val="none" w:sz="0" w:space="0" w:color="auto"/>
-          <w:bar w:val="none" w:sz="0" w:color="auto"/>
-        </w:pBdr>
-        <w:shd w:val="clear" w:color="auto" w:fill="FFFFFF"/>
-        <w:spacing w:line="330" w:lineRule="atLeast"/>
-        <w:rPr>
-          <w:ins w:id="885" w:author="João Manuel Ginja Ramalho" w:date="2021-11-05T18:43:00Z"/>
-          <w:rFonts w:ascii="Consolas" w:eastAsia="Times New Roman" w:hAnsi="Consolas"/>
-          <w:color w:val="000000"/>
           <w:bdr w:val="none" w:sz="0" w:space="0" w:color="auto"/>
           <w:lang w:val="en-GB" w:eastAsia="en-GB"/>
         </w:rPr>
       </w:pPr>
-      <w:ins w:id="886" w:author="João Manuel Ginja Ramalho" w:date="2021-11-05T18:43:00Z">
+      <w:ins w:id="883" w:author="João Manuel Ginja Ramalho" w:date="2021-11-05T18:43:00Z">
         <w:r>
           <w:rPr>
             <w:rFonts w:ascii="Consolas" w:eastAsia="Times New Roman" w:hAnsi="Consolas"/>
@@ -23686,7 +23653,7 @@
             <w:szCs w:val="18"/>
             <w:bdr w:val="none" w:sz="0" w:space="0" w:color="auto"/>
             <w:lang w:val="en-GB" w:eastAsia="en-GB"/>
-            <w:rPrChange w:id="887" w:author="João Manuel Ginja Ramalho" w:date="2021-11-05T13:48:00Z">
+            <w:rPrChange w:id="884" w:author="João Manuel Ginja Ramalho" w:date="2021-11-05T13:48:00Z">
               <w:rPr>
                 <w:rFonts w:ascii="Consolas" w:eastAsia="Times New Roman" w:hAnsi="Consolas"/>
                 <w:color w:val="000000"/>
@@ -23704,7 +23671,7 @@
         <w:pStyle w:val="Body"/>
         <w:jc w:val="center"/>
         <w:rPr>
-          <w:ins w:id="888" w:author="João Manuel Ginja Ramalho" w:date="2021-11-05T18:43:00Z"/>
+          <w:ins w:id="885" w:author="João Manuel Ginja Ramalho" w:date="2021-11-05T18:43:00Z"/>
           <w:rFonts w:ascii="Times New Roman" w:hAnsi="Times New Roman" w:cs="Times New Roman"/>
           <w:iCs/>
           <w:color w:val="auto"/>
@@ -23724,14 +23691,14 @@
           <w:sz w:val="26"/>
           <w:szCs w:val="26"/>
           <w:lang w:val="en-US"/>
-          <w:rPrChange w:id="889" w:author="João Manuel Ginja Ramalho" w:date="2021-11-05T18:43:00Z">
+          <w:rPrChange w:id="886" w:author="João Manuel Ginja Ramalho" w:date="2021-11-05T18:43:00Z">
             <w:rPr>
               <w:lang w:val="en-US"/>
             </w:rPr>
           </w:rPrChange>
         </w:rPr>
       </w:pPr>
-      <w:ins w:id="890" w:author="João Manuel Ginja Ramalho" w:date="2021-11-05T18:43:00Z">
+      <w:ins w:id="887" w:author="João Manuel Ginja Ramalho" w:date="2021-11-05T18:43:00Z">
         <w:r>
           <w:rPr>
             <w:b/>
@@ -23743,7 +23710,7 @@
           <w:t>END</w:t>
         </w:r>
       </w:ins>
-      <w:del w:id="891" w:author="João Manuel Ginja Ramalho" w:date="2021-11-05T18:43:00Z">
+      <w:del w:id="888" w:author="João Manuel Ginja Ramalho" w:date="2021-11-05T18:43:00Z">
         <w:r>
           <w:rPr>
             <w:b/>
@@ -23984,7 +23951,7 @@
       </w:rPr>
       <w:t xml:space="preserve"> – Group </w:t>
     </w:r>
-    <w:del w:id="892" w:author="João Manuel Ginja Ramalho" w:date="2021-11-05T18:41:00Z">
+    <w:del w:id="889" w:author="João Manuel Ginja Ramalho" w:date="2021-11-05T18:41:00Z">
       <w:r>
         <w:rPr>
           <w:rFonts w:ascii="Cambria Math" w:hAnsi="Cambria Math" w:cs="Times New Roman"/>
@@ -23995,7 +23962,7 @@
         <w:delText>XX</w:delText>
       </w:r>
     </w:del>
-    <w:ins w:id="893" w:author="João Manuel Ginja Ramalho" w:date="2021-11-05T18:52:00Z">
+    <w:ins w:id="890" w:author="João Manuel Ginja Ramalho" w:date="2021-11-05T18:52:00Z">
       <w:r>
         <w:rPr>
           <w:rFonts w:ascii="Cambria Math" w:hAnsi="Cambria Math" w:cs="Times New Roman"/>
@@ -24006,7 +23973,7 @@
         <w:t>1</w:t>
       </w:r>
     </w:ins>
-    <w:ins w:id="894" w:author="João Manuel Ginja Ramalho" w:date="2021-11-05T18:41:00Z">
+    <w:ins w:id="891" w:author="João Manuel Ginja Ramalho" w:date="2021-11-05T18:41:00Z">
       <w:r>
         <w:rPr>
           <w:rFonts w:ascii="Cambria Math" w:hAnsi="Cambria Math" w:cs="Times New Roman"/>
@@ -24017,7 +23984,7 @@
         <w:t>3</w:t>
       </w:r>
     </w:ins>
-    <w:del w:id="895" w:author="Tomás De Araújo Tavares" w:date="2021-11-04T17:15:00Z">
+    <w:del w:id="892" w:author="Tomás De Araújo Tavares" w:date="2021-11-04T17:15:00Z">
       <w:r>
         <w:rPr>
           <w:rFonts w:ascii="Cambria Math" w:hAnsi="Cambria Math" w:cs="Times New Roman"/>
@@ -27193,18 +27160,18 @@
 </file>
 
 <file path=customXml/item1.xml><?xml version="1.0" encoding="utf-8"?>
+<p:properties xmlns:p="http://schemas.microsoft.com/office/2006/metadata/properties" xmlns:xsi="http://www.w3.org/2001/XMLSchema-instance" xmlns:pc="http://schemas.microsoft.com/office/infopath/2007/PartnerControls">
+  <documentManagement/>
+</p:properties>
+</file>
+
+<file path=customXml/item2.xml><?xml version="1.0" encoding="utf-8"?>
 <?mso-contentType ?>
 <FormTemplates xmlns="http://schemas.microsoft.com/sharepoint/v3/contenttype/forms">
   <Display>DocumentLibraryForm</Display>
   <Edit>DocumentLibraryForm</Edit>
   <New>DocumentLibraryForm</New>
 </FormTemplates>
-</file>
-
-<file path=customXml/item2.xml><?xml version="1.0" encoding="utf-8"?>
-<p:properties xmlns:p="http://schemas.microsoft.com/office/2006/metadata/properties" xmlns:xsi="http://www.w3.org/2001/XMLSchema-instance" xmlns:pc="http://schemas.microsoft.com/office/infopath/2007/PartnerControls">
-  <documentManagement/>
-</p:properties>
 </file>
 
 <file path=customXml/item3.xml><?xml version="1.0" encoding="utf-8"?>
@@ -27425,18 +27392,18 @@
 </file>
 
 <file path=customXml/itemProps1.xml><?xml version="1.0" encoding="utf-8"?>
-<ds:datastoreItem xmlns:ds="http://schemas.openxmlformats.org/officeDocument/2006/customXml" ds:itemID="{E025003A-C7D6-4862-B4CA-688E8DEDDED5}">
+<ds:datastoreItem xmlns:ds="http://schemas.openxmlformats.org/officeDocument/2006/customXml" ds:itemID="{1F3E9D93-4CA9-4F49-876D-D95557888F27}">
   <ds:schemaRefs>
-    <ds:schemaRef ds:uri="http://schemas.microsoft.com/sharepoint/v3/contenttype/forms"/>
+    <ds:schemaRef ds:uri="http://schemas.microsoft.com/office/2006/metadata/properties"/>
+    <ds:schemaRef ds:uri="http://schemas.microsoft.com/office/infopath/2007/PartnerControls"/>
   </ds:schemaRefs>
 </ds:datastoreItem>
 </file>
 
 <file path=customXml/itemProps2.xml><?xml version="1.0" encoding="utf-8"?>
-<ds:datastoreItem xmlns:ds="http://schemas.openxmlformats.org/officeDocument/2006/customXml" ds:itemID="{1F3E9D93-4CA9-4F49-876D-D95557888F27}">
+<ds:datastoreItem xmlns:ds="http://schemas.openxmlformats.org/officeDocument/2006/customXml" ds:itemID="{E025003A-C7D6-4862-B4CA-688E8DEDDED5}">
   <ds:schemaRefs>
-    <ds:schemaRef ds:uri="http://schemas.microsoft.com/office/2006/metadata/properties"/>
-    <ds:schemaRef ds:uri="http://schemas.microsoft.com/office/infopath/2007/PartnerControls"/>
+    <ds:schemaRef ds:uri="http://schemas.microsoft.com/sharepoint/v3/contenttype/forms"/>
   </ds:schemaRefs>
 </ds:datastoreItem>
 </file>

</xml_diff>